<commit_message>
Informace o SVN a GIT
</commit_message>
<xml_diff>
--- a/Verzovani_Kitner.docx
+++ b/Verzovani_Kitner.docx
@@ -306,18 +306,8 @@
           <w:sz w:val="28"/>
           <w:szCs w:val="28"/>
         </w:rPr>
-        <w:t xml:space="preserve">David </w:t>
-      </w:r>
-      <w:proofErr w:type="spellStart"/>
-      <w:r>
-        <w:rPr>
-          <w:rFonts w:asciiTheme="majorHAnsi" w:hAnsiTheme="majorHAnsi" w:cstheme="majorHAnsi"/>
-          <w:sz w:val="28"/>
-          <w:szCs w:val="28"/>
-        </w:rPr>
-        <w:t>Kitner</w:t>
-      </w:r>
-      <w:proofErr w:type="spellEnd"/>
+        <w:t>David Kitner</w:t>
+      </w:r>
     </w:p>
     <w:p>
       <w:pPr>
@@ -2594,38 +2584,7 @@
       </w:r>
       <w:r>
         <w:tab/>
-      </w:r>
-      <w:proofErr w:type="spellStart"/>
-      <w:r>
-        <w:t>North</w:t>
-      </w:r>
-      <w:proofErr w:type="spellEnd"/>
-      <w:r>
-        <w:t xml:space="preserve"> </w:t>
-      </w:r>
-      <w:proofErr w:type="spellStart"/>
-      <w:r>
-        <w:t>Atlantic</w:t>
-      </w:r>
-      <w:proofErr w:type="spellEnd"/>
-      <w:r>
-        <w:t xml:space="preserve"> </w:t>
-      </w:r>
-      <w:proofErr w:type="spellStart"/>
-      <w:r>
-        <w:t>Treaty</w:t>
-      </w:r>
-      <w:proofErr w:type="spellEnd"/>
-      <w:r>
-        <w:t xml:space="preserve"> </w:t>
-      </w:r>
-      <w:proofErr w:type="spellStart"/>
-      <w:r>
-        <w:t>Organization</w:t>
-      </w:r>
-      <w:proofErr w:type="spellEnd"/>
-      <w:r>
-        <w:t xml:space="preserve"> (Severoatlantická aliance)</w:t>
+        <w:t>North Atlantic Treaty Organization (Severoatlantická aliance)</w:t>
       </w:r>
     </w:p>
     <w:p>
@@ -2691,65 +2650,17 @@
     </w:p>
     <w:p>
       <w:r>
-        <w:t xml:space="preserve">Vývoj softwaru je dynamický proces, při kterém dochází k neustálým změnám ve zdrojových kódech, dokumentaci i dalších částech projektu. Aby bylo možné tyto změny efektivně sledovat, uchovávat jejich historii a zároveň umožnit spolupráci více vývojářů na jednom projektu, využívají se </w:t>
-      </w:r>
-      <w:proofErr w:type="spellStart"/>
-      <w:r>
-        <w:t>verzovací</w:t>
-      </w:r>
-      <w:proofErr w:type="spellEnd"/>
-      <w:r>
-        <w:t xml:space="preserve"> nástroje. Tyto systémy poskytují přehled o vývoji projektu v čase, umožňují návrat k předchozím verzím a minimalizují riziko ztráty nebo přepsání dat.</w:t>
-      </w:r>
-    </w:p>
-    <w:p>
-      <w:r>
-        <w:t xml:space="preserve">V současnosti existuje řada </w:t>
-      </w:r>
-      <w:proofErr w:type="spellStart"/>
-      <w:r>
-        <w:t>verzovacích</w:t>
-      </w:r>
-      <w:proofErr w:type="spellEnd"/>
-      <w:r>
-        <w:t xml:space="preserve"> systémů, které se liší svým přístupem, architekturou i způsobem práce s verzemi. Mezi nejpoužívanější patří Git, </w:t>
-      </w:r>
-      <w:proofErr w:type="spellStart"/>
-      <w:r>
-        <w:t>Subversion</w:t>
-      </w:r>
-      <w:proofErr w:type="spellEnd"/>
-      <w:r>
-        <w:t xml:space="preserve"> (SVN), </w:t>
-      </w:r>
-      <w:proofErr w:type="spellStart"/>
-      <w:r>
-        <w:t>Mercurial</w:t>
-      </w:r>
-      <w:proofErr w:type="spellEnd"/>
-      <w:r>
-        <w:t xml:space="preserve"> a </w:t>
-      </w:r>
-      <w:proofErr w:type="spellStart"/>
-      <w:r>
-        <w:t>Perforce</w:t>
-      </w:r>
-      <w:proofErr w:type="spellEnd"/>
-      <w:r>
-        <w:t>. Každý z nich má své výhody i nevýhody a je vhodný pro jiný typ projektů či týmové spolupráce.</w:t>
-      </w:r>
-    </w:p>
-    <w:p>
-      <w:r>
-        <w:t xml:space="preserve">Cílem této seminární práce je představit principy </w:t>
-      </w:r>
-      <w:proofErr w:type="spellStart"/>
-      <w:r>
-        <w:t>verzovacích</w:t>
-      </w:r>
-      <w:proofErr w:type="spellEnd"/>
-      <w:r>
-        <w:t xml:space="preserve"> systémů, přiblížit nejpoužívanější nástroje a jejich fungování. Zvláštní pozornost bude věnována systému Git, který se v posledních letech stal standardem v oblasti správy verzí díky své flexibilitě, rychlosti a široké podpoře v open-source i komerčních projektech.</w:t>
+        <w:t>Vývoj softwaru je dynamický proces, při kterém dochází k neustálým změnám ve zdrojových kódech, dokumentaci i dalších částech projektu. Aby bylo možné tyto změny efektivně sledovat, uchovávat jejich historii a zároveň umožnit spolupráci více vývojářů na jednom projektu, využívají se verzovací nástroje. Tyto systémy poskytují přehled o vývoji projektu v čase, umožňují návrat k předchozím verzím a minimalizují riziko ztráty nebo přepsání dat.</w:t>
+      </w:r>
+    </w:p>
+    <w:p>
+      <w:r>
+        <w:t>V současnosti existuje řada verzovacích systémů, které se liší svým přístupem, architekturou i způsobem práce s verzemi. Mezi nejpoužívanější patří Git, Subversion (SVN), Mercurial a Perforce. Každý z nich má své výhody i nevýhody a je vhodný pro jiný typ projektů či týmové spolupráce.</w:t>
+      </w:r>
+    </w:p>
+    <w:p>
+      <w:r>
+        <w:t>Cílem této seminární práce je představit principy verzovacích systémů, přiblížit nejpoužívanější nástroje a jejich fungování. Zvláštní pozornost bude věnována systému Git, který se v posledních letech stal standardem v oblasti správy verzí díky své flexibilitě, rychlosti a široké podpoře v open-source i komerčních projektech.</w:t>
       </w:r>
     </w:p>
     <w:p/>
@@ -2764,26 +2675,13 @@
       </w:pPr>
       <w:r>
         <w:lastRenderedPageBreak/>
-        <w:t xml:space="preserve">Co je </w:t>
-      </w:r>
-      <w:proofErr w:type="spellStart"/>
-      <w:r>
-        <w:t>verzovací</w:t>
-      </w:r>
-      <w:proofErr w:type="spellEnd"/>
-      <w:r>
-        <w:t xml:space="preserve"> software</w:t>
+        <w:t>Co je verzovací software</w:t>
       </w:r>
       <w:bookmarkStart w:id="4" w:name="_Toc105128901"/>
     </w:p>
     <w:p>
-      <w:proofErr w:type="spellStart"/>
-      <w:r>
-        <w:t>Verzovací</w:t>
-      </w:r>
-      <w:proofErr w:type="spellEnd"/>
-      <w:r>
-        <w:t xml:space="preserve"> nástroje</w:t>
+      <w:r>
+        <w:t>Verzovací nástroje</w:t>
       </w:r>
       <w:r>
         <w:t xml:space="preserve"> </w:t>
@@ -2794,54 +2692,17 @@
     </w:p>
     <w:p>
       <w:r>
-        <w:t xml:space="preserve">Základním principem </w:t>
-      </w:r>
-      <w:proofErr w:type="spellStart"/>
-      <w:r>
-        <w:t>verzovacích</w:t>
-      </w:r>
-      <w:proofErr w:type="spellEnd"/>
-      <w:r>
-        <w:t xml:space="preserve"> systémů je uchovávat historii všech změn, které byly v souboru či projektu provedeny. Díky tomu je možné kdykoli zjistit, kdo a kdy změnu provedl, porovnat jednotlivé verze nebo se vrátit k dřívějšímu stavu. To pomáhá minimalizovat riziko ztráty práce a umožňuje snadno opravit chyby vzniklé během úprav.</w:t>
-      </w:r>
-    </w:p>
-    <w:p>
-      <w:proofErr w:type="spellStart"/>
-      <w:r>
-        <w:t>Verzovací</w:t>
-      </w:r>
-      <w:proofErr w:type="spellEnd"/>
-      <w:r>
-        <w:t xml:space="preserve"> systémy jsou obzvlášť přínosné při týmové spolupráci. Více uživatelů může pracovat na stejném projektu současně, přičemž systém zajišťuje, že se jejich změny zaznamenávají přehledně a lze mezi nimi řešit případné konflikty. Moderní nástroje, jako jsou Git, </w:t>
-      </w:r>
-      <w:proofErr w:type="spellStart"/>
-      <w:r>
-        <w:t>Subversion</w:t>
-      </w:r>
-      <w:proofErr w:type="spellEnd"/>
-      <w:r>
-        <w:t xml:space="preserve"> (SVN) nebo </w:t>
-      </w:r>
-      <w:proofErr w:type="spellStart"/>
-      <w:r>
-        <w:t>Mercurial</w:t>
-      </w:r>
-      <w:proofErr w:type="spellEnd"/>
-      <w:r>
-        <w:t>, podporují efektivní tok změn, zjednodušují spolupráci a umožňují rychlé nasazování nových verzí.</w:t>
-      </w:r>
-    </w:p>
-    <w:p>
-      <w:r>
-        <w:t xml:space="preserve">Dnes se </w:t>
-      </w:r>
-      <w:proofErr w:type="spellStart"/>
-      <w:r>
-        <w:t>verzovací</w:t>
-      </w:r>
-      <w:proofErr w:type="spellEnd"/>
-      <w:r>
-        <w:t xml:space="preserve"> nástroje považují za standard nejen v oblasti vývoje softwaru, ale i v dalších oblastech, kde je důležité mít přehled o vývoji dokumentů nebo dat. Umožňují lepší organizaci práce, vyšší bezpečnost a transparentnost celého procesu tvorby.</w:t>
+        <w:t>Základním principem verzovacích systémů je uchovávat historii všech změn, které byly v souboru či projektu provedeny. Díky tomu je možné kdykoli zjistit, kdo a kdy změnu provedl, porovnat jednotlivé verze nebo se vrátit k dřívějšímu stavu. To pomáhá minimalizovat riziko ztráty práce a umožňuje snadno opravit chyby vzniklé během úprav.</w:t>
+      </w:r>
+    </w:p>
+    <w:p>
+      <w:r>
+        <w:t>Verzovací systémy jsou obzvlášť přínosné při týmové spolupráci. Více uživatelů může pracovat na stejném projektu současně, přičemž systém zajišťuje, že se jejich změny zaznamenávají přehledně a lze mezi nimi řešit případné konflikty. Moderní nástroje, jako jsou Git, Subversion (SVN) nebo Mercurial, podporují efektivní tok změn, zjednodušují spolupráci a umožňují rychlé nasazování nových verzí.</w:t>
+      </w:r>
+    </w:p>
+    <w:p>
+      <w:r>
+        <w:t>Dnes se verzovací nástroje považují za standard nejen v oblasti vývoje softwaru, ale i v dalších oblastech, kde je důležité mít přehled o vývoji dokumentů nebo dat. Umožňují lepší organizaci práce, vyšší bezpečnost a transparentnost celého procesu tvorby.</w:t>
       </w:r>
     </w:p>
     <w:bookmarkEnd w:id="4"/>
@@ -2854,1347 +2715,18 @@
       </w:r>
     </w:p>
     <w:p>
-      <w:pPr>
-        <w:rPr>
-          <w:color w:val="0070C0"/>
-        </w:rPr>
-      </w:pPr>
-      <w:r>
-        <w:rPr>
-          <w:color w:val="0070C0"/>
-        </w:rPr>
-        <w:t>Pro podkapitoly (druhá úroveň nadpisů) použijte styl Nadpis 2.</w:t>
-      </w:r>
-    </w:p>
-    <w:p>
-      <w:r>
-        <w:t>Vlastní text kapitoly. Vlastní text kapitoly. Vlastní text kapitoly.</w:t>
-      </w:r>
-      <w:r>
-        <w:t xml:space="preserve"> </w:t>
-      </w:r>
-      <w:r>
-        <w:t>Vlastní text kapitoly.</w:t>
-      </w:r>
-      <w:r>
-        <w:t xml:space="preserve"> </w:t>
-      </w:r>
-      <w:r>
-        <w:t>Vlastní text kapitoly.</w:t>
-      </w:r>
-      <w:r>
-        <w:t xml:space="preserve"> </w:t>
-      </w:r>
-      <w:r>
-        <w:t>Vlastní text kapitoly.</w:t>
-      </w:r>
-      <w:r>
-        <w:t xml:space="preserve"> </w:t>
-      </w:r>
-      <w:r>
-        <w:t>Vlastní text kapitoly.</w:t>
-      </w:r>
-      <w:r>
-        <w:t xml:space="preserve"> </w:t>
-      </w:r>
-      <w:r>
-        <w:t>Vlastní text kapitoly.</w:t>
-      </w:r>
-      <w:r>
-        <w:t xml:space="preserve"> </w:t>
-      </w:r>
-      <w:r>
-        <w:t>Vlastní text kapitoly.</w:t>
-      </w:r>
-      <w:r>
-        <w:t xml:space="preserve"> </w:t>
-      </w:r>
-      <w:r>
-        <w:t>Vlastní text kapitoly.</w:t>
-      </w:r>
-      <w:r>
-        <w:t xml:space="preserve"> </w:t>
-      </w:r>
-      <w:r>
-        <w:t>Vlastní text kapitoly.</w:t>
-      </w:r>
-    </w:p>
-    <w:p>
-      <w:pPr>
-        <w:pStyle w:val="Nadpis2"/>
-      </w:pPr>
-      <w:r>
-        <w:t>SVN (</w:t>
-      </w:r>
-      <w:proofErr w:type="spellStart"/>
-      <w:r>
-        <w:t>Subversion</w:t>
-      </w:r>
-      <w:proofErr w:type="spellEnd"/>
-      <w:r>
-        <w:t>)</w:t>
-      </w:r>
-    </w:p>
-    <w:p>
-      <w:r>
-        <w:t>Vlastní text kapitoly. Vlastní text kapitoly. Vlastní text kapitoly.</w:t>
-      </w:r>
-      <w:r>
-        <w:t xml:space="preserve"> </w:t>
-      </w:r>
-      <w:r>
-        <w:t>Vlastní text kapitoly.</w:t>
-      </w:r>
-      <w:r>
-        <w:t xml:space="preserve"> </w:t>
-      </w:r>
-      <w:r>
-        <w:t>Vlastní text kapitoly.</w:t>
-      </w:r>
-      <w:r>
-        <w:t xml:space="preserve"> </w:t>
-      </w:r>
-      <w:r>
-        <w:t>Vlastní text kapitoly.</w:t>
-      </w:r>
-      <w:r>
-        <w:t xml:space="preserve"> </w:t>
-      </w:r>
-      <w:r>
-        <w:t>Vlastní text kapitoly.</w:t>
-      </w:r>
-      <w:r>
-        <w:t xml:space="preserve"> </w:t>
-      </w:r>
-      <w:r>
-        <w:t>Vlastní text kapitoly.</w:t>
-      </w:r>
-      <w:r>
-        <w:t xml:space="preserve"> </w:t>
-      </w:r>
-      <w:r>
-        <w:t>Vlastní text kapitoly.</w:t>
-      </w:r>
-      <w:r>
-        <w:t xml:space="preserve"> </w:t>
-      </w:r>
-      <w:r>
-        <w:t>Vlastní text kapitoly.</w:t>
-      </w:r>
-      <w:r>
-        <w:t xml:space="preserve"> </w:t>
-      </w:r>
-      <w:r>
-        <w:t>Vlastní text kapitoly.</w:t>
-      </w:r>
-    </w:p>
-    <w:p>
-      <w:pPr>
-        <w:pStyle w:val="Nadpis2"/>
-      </w:pPr>
-      <w:proofErr w:type="spellStart"/>
-      <w:r>
-        <w:t>Mercurial</w:t>
-      </w:r>
-      <w:proofErr w:type="spellEnd"/>
-    </w:p>
-    <w:p>
-      <w:r>
-        <w:t>Vlastní text kapitoly. Vlastní text kapitoly. Vlastní text kapitoly.</w:t>
-      </w:r>
-      <w:r>
-        <w:t xml:space="preserve"> </w:t>
-      </w:r>
-      <w:r>
-        <w:t>Vlastní text kapitoly.</w:t>
-      </w:r>
-      <w:r>
-        <w:t xml:space="preserve"> </w:t>
-      </w:r>
-      <w:r>
-        <w:t>Vlastní text kapitoly.</w:t>
-      </w:r>
-      <w:r>
-        <w:t xml:space="preserve"> </w:t>
-      </w:r>
-      <w:r>
-        <w:t>Vlastní text kapitoly.</w:t>
-      </w:r>
-      <w:r>
-        <w:t xml:space="preserve"> </w:t>
-      </w:r>
-      <w:r>
-        <w:t>Vlastní text kapitoly.</w:t>
-      </w:r>
-      <w:r>
-        <w:t xml:space="preserve"> </w:t>
-      </w:r>
-      <w:r>
-        <w:t>Vlastní text kapitoly.</w:t>
-      </w:r>
-      <w:r>
-        <w:t xml:space="preserve"> </w:t>
-      </w:r>
-      <w:r>
-        <w:t>Vlastní text kapitoly.</w:t>
-      </w:r>
-      <w:r>
-        <w:t xml:space="preserve"> </w:t>
-      </w:r>
-      <w:r>
-        <w:t>Vlastní text kapitoly.</w:t>
-      </w:r>
-      <w:r>
-        <w:t xml:space="preserve"> </w:t>
-      </w:r>
-      <w:r>
-        <w:t>Vlastní text kapitoly.</w:t>
-      </w:r>
-    </w:p>
-    <w:p>
-      <w:pPr>
-        <w:pStyle w:val="Nadpis2"/>
-      </w:pPr>
-      <w:r>
-        <w:t>Preforce</w:t>
-      </w:r>
-    </w:p>
-    <w:p/>
-    <w:p>
-      <w:pPr>
-        <w:pStyle w:val="Nadpis1"/>
-      </w:pPr>
-      <w:r>
-        <w:lastRenderedPageBreak/>
-        <w:t>Práce s nástrojem GIT</w:t>
-      </w:r>
-    </w:p>
-    <w:p>
-      <w:pPr>
-        <w:rPr>
-          <w:color w:val="0070C0"/>
-        </w:rPr>
-      </w:pPr>
-      <w:r>
-        <w:rPr>
-          <w:color w:val="0070C0"/>
-        </w:rPr>
-        <w:t xml:space="preserve">V této kapitola je ukázka toho, jak vkládat obrázky, tabulky </w:t>
-      </w:r>
-      <w:r>
-        <w:rPr>
-          <w:color w:val="0070C0"/>
-        </w:rPr>
-        <w:t>a </w:t>
-      </w:r>
-      <w:r>
-        <w:rPr>
-          <w:color w:val="0070C0"/>
-        </w:rPr>
-        <w:t xml:space="preserve">rovnice do dokumentu. Každý vložený objekt musí mít své označení </w:t>
-      </w:r>
-      <w:r>
-        <w:rPr>
-          <w:color w:val="0070C0"/>
-        </w:rPr>
-        <w:t>a </w:t>
-      </w:r>
-      <w:r>
-        <w:rPr>
-          <w:color w:val="0070C0"/>
-        </w:rPr>
-        <w:t>titulek, který obsahuje popis toho, co se v obrázku nebo tabulce nachází. Dále musí být uveden zdroj.</w:t>
-      </w:r>
-    </w:p>
-    <w:p>
-      <w:pPr>
-        <w:pStyle w:val="Nadpis2"/>
-      </w:pPr>
-      <w:bookmarkStart w:id="5" w:name="_Toc105128905"/>
-      <w:r>
-        <w:t xml:space="preserve">Obrázky </w:t>
-      </w:r>
-      <w:r>
-        <w:t>a </w:t>
-      </w:r>
-      <w:r>
-        <w:t>grafy</w:t>
-      </w:r>
-      <w:bookmarkEnd w:id="5"/>
-    </w:p>
-    <w:p>
-      <w:pPr>
-        <w:rPr>
-          <w:color w:val="5B9BD5" w:themeColor="accent1"/>
-        </w:rPr>
-      </w:pPr>
-      <w:r>
-        <w:rPr>
-          <w:color w:val="0070C0"/>
-        </w:rPr>
-        <w:t xml:space="preserve">Číslo </w:t>
-      </w:r>
-      <w:r>
-        <w:rPr>
-          <w:color w:val="0070C0"/>
-        </w:rPr>
-        <w:t>a </w:t>
-      </w:r>
-      <w:r>
-        <w:rPr>
-          <w:color w:val="0070C0"/>
-        </w:rPr>
-        <w:t>název obrázku se uvádějí pod obrázkem (styl Titulek). Zdroje, ze kterého obrázek pochází, se uvádějí pod názvem (styl Zdroj). Obrázky jsou centrované (zarovnané na střed).</w:t>
-      </w:r>
-    </w:p>
-    <w:p>
-      <w:pPr>
-        <w:jc w:val="center"/>
-        <w:rPr>
-          <w:lang w:eastAsia="sk-SK"/>
-        </w:rPr>
-      </w:pPr>
-      <w:r>
-        <w:rPr>
-          <w:noProof/>
-          <w:lang w:eastAsia="cs-CZ"/>
-        </w:rPr>
-        <w:drawing>
-          <wp:inline distT="0" distB="0" distL="0" distR="0" wp14:anchorId="47C710C7" wp14:editId="3ADB8C78">
-            <wp:extent cx="4381500" cy="2194560"/>
-            <wp:effectExtent l="0" t="0" r="0" b="0"/>
-            <wp:docPr id="1" name="Obrázek 1" descr="06_7.jpg"/>
-            <wp:cNvGraphicFramePr>
-              <a:graphicFrameLocks xmlns:a="http://schemas.openxmlformats.org/drawingml/2006/main" noChangeAspect="1"/>
-            </wp:cNvGraphicFramePr>
-            <a:graphic xmlns:a="http://schemas.openxmlformats.org/drawingml/2006/main">
-              <a:graphicData uri="http://schemas.openxmlformats.org/drawingml/2006/picture">
-                <pic:pic xmlns:pic="http://schemas.openxmlformats.org/drawingml/2006/picture">
-                  <pic:nvPicPr>
-                    <pic:cNvPr id="0" name="Picture 1" descr="06_7.jpg"/>
-                    <pic:cNvPicPr>
-                      <a:picLocks noChangeAspect="1" noChangeArrowheads="1"/>
-                    </pic:cNvPicPr>
-                  </pic:nvPicPr>
-                  <pic:blipFill>
-                    <a:blip r:embed="rId15">
-                      <a:extLst>
-                        <a:ext uri="{28A0092B-C50C-407E-A947-70E740481C1C}">
-                          <a14:useLocalDpi xmlns:a14="http://schemas.microsoft.com/office/drawing/2010/main" val="0"/>
-                        </a:ext>
-                      </a:extLst>
-                    </a:blip>
-                    <a:srcRect/>
-                    <a:stretch>
-                      <a:fillRect/>
-                    </a:stretch>
-                  </pic:blipFill>
-                  <pic:spPr bwMode="auto">
-                    <a:xfrm>
-                      <a:off x="0" y="0"/>
-                      <a:ext cx="4381500" cy="2194560"/>
-                    </a:xfrm>
-                    <a:prstGeom prst="rect">
-                      <a:avLst/>
-                    </a:prstGeom>
-                    <a:noFill/>
-                    <a:ln>
-                      <a:noFill/>
-                    </a:ln>
-                  </pic:spPr>
-                </pic:pic>
-              </a:graphicData>
-            </a:graphic>
-          </wp:inline>
-        </w:drawing>
-      </w:r>
-      <w:r>
-        <w:rPr>
-          <w:noProof/>
-          <w:lang w:eastAsia="cs-CZ"/>
-        </w:rPr>
-        <w:t xml:space="preserve"> </w:t>
-      </w:r>
-    </w:p>
-    <w:p>
-      <w:pPr>
-        <w:pStyle w:val="Titulek"/>
-        <w:rPr>
-          <w:szCs w:val="20"/>
-        </w:rPr>
-      </w:pPr>
-      <w:bookmarkStart w:id="6" w:name="_Toc60054356"/>
-      <w:bookmarkStart w:id="7" w:name="_Toc105128913"/>
-      <w:r>
-        <w:t xml:space="preserve">Obr. </w:t>
-      </w:r>
-      <w:r>
-        <w:fldChar w:fldCharType="begin"/>
-      </w:r>
-      <w:r>
-        <w:instrText>SEQ Obr. \* ARABIC</w:instrText>
-      </w:r>
-      <w:r>
-        <w:fldChar w:fldCharType="separate"/>
-      </w:r>
-      <w:r>
-        <w:rPr>
-          <w:noProof/>
-        </w:rPr>
-        <w:t>1</w:t>
-      </w:r>
-      <w:r>
-        <w:fldChar w:fldCharType="end"/>
-      </w:r>
-      <w:r>
-        <w:rPr>
-          <w:bCs/>
-          <w:noProof/>
-        </w:rPr>
-        <w:t>:</w:t>
-      </w:r>
-      <w:r>
-        <w:rPr>
-          <w:szCs w:val="20"/>
-        </w:rPr>
-        <w:t xml:space="preserve"> </w:t>
-      </w:r>
-      <w:bookmarkEnd w:id="6"/>
-      <w:r>
-        <w:rPr>
-          <w:szCs w:val="20"/>
-        </w:rPr>
-        <w:t>Název (popis) obrázku, příp. grafu</w:t>
-      </w:r>
-      <w:bookmarkEnd w:id="7"/>
-      <w:r>
-        <w:rPr>
-          <w:szCs w:val="20"/>
-        </w:rPr>
-        <w:t xml:space="preserve"> </w:t>
-      </w:r>
-    </w:p>
-    <w:p>
-      <w:pPr>
-        <w:pStyle w:val="Zdroj"/>
-        <w:rPr>
-          <w:b/>
-          <w:bCs/>
-        </w:rPr>
-      </w:pPr>
-      <w:r>
-        <w:rPr>
-          <w:noProof/>
-        </w:rPr>
-        <w:t xml:space="preserve">Zdroj: </w:t>
-      </w:r>
-      <w:r>
-        <w:rPr>
-          <w:noProof/>
-        </w:rPr>
-        <w:t>Meško a kol.</w:t>
-      </w:r>
-      <w:r>
-        <w:rPr>
-          <w:noProof/>
-        </w:rPr>
-        <w:t>,</w:t>
-      </w:r>
-      <w:r>
-        <w:rPr>
-          <w:noProof/>
-        </w:rPr>
-        <w:t xml:space="preserve"> 2006, s</w:t>
-      </w:r>
-      <w:r>
-        <w:rPr>
-          <w:noProof/>
-        </w:rPr>
-        <w:t>. 15</w:t>
-      </w:r>
-    </w:p>
-    <w:p>
-      <w:pPr>
-        <w:pStyle w:val="Nadpis2"/>
-      </w:pPr>
-      <w:bookmarkStart w:id="8" w:name="_Toc105128906"/>
-      <w:r>
-        <w:t>Tabulky</w:t>
-      </w:r>
-      <w:bookmarkEnd w:id="8"/>
-    </w:p>
-    <w:p>
-      <w:pPr>
-        <w:rPr>
-          <w:color w:val="0070C0"/>
-        </w:rPr>
-      </w:pPr>
-      <w:r>
-        <w:rPr>
-          <w:color w:val="0070C0"/>
-        </w:rPr>
-        <w:t xml:space="preserve">Číslo </w:t>
-      </w:r>
-      <w:r>
-        <w:rPr>
-          <w:color w:val="0070C0"/>
-        </w:rPr>
-        <w:t>a </w:t>
-      </w:r>
-      <w:r>
-        <w:rPr>
-          <w:color w:val="0070C0"/>
-        </w:rPr>
-        <w:t>název tabulky se uvádějí nad tabulkou (styl Titulek). Zdroje dat, které se v tabulce vyskytují, se uvádějí pod tabulkou (styl Zdroj). Tabulky jsou centrované (zarovnané na střed). Ohraničení tabulky je ponecháno na volbě autora. Pro text v tabulce je použitý styl Tabulka.</w:t>
-      </w:r>
-    </w:p>
-    <w:p>
-      <w:pPr>
-        <w:pStyle w:val="Titulek"/>
-        <w:keepNext/>
-      </w:pPr>
-      <w:bookmarkStart w:id="9" w:name="_Toc105128914"/>
-      <w:r>
-        <w:t xml:space="preserve">Tab. </w:t>
-      </w:r>
-      <w:r>
-        <w:fldChar w:fldCharType="begin"/>
-      </w:r>
-      <w:r>
-        <w:instrText>SEQ Tab. \* ARABIC</w:instrText>
-      </w:r>
-      <w:r>
-        <w:fldChar w:fldCharType="separate"/>
-      </w:r>
-      <w:r>
-        <w:rPr>
-          <w:noProof/>
-        </w:rPr>
-        <w:t>1</w:t>
-      </w:r>
-      <w:r>
-        <w:fldChar w:fldCharType="end"/>
-      </w:r>
-      <w:r>
-        <w:t>: Název (popis) tabulky</w:t>
-      </w:r>
-      <w:bookmarkEnd w:id="9"/>
-    </w:p>
-    <w:tbl>
-      <w:tblPr>
-        <w:tblStyle w:val="Mkatabulky"/>
-        <w:tblW w:w="0" w:type="auto"/>
-        <w:jc w:val="center"/>
-        <w:tblLook w:val="04A0" w:firstRow="1" w:lastRow="0" w:firstColumn="1" w:lastColumn="0" w:noHBand="0" w:noVBand="1"/>
-      </w:tblPr>
-      <w:tblGrid>
-        <w:gridCol w:w="937"/>
-        <w:gridCol w:w="1173"/>
-        <w:gridCol w:w="1032"/>
-        <w:gridCol w:w="707"/>
-        <w:gridCol w:w="1053"/>
-        <w:gridCol w:w="1268"/>
-        <w:gridCol w:w="1074"/>
-      </w:tblGrid>
-      <w:tr>
-        <w:trPr>
-          <w:trHeight w:val="340"/>
-          <w:jc w:val="center"/>
-        </w:trPr>
-        <w:tc>
-          <w:tcPr>
-            <w:tcW w:w="0" w:type="auto"/>
-            <w:vAlign w:val="center"/>
-          </w:tcPr>
-          <w:p>
-            <w:pPr>
-              <w:pStyle w:val="Tabulka"/>
-              <w:keepNext/>
-              <w:spacing w:line="276" w:lineRule="auto"/>
-              <w:rPr>
-                <w:b/>
-                <w:i/>
-              </w:rPr>
-            </w:pPr>
-            <w:r>
-              <w:rPr>
-                <w:b/>
-                <w:i/>
-              </w:rPr>
-              <w:t>Styl</w:t>
-            </w:r>
-          </w:p>
-        </w:tc>
-        <w:tc>
-          <w:tcPr>
-            <w:tcW w:w="0" w:type="auto"/>
-            <w:vAlign w:val="center"/>
-          </w:tcPr>
-          <w:p>
-            <w:pPr>
-              <w:pStyle w:val="Tabulka"/>
-              <w:keepNext/>
-              <w:spacing w:line="276" w:lineRule="auto"/>
-              <w:rPr>
-                <w:b/>
-                <w:i/>
-              </w:rPr>
-            </w:pPr>
-            <w:r>
-              <w:rPr>
-                <w:b/>
-                <w:i/>
-              </w:rPr>
-              <w:t>Písmo</w:t>
-            </w:r>
-          </w:p>
-        </w:tc>
-        <w:tc>
-          <w:tcPr>
-            <w:tcW w:w="1032" w:type="dxa"/>
-            <w:vAlign w:val="center"/>
-          </w:tcPr>
-          <w:p>
-            <w:pPr>
-              <w:pStyle w:val="Tabulka"/>
-              <w:keepNext/>
-              <w:spacing w:line="276" w:lineRule="auto"/>
-              <w:rPr>
-                <w:b/>
-                <w:i/>
-              </w:rPr>
-            </w:pPr>
-            <w:r>
-              <w:rPr>
-                <w:b/>
-                <w:i/>
-              </w:rPr>
-              <w:t>Velikost</w:t>
-            </w:r>
-          </w:p>
-        </w:tc>
-        <w:tc>
-          <w:tcPr>
-            <w:tcW w:w="0" w:type="auto"/>
-            <w:vAlign w:val="center"/>
-          </w:tcPr>
-          <w:p>
-            <w:pPr>
-              <w:pStyle w:val="Tabulka"/>
-              <w:keepNext/>
-              <w:spacing w:line="276" w:lineRule="auto"/>
-              <w:rPr>
-                <w:b/>
-                <w:i/>
-              </w:rPr>
-            </w:pPr>
-            <w:r>
-              <w:rPr>
-                <w:b/>
-                <w:i/>
-              </w:rPr>
-              <w:t>Tučné</w:t>
-            </w:r>
-          </w:p>
-        </w:tc>
-        <w:tc>
-          <w:tcPr>
-            <w:tcW w:w="0" w:type="auto"/>
-            <w:vAlign w:val="center"/>
-          </w:tcPr>
-          <w:p>
-            <w:pPr>
-              <w:pStyle w:val="Tabulka"/>
-              <w:keepNext/>
-              <w:spacing w:line="276" w:lineRule="auto"/>
-              <w:rPr>
-                <w:b/>
-                <w:i/>
-              </w:rPr>
-            </w:pPr>
-            <w:r>
-              <w:rPr>
-                <w:b/>
-                <w:i/>
-              </w:rPr>
-              <w:t>Zarovnání</w:t>
-            </w:r>
-          </w:p>
-        </w:tc>
-        <w:tc>
-          <w:tcPr>
-            <w:tcW w:w="0" w:type="auto"/>
-            <w:vAlign w:val="center"/>
-          </w:tcPr>
-          <w:p>
-            <w:pPr>
-              <w:pStyle w:val="Tabulka"/>
-              <w:keepNext/>
-              <w:spacing w:line="276" w:lineRule="auto"/>
-              <w:rPr>
-                <w:b/>
-                <w:i/>
-              </w:rPr>
-            </w:pPr>
-            <w:r>
-              <w:rPr>
-                <w:b/>
-                <w:i/>
-              </w:rPr>
-              <w:t>Mezera před</w:t>
-            </w:r>
-          </w:p>
-        </w:tc>
-        <w:tc>
-          <w:tcPr>
-            <w:tcW w:w="0" w:type="auto"/>
-            <w:vAlign w:val="center"/>
-          </w:tcPr>
-          <w:p>
-            <w:pPr>
-              <w:pStyle w:val="Tabulka"/>
-              <w:keepNext/>
-              <w:spacing w:line="276" w:lineRule="auto"/>
-              <w:rPr>
-                <w:b/>
-                <w:i/>
-              </w:rPr>
-            </w:pPr>
-            <w:r>
-              <w:rPr>
-                <w:b/>
-                <w:i/>
-              </w:rPr>
-              <w:t>Mezera za</w:t>
-            </w:r>
-          </w:p>
-        </w:tc>
-      </w:tr>
-      <w:tr>
-        <w:trPr>
-          <w:trHeight w:val="340"/>
-          <w:jc w:val="center"/>
-        </w:trPr>
-        <w:tc>
-          <w:tcPr>
-            <w:tcW w:w="0" w:type="auto"/>
-            <w:vAlign w:val="center"/>
-          </w:tcPr>
-          <w:p>
-            <w:pPr>
-              <w:pStyle w:val="Tabulka"/>
-              <w:keepNext/>
-              <w:spacing w:line="276" w:lineRule="auto"/>
-              <w:rPr>
-                <w:b/>
-              </w:rPr>
-            </w:pPr>
-            <w:r>
-              <w:rPr>
-                <w:b/>
-              </w:rPr>
-              <w:t>Nadpis 1</w:t>
-            </w:r>
-          </w:p>
-        </w:tc>
-        <w:tc>
-          <w:tcPr>
-            <w:tcW w:w="0" w:type="auto"/>
-            <w:vAlign w:val="center"/>
-          </w:tcPr>
-          <w:p>
-            <w:pPr>
-              <w:pStyle w:val="Tabulka"/>
-              <w:keepNext/>
-              <w:spacing w:line="276" w:lineRule="auto"/>
-            </w:pPr>
-            <w:r>
-              <w:t xml:space="preserve">Calibri </w:t>
-            </w:r>
-            <w:proofErr w:type="spellStart"/>
-            <w:r>
-              <w:t>Light</w:t>
-            </w:r>
-            <w:proofErr w:type="spellEnd"/>
-          </w:p>
-        </w:tc>
-        <w:tc>
-          <w:tcPr>
-            <w:tcW w:w="1032" w:type="dxa"/>
-            <w:vAlign w:val="center"/>
-          </w:tcPr>
-          <w:p>
-            <w:pPr>
-              <w:pStyle w:val="Tabulka"/>
-              <w:keepNext/>
-              <w:spacing w:line="276" w:lineRule="auto"/>
-              <w:ind w:right="113"/>
-              <w:jc w:val="right"/>
-            </w:pPr>
-            <w:r>
-              <w:t>18</w:t>
-            </w:r>
-          </w:p>
-        </w:tc>
-        <w:tc>
-          <w:tcPr>
-            <w:tcW w:w="0" w:type="auto"/>
-            <w:vAlign w:val="center"/>
-          </w:tcPr>
-          <w:p>
-            <w:pPr>
-              <w:pStyle w:val="Tabulka"/>
-              <w:keepNext/>
-              <w:spacing w:line="276" w:lineRule="auto"/>
-            </w:pPr>
-            <w:r>
-              <w:t>Ano</w:t>
-            </w:r>
-          </w:p>
-        </w:tc>
-        <w:tc>
-          <w:tcPr>
-            <w:tcW w:w="0" w:type="auto"/>
-            <w:vAlign w:val="center"/>
-          </w:tcPr>
-          <w:p>
-            <w:pPr>
-              <w:pStyle w:val="Tabulka"/>
-              <w:keepNext/>
-              <w:spacing w:line="276" w:lineRule="auto"/>
-            </w:pPr>
-            <w:r>
-              <w:t>Na střed</w:t>
-            </w:r>
-          </w:p>
-        </w:tc>
-        <w:tc>
-          <w:tcPr>
-            <w:tcW w:w="0" w:type="auto"/>
-            <w:vAlign w:val="center"/>
-          </w:tcPr>
-          <w:p>
-            <w:pPr>
-              <w:pStyle w:val="Tabulka"/>
-              <w:keepNext/>
-              <w:spacing w:line="276" w:lineRule="auto"/>
-              <w:ind w:right="222"/>
-              <w:jc w:val="right"/>
-            </w:pPr>
-            <w:r>
-              <w:t>18</w:t>
-            </w:r>
-          </w:p>
-        </w:tc>
-        <w:tc>
-          <w:tcPr>
-            <w:tcW w:w="0" w:type="auto"/>
-            <w:vAlign w:val="center"/>
-          </w:tcPr>
-          <w:p>
-            <w:pPr>
-              <w:pStyle w:val="Tabulka"/>
-              <w:keepNext/>
-              <w:spacing w:line="276" w:lineRule="auto"/>
-              <w:ind w:right="222"/>
-              <w:jc w:val="right"/>
-            </w:pPr>
-            <w:r>
-              <w:t>6</w:t>
-            </w:r>
-          </w:p>
-        </w:tc>
-      </w:tr>
-      <w:tr>
-        <w:trPr>
-          <w:trHeight w:val="340"/>
-          <w:jc w:val="center"/>
-        </w:trPr>
-        <w:tc>
-          <w:tcPr>
-            <w:tcW w:w="0" w:type="auto"/>
-            <w:vAlign w:val="center"/>
-          </w:tcPr>
-          <w:p>
-            <w:pPr>
-              <w:pStyle w:val="Tabulka"/>
-              <w:keepNext/>
-              <w:spacing w:line="276" w:lineRule="auto"/>
-              <w:rPr>
-                <w:b/>
-              </w:rPr>
-            </w:pPr>
-            <w:r>
-              <w:rPr>
-                <w:b/>
-              </w:rPr>
-              <w:t>Nadpis 2</w:t>
-            </w:r>
-          </w:p>
-        </w:tc>
-        <w:tc>
-          <w:tcPr>
-            <w:tcW w:w="0" w:type="auto"/>
-            <w:vAlign w:val="center"/>
-          </w:tcPr>
-          <w:p>
-            <w:pPr>
-              <w:pStyle w:val="Tabulka"/>
-              <w:keepNext/>
-              <w:spacing w:line="276" w:lineRule="auto"/>
-            </w:pPr>
-            <w:r>
-              <w:t xml:space="preserve">Calibri </w:t>
-            </w:r>
-            <w:proofErr w:type="spellStart"/>
-            <w:r>
-              <w:t>Light</w:t>
-            </w:r>
-            <w:proofErr w:type="spellEnd"/>
-          </w:p>
-        </w:tc>
-        <w:tc>
-          <w:tcPr>
-            <w:tcW w:w="1032" w:type="dxa"/>
-            <w:vAlign w:val="center"/>
-          </w:tcPr>
-          <w:p>
-            <w:pPr>
-              <w:pStyle w:val="Tabulka"/>
-              <w:keepNext/>
-              <w:spacing w:line="276" w:lineRule="auto"/>
-              <w:ind w:right="113"/>
-              <w:jc w:val="right"/>
-            </w:pPr>
-            <w:r>
-              <w:t>15</w:t>
-            </w:r>
-          </w:p>
-        </w:tc>
-        <w:tc>
-          <w:tcPr>
-            <w:tcW w:w="0" w:type="auto"/>
-            <w:vAlign w:val="center"/>
-          </w:tcPr>
-          <w:p>
-            <w:pPr>
-              <w:pStyle w:val="Tabulka"/>
-              <w:keepNext/>
-              <w:spacing w:line="276" w:lineRule="auto"/>
-            </w:pPr>
-            <w:r>
-              <w:t>Ano</w:t>
-            </w:r>
-          </w:p>
-        </w:tc>
-        <w:tc>
-          <w:tcPr>
-            <w:tcW w:w="0" w:type="auto"/>
-            <w:vAlign w:val="center"/>
-          </w:tcPr>
-          <w:p>
-            <w:pPr>
-              <w:pStyle w:val="Tabulka"/>
-              <w:keepNext/>
-              <w:spacing w:line="276" w:lineRule="auto"/>
-            </w:pPr>
-            <w:r>
-              <w:t>Vlevo</w:t>
-            </w:r>
-          </w:p>
-        </w:tc>
-        <w:tc>
-          <w:tcPr>
-            <w:tcW w:w="0" w:type="auto"/>
-            <w:vAlign w:val="center"/>
-          </w:tcPr>
-          <w:p>
-            <w:pPr>
-              <w:pStyle w:val="Tabulka"/>
-              <w:keepNext/>
-              <w:spacing w:line="276" w:lineRule="auto"/>
-              <w:ind w:right="222"/>
-              <w:jc w:val="right"/>
-            </w:pPr>
-            <w:r>
-              <w:t>18</w:t>
-            </w:r>
-          </w:p>
-        </w:tc>
-        <w:tc>
-          <w:tcPr>
-            <w:tcW w:w="0" w:type="auto"/>
-            <w:vAlign w:val="center"/>
-          </w:tcPr>
-          <w:p>
-            <w:pPr>
-              <w:pStyle w:val="Tabulka"/>
-              <w:keepNext/>
-              <w:spacing w:line="276" w:lineRule="auto"/>
-              <w:ind w:right="222"/>
-              <w:jc w:val="right"/>
-            </w:pPr>
-            <w:r>
-              <w:t>6</w:t>
-            </w:r>
-          </w:p>
-        </w:tc>
-      </w:tr>
-    </w:tbl>
-    <w:p>
-      <w:pPr>
-        <w:pStyle w:val="Zdroj"/>
-      </w:pPr>
-      <w:r>
-        <w:t>Zdroj: vlastní zpracování</w:t>
-      </w:r>
-      <w:r>
-        <w:t xml:space="preserve"> dle </w:t>
-      </w:r>
-      <w:r>
-        <w:t>Borůvková</w:t>
-      </w:r>
-      <w:r>
-        <w:t xml:space="preserve"> a kol.</w:t>
-      </w:r>
-      <w:r>
-        <w:t>(2021)</w:t>
-      </w:r>
-    </w:p>
-    <w:p>
-      <w:pPr>
-        <w:pStyle w:val="Nadpis2"/>
-      </w:pPr>
-      <w:bookmarkStart w:id="10" w:name="_Toc105128907"/>
-      <w:r>
-        <w:t xml:space="preserve">Rovnice, vzorce </w:t>
-      </w:r>
-      <w:r>
-        <w:t>a </w:t>
-      </w:r>
-      <w:r>
-        <w:t>funkce</w:t>
-      </w:r>
-      <w:bookmarkEnd w:id="10"/>
-    </w:p>
-    <w:p>
-      <w:pPr>
-        <w:rPr>
-          <w:color w:val="0070C0"/>
-        </w:rPr>
-      </w:pPr>
-      <w:r>
-        <w:rPr>
-          <w:color w:val="0070C0"/>
-        </w:rPr>
-        <w:t xml:space="preserve">Rovnice uvedené v práci jsou napsané pomocí Editoru rovnic vždy na samostatném řádku, centrované </w:t>
-      </w:r>
-      <w:r>
-        <w:rPr>
-          <w:color w:val="0070C0"/>
-        </w:rPr>
-        <w:t>a </w:t>
-      </w:r>
-      <w:r>
-        <w:rPr>
-          <w:color w:val="0070C0"/>
-        </w:rPr>
-        <w:t xml:space="preserve">číslo rovnice uvedené v závorce je zarovnáno vpravo. </w:t>
-      </w:r>
-    </w:p>
-    <w:p>
-      <m:oMathPara>
-        <m:oMath>
-          <m:eqArr>
-            <m:eqArrPr>
-              <m:maxDist m:val="1"/>
-              <m:ctrlPr>
-                <w:rPr>
-                  <w:rFonts w:ascii="Cambria Math" w:hAnsi="Cambria Math"/>
-                  <w:i/>
-                  <w:lang w:val="en-US"/>
-                </w:rPr>
-              </m:ctrlPr>
-            </m:eqArrPr>
-            <m:e>
-              <m:sSup>
-                <m:sSupPr>
-                  <m:ctrlPr>
-                    <w:rPr>
-                      <w:rFonts w:ascii="Cambria Math" w:hAnsi="Cambria Math"/>
-                    </w:rPr>
-                  </m:ctrlPr>
-                </m:sSupPr>
-                <m:e>
-                  <m:d>
-                    <m:dPr>
-                      <m:ctrlPr>
-                        <w:rPr>
-                          <w:rFonts w:ascii="Cambria Math" w:hAnsi="Cambria Math"/>
-                        </w:rPr>
-                      </m:ctrlPr>
-                    </m:dPr>
-                    <m:e>
-                      <m:r>
-                        <w:rPr>
-                          <w:rFonts w:ascii="Cambria Math" w:hAnsi="Cambria Math"/>
-                        </w:rPr>
-                        <m:t>x+a</m:t>
-                      </m:r>
-                    </m:e>
-                  </m:d>
-                </m:e>
-                <m:sup>
-                  <m:r>
-                    <w:rPr>
-                      <w:rFonts w:ascii="Cambria Math" w:hAnsi="Cambria Math"/>
-                    </w:rPr>
-                    <m:t>n</m:t>
-                  </m:r>
-                </m:sup>
-              </m:sSup>
-              <m:r>
-                <w:rPr>
-                  <w:rFonts w:ascii="Cambria Math" w:eastAsia="Cambria Math" w:hAnsi="Cambria Math" w:cs="Cambria Math"/>
-                </w:rPr>
-                <m:t>=</m:t>
-              </m:r>
-              <m:nary>
-                <m:naryPr>
-                  <m:chr m:val="∑"/>
-                  <m:grow m:val="1"/>
-                  <m:ctrlPr>
-                    <w:rPr>
-                      <w:rFonts w:ascii="Cambria Math" w:hAnsi="Cambria Math"/>
-                    </w:rPr>
-                  </m:ctrlPr>
-                </m:naryPr>
-                <m:sub>
-                  <m:r>
-                    <w:rPr>
-                      <w:rFonts w:ascii="Cambria Math" w:eastAsia="Cambria Math" w:hAnsi="Cambria Math" w:cs="Cambria Math"/>
-                    </w:rPr>
-                    <m:t>k=0</m:t>
-                  </m:r>
-                </m:sub>
-                <m:sup>
-                  <m:r>
-                    <w:rPr>
-                      <w:rFonts w:ascii="Cambria Math" w:eastAsia="Cambria Math" w:hAnsi="Cambria Math" w:cs="Cambria Math"/>
-                    </w:rPr>
-                    <m:t>n</m:t>
-                  </m:r>
-                </m:sup>
-                <m:e>
-                  <m:d>
-                    <m:dPr>
-                      <m:ctrlPr>
-                        <w:rPr>
-                          <w:rFonts w:ascii="Cambria Math" w:hAnsi="Cambria Math"/>
-                        </w:rPr>
-                      </m:ctrlPr>
-                    </m:dPr>
-                    <m:e>
-                      <m:f>
-                        <m:fPr>
-                          <m:type m:val="noBar"/>
-                          <m:ctrlPr>
-                            <w:rPr>
-                              <w:rFonts w:ascii="Cambria Math" w:hAnsi="Cambria Math"/>
-                            </w:rPr>
-                          </m:ctrlPr>
-                        </m:fPr>
-                        <m:num>
-                          <m:r>
-                            <w:rPr>
-                              <w:rFonts w:ascii="Cambria Math" w:eastAsia="Cambria Math" w:hAnsi="Cambria Math" w:cs="Cambria Math"/>
-                            </w:rPr>
-                            <m:t>n</m:t>
-                          </m:r>
-                        </m:num>
-                        <m:den>
-                          <m:r>
-                            <w:rPr>
-                              <w:rFonts w:ascii="Cambria Math" w:eastAsia="Cambria Math" w:hAnsi="Cambria Math" w:cs="Cambria Math"/>
-                            </w:rPr>
-                            <m:t>k</m:t>
-                          </m:r>
-                        </m:den>
-                      </m:f>
-                    </m:e>
-                  </m:d>
-                  <m:sSup>
-                    <m:sSupPr>
-                      <m:ctrlPr>
-                        <w:rPr>
-                          <w:rFonts w:ascii="Cambria Math" w:hAnsi="Cambria Math"/>
-                        </w:rPr>
-                      </m:ctrlPr>
-                    </m:sSupPr>
-                    <m:e>
-                      <m:r>
-                        <w:rPr>
-                          <w:rFonts w:ascii="Cambria Math" w:eastAsia="Cambria Math" w:hAnsi="Cambria Math" w:cs="Cambria Math"/>
-                        </w:rPr>
-                        <m:t>x</m:t>
-                      </m:r>
-                    </m:e>
-                    <m:sup>
-                      <m:r>
-                        <w:rPr>
-                          <w:rFonts w:ascii="Cambria Math" w:eastAsia="Cambria Math" w:hAnsi="Cambria Math" w:cs="Cambria Math"/>
-                        </w:rPr>
-                        <m:t>k</m:t>
-                      </m:r>
-                    </m:sup>
-                  </m:sSup>
-                  <m:sSup>
-                    <m:sSupPr>
-                      <m:ctrlPr>
-                        <w:rPr>
-                          <w:rFonts w:ascii="Cambria Math" w:hAnsi="Cambria Math"/>
-                        </w:rPr>
-                      </m:ctrlPr>
-                    </m:sSupPr>
-                    <m:e>
-                      <m:r>
-                        <w:rPr>
-                          <w:rFonts w:ascii="Cambria Math" w:eastAsia="Cambria Math" w:hAnsi="Cambria Math" w:cs="Cambria Math"/>
-                        </w:rPr>
-                        <m:t>a</m:t>
-                      </m:r>
-                    </m:e>
-                    <m:sup>
-                      <m:r>
-                        <w:rPr>
-                          <w:rFonts w:ascii="Cambria Math" w:eastAsia="Cambria Math" w:hAnsi="Cambria Math" w:cs="Cambria Math"/>
-                        </w:rPr>
-                        <m:t>n-k</m:t>
-                      </m:r>
-                    </m:sup>
-                  </m:sSup>
-                </m:e>
-              </m:nary>
-              <m:r>
-                <w:rPr>
-                  <w:rFonts w:ascii="Cambria Math" w:hAnsi="Cambria Math"/>
-                </w:rPr>
-                <m:t>#</m:t>
-              </m:r>
-              <m:d>
-                <m:dPr>
-                  <m:ctrlPr>
-                    <w:rPr>
-                      <w:rFonts w:ascii="Cambria Math" w:hAnsi="Cambria Math"/>
-                      <w:i/>
-                    </w:rPr>
-                  </m:ctrlPr>
-                </m:dPr>
-                <m:e>
-                  <m:r>
-                    <w:rPr>
-                      <w:rFonts w:ascii="Cambria Math" w:hAnsi="Cambria Math"/>
-                    </w:rPr>
-                    <m:t>1</m:t>
-                  </m:r>
-                </m:e>
-              </m:d>
-              <m:ctrlPr>
-                <w:rPr>
-                  <w:rFonts w:ascii="Cambria Math" w:hAnsi="Cambria Math"/>
-                  <w:i/>
-                </w:rPr>
-              </m:ctrlPr>
-            </m:e>
-          </m:eqArr>
-        </m:oMath>
-      </m:oMathPara>
-    </w:p>
-    <w:p>
-      <w:pPr>
-        <w:rPr>
-          <w:color w:val="0070C0"/>
-        </w:rPr>
-      </w:pPr>
-      <w:r>
-        <w:rPr>
-          <w:color w:val="0070C0"/>
-        </w:rPr>
-        <w:lastRenderedPageBreak/>
-        <w:t xml:space="preserve">Číslo rovnice lze v Editoru rovnic vložit přímo použitím symbolu #(číslo rovnice) hned za matematický výraz. Matematický výraz se automaticky vycentruje </w:t>
-      </w:r>
-      <w:r>
-        <w:rPr>
-          <w:color w:val="0070C0"/>
-        </w:rPr>
-        <w:t>a </w:t>
-      </w:r>
-      <w:r>
-        <w:rPr>
-          <w:color w:val="0070C0"/>
-        </w:rPr>
-        <w:t>číslo v závorce se zarovná doprava.</w:t>
-      </w:r>
-    </w:p>
-    <w:p>
-      <w:pPr>
-        <w:pStyle w:val="Nadpis2"/>
-      </w:pPr>
-      <w:bookmarkStart w:id="11" w:name="_Toc105128908"/>
-      <w:bookmarkStart w:id="12" w:name="_Toc60053869"/>
-      <w:r>
-        <w:t>Výčty a seznamy</w:t>
-      </w:r>
-      <w:bookmarkEnd w:id="11"/>
-    </w:p>
-    <w:p>
-      <w:pPr>
-        <w:rPr>
-          <w:color w:val="0070C0"/>
-        </w:rPr>
-      </w:pPr>
-      <w:r>
-        <w:rPr>
-          <w:color w:val="0070C0"/>
-        </w:rPr>
-        <w:t>Výčty ani seznamy nesmí následovat ihned za nadpisem kapitoly</w:t>
-      </w:r>
-      <w:r>
-        <w:rPr>
-          <w:color w:val="0070C0"/>
-        </w:rPr>
-        <w:t>.</w:t>
-      </w:r>
-    </w:p>
-    <w:p>
-      <w:pPr>
-        <w:pStyle w:val="Nadpis3"/>
-      </w:pPr>
-      <w:r>
-        <w:t>Výčty</w:t>
-      </w:r>
-    </w:p>
-    <w:p>
-      <w:pPr>
-        <w:rPr>
-          <w:color w:val="0070C0"/>
-        </w:rPr>
-      </w:pPr>
-      <w:r>
-        <w:rPr>
-          <w:color w:val="0070C0"/>
-        </w:rPr>
-        <w:t>U výčtů se používají různé odrážky. Vždy v celém dokumentu musí být použité stejné.</w:t>
-      </w:r>
-    </w:p>
-    <w:p>
-      <w:pPr>
-        <w:rPr>
-          <w:color w:val="5B9BD5" w:themeColor="accent1"/>
-        </w:rPr>
-      </w:pPr>
-      <w:r>
-        <w:t>Vlastní text kapitoly. Uvození výčtu:</w:t>
+      <w:r>
+        <w:t>Git je v současnosti nejpoužívanějším nástrojem pro správu verzí softwaru. První verze byla vydána v roce 2005 a autorem je Linus Torvalds, který systém původně navrhl pro verzování zdrojového kódu jádra Linuxu. Git je distribuovaný verzovací systém, což znamená, že každý vývojář má k dispozici kompletní kopii repozitáře včetně celé historie. Tato architektura umožňuje rychlé operace, flexibilní větvení, paralelní vývoj a efektivní řešení konfliktů.</w:t>
+      </w:r>
+    </w:p>
+    <w:p>
+      <w:r>
+        <w:t>Oproti centralizovaným systémům, jako je Subversion (SVN), nabízí Git výrazně vyšší rychlost při běžných operacích a větší podporu moderních vývojových procesů, například GitFlow. Díky tomu je vhodný jak pro malé projekty, tak i pro rozsáhlé firemní systémy s velkými týmy vývojářů.</w:t>
+      </w:r>
+    </w:p>
+    <w:p>
+      <w:r>
+        <w:t>Pro týmovou spolupráci se Git obvykle využívá společně s online platformami, které poskytují nástroje pro správu repozitářů, řízení vývoje a automatizaci procesů:</w:t>
       </w:r>
     </w:p>
     <w:p>
@@ -4202,11 +2734,11 @@
         <w:pStyle w:val="Odstavecseseznamem"/>
         <w:numPr>
           <w:ilvl w:val="0"/>
-          <w:numId w:val="28"/>
+          <w:numId w:val="30"/>
         </w:numPr>
       </w:pPr>
       <w:r>
-        <w:t>jedno slovo,</w:t>
+        <w:t>GitHub – nejrozšířenější platforma pro hostování Git repozitářů, vlastněná společností Microsoft. Nabízí širokou škálu integračních nástrojů a rozsáhlou komunitu.</w:t>
       </w:r>
     </w:p>
     <w:p>
@@ -4214,226 +2746,210 @@
         <w:pStyle w:val="Odstavecseseznamem"/>
         <w:numPr>
           <w:ilvl w:val="0"/>
-          <w:numId w:val="28"/>
+          <w:numId w:val="30"/>
         </w:numPr>
       </w:pPr>
       <w:r>
-        <w:t>druhé slovo,</w:t>
-      </w:r>
-    </w:p>
-    <w:p>
-      <w:pPr>
-        <w:pStyle w:val="Odstavecseseznamem"/>
-        <w:numPr>
-          <w:ilvl w:val="0"/>
-          <w:numId w:val="28"/>
-        </w:numPr>
-      </w:pPr>
-      <w:r>
-        <w:t>nebo i více slov,</w:t>
-      </w:r>
-    </w:p>
-    <w:p>
-      <w:pPr>
-        <w:pStyle w:val="Odstavecseseznamem"/>
-        <w:numPr>
-          <w:ilvl w:val="0"/>
-          <w:numId w:val="28"/>
-        </w:numPr>
-      </w:pPr>
-      <w:r>
-        <w:t>toto je poslední.</w:t>
-      </w:r>
-    </w:p>
-    <w:p>
-      <w:pPr>
-        <w:pStyle w:val="Nadpis3"/>
-      </w:pPr>
-      <w:r>
-        <w:t>Seznamy</w:t>
-      </w:r>
-    </w:p>
-    <w:p>
-      <w:pPr>
-        <w:rPr>
-          <w:color w:val="0070C0"/>
-        </w:rPr>
-      </w:pPr>
-      <w:r>
-        <w:rPr>
-          <w:color w:val="0070C0"/>
-        </w:rPr>
-        <w:t>Seznamy bývají číslované. Opět je potřeba dodržet jednotný styl v celém dokumentu.</w:t>
-      </w:r>
-    </w:p>
-    <w:p>
-      <w:pPr>
-        <w:rPr>
-          <w:color w:val="5B9BD5" w:themeColor="accent1"/>
-        </w:rPr>
-      </w:pPr>
-      <w:r>
-        <w:t>Vlastní text kapitoly. Uvození číslovaného seznamu:</w:t>
-      </w:r>
-    </w:p>
-    <w:p>
-      <w:pPr>
-        <w:pStyle w:val="Odstavecseseznamem"/>
-        <w:numPr>
-          <w:ilvl w:val="0"/>
-          <w:numId w:val="27"/>
-        </w:numPr>
-      </w:pPr>
-      <w:r>
-        <w:t>Zde</w:t>
-      </w:r>
-      <w:r>
-        <w:t xml:space="preserve"> je napsaná první věta.</w:t>
-      </w:r>
-    </w:p>
-    <w:p>
-      <w:pPr>
-        <w:pStyle w:val="Odstavecseseznamem"/>
-        <w:numPr>
-          <w:ilvl w:val="0"/>
-          <w:numId w:val="27"/>
-        </w:numPr>
-      </w:pPr>
-      <w:r>
-        <w:t>V odrážkách může být i více vět. Ale to vůbec nevadí.</w:t>
-      </w:r>
-    </w:p>
-    <w:p>
-      <w:pPr>
-        <w:pStyle w:val="Odstavecseseznamem"/>
-        <w:numPr>
-          <w:ilvl w:val="0"/>
-          <w:numId w:val="27"/>
-        </w:numPr>
-      </w:pPr>
-      <w:r>
-        <w:t>Všechny věty a odrážky se píší stejně.</w:t>
+        <w:t xml:space="preserve">GitLab – open-source platforma vhodná pro interní firemní nasazení. Umožňuje hostování na vlastním serveru a poskytuje </w:t>
+      </w:r>
+      <w:r>
+        <w:t>obdobné</w:t>
+      </w:r>
+      <w:r>
+        <w:t xml:space="preserve"> funkce </w:t>
+      </w:r>
+      <w:r>
+        <w:t>jako GitHub</w:t>
+      </w:r>
+      <w:r>
+        <w:rPr>
+          <w:noProof/>
+        </w:rPr>
+        <mc:AlternateContent>
+          <mc:Choice Requires="wps">
+            <w:drawing>
+              <wp:anchor distT="0" distB="0" distL="114300" distR="114300" simplePos="0" relativeHeight="251659264" behindDoc="0" locked="0" layoutInCell="1" allowOverlap="1" wp14:anchorId="34FFEEF0" wp14:editId="76A58195">
+                <wp:simplePos x="0" y="0"/>
+                <wp:positionH relativeFrom="column">
+                  <wp:posOffset>1096645</wp:posOffset>
+                </wp:positionH>
+                <wp:positionV relativeFrom="paragraph">
+                  <wp:posOffset>2384425</wp:posOffset>
+                </wp:positionV>
+                <wp:extent cx="288005" cy="288005"/>
+                <wp:effectExtent l="0" t="0" r="17145" b="17145"/>
+                <wp:wrapNone/>
+                <wp:docPr id="3" name="Ovál 1"/>
+                <wp:cNvGraphicFramePr/>
+                <a:graphic xmlns:a="http://schemas.openxmlformats.org/drawingml/2006/main">
+                  <a:graphicData uri="http://schemas.microsoft.com/office/word/2010/wordprocessingShape">
+                    <wps:wsp>
+                      <wps:cNvSpPr/>
+                      <wps:spPr>
+                        <a:xfrm>
+                          <a:off x="0" y="0"/>
+                          <a:ext cx="288005" cy="288005"/>
+                        </a:xfrm>
+                        <a:prstGeom prst="ellipse">
+                          <a:avLst/>
+                        </a:prstGeom>
+                        <a:solidFill>
+                          <a:srgbClr val="0070C0"/>
+                        </a:solidFill>
+                        <a:ln>
+                          <a:solidFill>
+                            <a:schemeClr val="tx1"/>
+                          </a:solidFill>
+                        </a:ln>
+                      </wps:spPr>
+                      <wps:style>
+                        <a:lnRef idx="3">
+                          <a:scrgbClr r="0" g="0" b="0"/>
+                        </a:lnRef>
+                        <a:fillRef idx="1">
+                          <a:scrgbClr r="0" g="0" b="0"/>
+                        </a:fillRef>
+                        <a:effectRef idx="1">
+                          <a:schemeClr val="accent1">
+                            <a:hueOff val="0"/>
+                            <a:satOff val="0"/>
+                            <a:lumOff val="0"/>
+                            <a:alphaOff val="0"/>
+                          </a:schemeClr>
+                        </a:effectRef>
+                        <a:fontRef idx="minor">
+                          <a:schemeClr val="lt1"/>
+                        </a:fontRef>
+                      </wps:style>
+                      <wps:bodyPr/>
+                    </wps:wsp>
+                  </a:graphicData>
+                </a:graphic>
+                <wp14:sizeRelV relativeFrom="margin">
+                  <wp14:pctHeight>0</wp14:pctHeight>
+                </wp14:sizeRelV>
+              </wp:anchor>
+            </w:drawing>
+          </mc:Choice>
+          <mc:Fallback>
+            <w:pict>
+              <v:oval w14:anchorId="1609029F" id="Ovál 1" o:spid="_x0000_s1026" style="position:absolute;margin-left:86.35pt;margin-top:187.75pt;width:22.7pt;height:22.7pt;z-index:251659264;visibility:visible;mso-wrap-style:square;mso-height-percent:0;mso-wrap-distance-left:9pt;mso-wrap-distance-top:0;mso-wrap-distance-right:9pt;mso-wrap-distance-bottom:0;mso-position-horizontal:absolute;mso-position-horizontal-relative:text;mso-position-vertical:absolute;mso-position-vertical-relative:text;mso-height-percent:0;mso-height-relative:margin;v-text-anchor:top" o:gfxdata="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" fillcolor="#0070c0" strokecolor="black [3213]" strokeweight="1.5pt">
+                <v:stroke joinstyle="miter"/>
+              </v:oval>
+            </w:pict>
+          </mc:Fallback>
+        </mc:AlternateContent>
+      </w:r>
+    </w:p>
+    <w:p>
+      <w:r>
+        <w:t>Používání Gitu bude detailněji rozebráno v kapitole „Práce s nástrojem GIT“.</w:t>
       </w:r>
     </w:p>
     <w:p>
       <w:pPr>
         <w:pStyle w:val="Nadpis2"/>
       </w:pPr>
-      <w:bookmarkStart w:id="13" w:name="_Toc105128909"/>
+      <w:r>
+        <w:t>SVN (Subversion)</w:t>
+      </w:r>
+    </w:p>
+    <w:p>
+      <w:r>
+        <w:t xml:space="preserve">SVN (Apache Subversion) je open-source verzovací nástroj vyvíjený pod Apache Software Foundation. Z pohledu firemního prostředí jde o centralizovaný systém správy verzí, kde se veškerá data nacházejí na jednom serveru a vývojáři nepracují s plnou lokální kopií repozitáře. Většina operací tak probíhá </w:t>
+      </w:r>
+      <w:r>
+        <w:lastRenderedPageBreak/>
+        <w:t>přímo vůči centrálnímu úložišti, což ovlivňuje rychlost i dostupnost — v případě výpadku serveru je práce týmu výrazně omezená. SVN sice podporuje větvení, avšak práce s větvemi je ve srovnání s Gitem složitější a v prostředí rozsáhlejších firemních projektů méně flexibilní. Kvůli centralizované architektuře je SVN také pomalejší a méně vhodné pro větší týmy nebo projekty s vysokou mírou paralelního vývoje. Přestože se stále používá zejména ve starších firemních systémech, je dnes v mnoha organizacích nahrazováno modernějším Gitem. Výhodou SVN zůstává jednodušší ovládání, které může být výhodné pro menší týmy nebo projekty s jednodušší strukturou.</w:t>
+      </w:r>
+    </w:p>
+    <w:p>
+      <w:pPr>
+        <w:pStyle w:val="Nadpis2"/>
+        <w:rPr>
+          <w:color w:val="000000" w:themeColor="text1"/>
+        </w:rPr>
+      </w:pPr>
+      <w:r>
+        <w:rPr>
+          <w:color w:val="000000" w:themeColor="text1"/>
+        </w:rPr>
+        <w:t>Mercurial</w:t>
+      </w:r>
+    </w:p>
+    <w:p>
+      <w:pPr>
+        <w:pStyle w:val="Nadpis2"/>
+      </w:pPr>
+      <w:r>
+        <w:t>Preforce</w:t>
+      </w:r>
+    </w:p>
+    <w:p>
+      <w:pPr>
+        <w:pStyle w:val="Nadpis1"/>
+      </w:pPr>
+      <w:r>
+        <w:t>Práce s nástrojem GIT</w:t>
+      </w:r>
+    </w:p>
+    <w:p>
+      <w:pPr>
+        <w:pStyle w:val="Nadpis2"/>
+      </w:pPr>
+      <w:bookmarkStart w:id="5" w:name="_Toc60053869"/>
+      <w:bookmarkStart w:id="6" w:name="_Toc105128909"/>
       <w:r>
         <w:t>Citace</w:t>
       </w:r>
-      <w:bookmarkEnd w:id="13"/>
+      <w:bookmarkEnd w:id="6"/>
     </w:p>
     <w:p>
       <w:pPr>
         <w:spacing w:after="160" w:line="259" w:lineRule="auto"/>
         <w:jc w:val="left"/>
-      </w:pPr>
-      <w:proofErr w:type="spellStart"/>
-      <w:r>
-        <w:rPr>
+        <w:rPr>
+          <w:rFonts w:cstheme="minorHAnsi"/>
+        </w:rPr>
+      </w:pPr>
+      <w:r>
+        <w:rPr>
+          <w:rFonts w:cstheme="minorHAnsi"/>
           <w:i/>
         </w:rPr>
-        <w:t>What</w:t>
-      </w:r>
-      <w:proofErr w:type="spellEnd"/>
-      <w:r>
-        <w:rPr>
-          <w:i/>
-        </w:rPr>
-        <w:t xml:space="preserve"> </w:t>
-      </w:r>
-      <w:proofErr w:type="spellStart"/>
-      <w:r>
-        <w:rPr>
-          <w:i/>
-        </w:rPr>
-        <w:t>is</w:t>
-      </w:r>
-      <w:proofErr w:type="spellEnd"/>
-      <w:r>
-        <w:rPr>
-          <w:i/>
-        </w:rPr>
-        <w:t xml:space="preserve"> </w:t>
-      </w:r>
-      <w:proofErr w:type="spellStart"/>
-      <w:r>
-        <w:rPr>
-          <w:i/>
-        </w:rPr>
-        <w:t>version</w:t>
-      </w:r>
-      <w:proofErr w:type="spellEnd"/>
-      <w:r>
-        <w:rPr>
-          <w:i/>
-        </w:rPr>
-        <w:t xml:space="preserve"> </w:t>
-      </w:r>
-      <w:proofErr w:type="spellStart"/>
-      <w:r>
-        <w:rPr>
-          <w:i/>
-        </w:rPr>
-        <w:t>control</w:t>
-      </w:r>
-      <w:proofErr w:type="spellEnd"/>
-      <w:r>
-        <w:rPr>
-          <w:i/>
-        </w:rPr>
-        <w:t>?</w:t>
-      </w:r>
-      <w:r>
-        <w:t xml:space="preserve"> Online. </w:t>
-      </w:r>
-      <w:proofErr w:type="spellStart"/>
-      <w:r>
-        <w:t>Collaboration</w:t>
-      </w:r>
-      <w:proofErr w:type="spellEnd"/>
-      <w:r>
-        <w:t xml:space="preserve"> software </w:t>
-      </w:r>
-      <w:proofErr w:type="spellStart"/>
-      <w:r>
-        <w:t>for</w:t>
-      </w:r>
-      <w:proofErr w:type="spellEnd"/>
-      <w:r>
-        <w:t xml:space="preserve"> software, IT and business </w:t>
-      </w:r>
-      <w:proofErr w:type="spellStart"/>
-      <w:r>
-        <w:t>teams</w:t>
-      </w:r>
-      <w:proofErr w:type="spellEnd"/>
-      <w:r>
-        <w:t xml:space="preserve"> | </w:t>
-      </w:r>
-      <w:proofErr w:type="spellStart"/>
-      <w:r>
-        <w:t>Atlassian</w:t>
-      </w:r>
-      <w:proofErr w:type="spellEnd"/>
-      <w:r>
-        <w:t>. C2025. Dostupné z: https://www.atlassian.com/git/tutorials/what-is-version-control. [cit. 2025-11-12].</w:t>
+        <w:t>What is version control?</w:t>
+      </w:r>
+      <w:r>
+        <w:rPr>
+          <w:rFonts w:cstheme="minorHAnsi"/>
+        </w:rPr>
+        <w:t xml:space="preserve"> Online. Collaboration software for software, IT and business teams | Atlassian. C2025. Dostupné z: https://www.atlassian.com/git/tutorials/what-is-version-control. [cit. 2025-11-12].</w:t>
       </w:r>
     </w:p>
     <w:p>
       <w:pPr>
         <w:spacing w:after="160" w:line="259" w:lineRule="auto"/>
         <w:jc w:val="left"/>
-      </w:pPr>
-      <w:r>
+        <w:rPr>
+          <w:rFonts w:cstheme="minorHAnsi"/>
+        </w:rPr>
+      </w:pPr>
+      <w:r>
+        <w:rPr>
+          <w:rFonts w:cstheme="minorHAnsi"/>
+        </w:rPr>
         <w:t>Git a GitHub: Nezbytné nástroje pro vývojáře. Online. C2025. Dostupné z: https://prahacoding.cz/co-je-to-git-github/. [cit. 2025-11-1</w:t>
       </w:r>
       <w:r>
+        <w:rPr>
+          <w:rFonts w:cstheme="minorHAnsi"/>
+        </w:rPr>
         <w:t>3</w:t>
       </w:r>
       <w:r>
+        <w:rPr>
+          <w:rFonts w:cstheme="minorHAnsi"/>
+        </w:rPr>
         <w:t>].</w:t>
       </w:r>
     </w:p>
@@ -4441,71 +2957,60 @@
       <w:pPr>
         <w:spacing w:after="160" w:line="259" w:lineRule="auto"/>
         <w:jc w:val="left"/>
-      </w:pPr>
-      <w:r>
-        <w:rPr>
-          <w:i/>
-          <w:iCs/>
-        </w:rPr>
-        <w:t xml:space="preserve">Co je to </w:t>
-      </w:r>
-      <w:proofErr w:type="spellStart"/>
-      <w:r>
-        <w:rPr>
-          <w:i/>
-          <w:iCs/>
-        </w:rPr>
-        <w:t>git</w:t>
-      </w:r>
-      <w:proofErr w:type="spellEnd"/>
-      <w:r>
-        <w:rPr>
-          <w:i/>
-          <w:iCs/>
-        </w:rPr>
-        <w:t>?</w:t>
-      </w:r>
-      <w:r>
-        <w:t xml:space="preserve"> Online. Vývojář informačních systémů | Michal </w:t>
-      </w:r>
-      <w:proofErr w:type="spellStart"/>
-      <w:r>
-        <w:t>Strelec</w:t>
-      </w:r>
-      <w:proofErr w:type="spellEnd"/>
-      <w:r>
-        <w:t>. C2025. Dostupné z: </w:t>
-      </w:r>
-      <w:hyperlink r:id="rId16" w:history="1">
-        <w:r>
-          <w:rPr>
-            <w:rStyle w:val="Hypertextovodkaz"/>
-          </w:rPr>
-          <w:t>https://www.strelec.pro/</w:t>
-        </w:r>
-        <w:proofErr w:type="spellStart"/>
-        <w:r>
-          <w:rPr>
-            <w:rStyle w:val="Hypertextovodkaz"/>
-          </w:rPr>
-          <w:t>slovnik-vyvojare</w:t>
-        </w:r>
-        <w:proofErr w:type="spellEnd"/>
-        <w:r>
-          <w:rPr>
-            <w:rStyle w:val="Hypertextovodkaz"/>
-          </w:rPr>
-          <w:t>/co-je-to/git</w:t>
-        </w:r>
-      </w:hyperlink>
-      <w:r>
-        <w:t>. [cit. 2025-11-1</w:t>
-      </w:r>
-      <w:r>
-        <w:t>3</w:t>
-      </w:r>
-      <w:r>
-        <w:t>].</w:t>
+        <w:rPr>
+          <w:rFonts w:cstheme="minorHAnsi"/>
+        </w:rPr>
+      </w:pPr>
+      <w:r>
+        <w:rPr>
+          <w:rFonts w:cstheme="minorHAnsi"/>
+        </w:rPr>
+        <w:t>Co je to git? Online. Vývojář informačních systémů | Michal Strelec. C2025. Dostupné z: https://www.strelec.pro/slovnik-vyvojare/co-je-to/git. [cit. 2025-11-13].</w:t>
+      </w:r>
+    </w:p>
+    <w:p>
+      <w:pPr>
+        <w:spacing w:after="160" w:line="259" w:lineRule="auto"/>
+        <w:jc w:val="left"/>
+        <w:rPr>
+          <w:rFonts w:cstheme="minorHAnsi"/>
+        </w:rPr>
+      </w:pPr>
+      <w:r>
+        <w:rPr>
+          <w:rFonts w:cstheme="minorHAnsi"/>
+        </w:rPr>
+        <w:t>Git. Online. Wikipedie. C2025. Dostupné z: https://cs.wikipedia.org/wiki/Git. [cit. 2025-11-17].</w:t>
+      </w:r>
+    </w:p>
+    <w:p>
+      <w:pPr>
+        <w:spacing w:after="160" w:line="259" w:lineRule="auto"/>
+        <w:jc w:val="left"/>
+        <w:rPr>
+          <w:rFonts w:cstheme="minorHAnsi"/>
+        </w:rPr>
+      </w:pPr>
+      <w:r>
+        <w:rPr>
+          <w:rFonts w:cstheme="minorHAnsi"/>
+        </w:rPr>
+        <w:t>Git, GitHub, GitLab – jaký je mezi nimi rozdíl? Online. Kurzy programování a dalších IT technologií | ENGETO. 2025. Dostupné z: https://engeto.cz/blog/programovani/git-github-gitlab-rozdil/. [cit. 2025-11-17].</w:t>
+      </w:r>
+    </w:p>
+    <w:p>
+      <w:pPr>
+        <w:spacing w:after="160" w:line="259" w:lineRule="auto"/>
+        <w:jc w:val="left"/>
+        <w:rPr>
+          <w:rFonts w:cstheme="minorHAnsi"/>
+        </w:rPr>
+      </w:pPr>
+      <w:r>
+        <w:rPr>
+          <w:rFonts w:cstheme="minorHAnsi"/>
+        </w:rPr>
+        <w:t>GIT Vs SVN. Online. GeeksforGeeks | Your All-in-One Learning Portal. 2025. Dostupné z: https://www.geeksforgeeks.org/git/difference-between-git-and-svn/. [cit. 2025-11-17].</w:t>
       </w:r>
     </w:p>
     <w:p>
@@ -4526,13 +3031,13 @@
         </w:numPr>
         <w:ind w:left="431" w:hanging="431"/>
       </w:pPr>
-      <w:bookmarkStart w:id="14" w:name="_Toc105128910"/>
+      <w:bookmarkStart w:id="7" w:name="_Toc105128910"/>
       <w:r>
         <w:lastRenderedPageBreak/>
         <w:t>Závěr</w:t>
       </w:r>
-      <w:bookmarkEnd w:id="12"/>
-      <w:bookmarkEnd w:id="14"/>
+      <w:bookmarkEnd w:id="5"/>
+      <w:bookmarkEnd w:id="7"/>
     </w:p>
     <w:p>
       <w:pPr>
@@ -4646,7 +3151,7 @@
       </w:r>
     </w:p>
     <w:sectPr>
-      <w:footerReference w:type="default" r:id="rId17"/>
+      <w:footerReference w:type="default" r:id="rId15"/>
       <w:pgSz w:w="11906" w:h="16838"/>
       <w:pgMar w:top="1417" w:right="1417" w:bottom="1417" w:left="1417" w:header="708" w:footer="708" w:gutter="0"/>
       <w:cols w:space="708"/>
@@ -5936,6 +4441,119 @@
     </w:lvl>
   </w:abstractNum>
   <w:abstractNum w:abstractNumId="11" w15:restartNumberingAfterBreak="0">
+    <w:nsid w:val="34932CC0"/>
+    <w:multiLevelType w:val="hybridMultilevel"/>
+    <w:tmpl w:val="E3281080"/>
+    <w:lvl w:ilvl="0" w:tplc="04050001">
+      <w:start w:val="1"/>
+      <w:numFmt w:val="bullet"/>
+      <w:lvlText w:val=""/>
+      <w:lvlJc w:val="left"/>
+      <w:pPr>
+        <w:ind w:left="720" w:hanging="360"/>
+      </w:pPr>
+      <w:rPr>
+        <w:rFonts w:ascii="Symbol" w:hAnsi="Symbol" w:hint="default"/>
+      </w:rPr>
+    </w:lvl>
+    <w:lvl w:ilvl="1" w:tplc="04050003" w:tentative="1">
+      <w:start w:val="1"/>
+      <w:numFmt w:val="bullet"/>
+      <w:lvlText w:val="o"/>
+      <w:lvlJc w:val="left"/>
+      <w:pPr>
+        <w:ind w:left="1440" w:hanging="360"/>
+      </w:pPr>
+      <w:rPr>
+        <w:rFonts w:ascii="Courier New" w:hAnsi="Courier New" w:cs="Courier New" w:hint="default"/>
+      </w:rPr>
+    </w:lvl>
+    <w:lvl w:ilvl="2" w:tplc="04050005" w:tentative="1">
+      <w:start w:val="1"/>
+      <w:numFmt w:val="bullet"/>
+      <w:lvlText w:val=""/>
+      <w:lvlJc w:val="left"/>
+      <w:pPr>
+        <w:ind w:left="2160" w:hanging="360"/>
+      </w:pPr>
+      <w:rPr>
+        <w:rFonts w:ascii="Wingdings" w:hAnsi="Wingdings" w:hint="default"/>
+      </w:rPr>
+    </w:lvl>
+    <w:lvl w:ilvl="3" w:tplc="04050001" w:tentative="1">
+      <w:start w:val="1"/>
+      <w:numFmt w:val="bullet"/>
+      <w:lvlText w:val=""/>
+      <w:lvlJc w:val="left"/>
+      <w:pPr>
+        <w:ind w:left="2880" w:hanging="360"/>
+      </w:pPr>
+      <w:rPr>
+        <w:rFonts w:ascii="Symbol" w:hAnsi="Symbol" w:hint="default"/>
+      </w:rPr>
+    </w:lvl>
+    <w:lvl w:ilvl="4" w:tplc="04050003" w:tentative="1">
+      <w:start w:val="1"/>
+      <w:numFmt w:val="bullet"/>
+      <w:lvlText w:val="o"/>
+      <w:lvlJc w:val="left"/>
+      <w:pPr>
+        <w:ind w:left="3600" w:hanging="360"/>
+      </w:pPr>
+      <w:rPr>
+        <w:rFonts w:ascii="Courier New" w:hAnsi="Courier New" w:cs="Courier New" w:hint="default"/>
+      </w:rPr>
+    </w:lvl>
+    <w:lvl w:ilvl="5" w:tplc="04050005" w:tentative="1">
+      <w:start w:val="1"/>
+      <w:numFmt w:val="bullet"/>
+      <w:lvlText w:val=""/>
+      <w:lvlJc w:val="left"/>
+      <w:pPr>
+        <w:ind w:left="4320" w:hanging="360"/>
+      </w:pPr>
+      <w:rPr>
+        <w:rFonts w:ascii="Wingdings" w:hAnsi="Wingdings" w:hint="default"/>
+      </w:rPr>
+    </w:lvl>
+    <w:lvl w:ilvl="6" w:tplc="04050001" w:tentative="1">
+      <w:start w:val="1"/>
+      <w:numFmt w:val="bullet"/>
+      <w:lvlText w:val=""/>
+      <w:lvlJc w:val="left"/>
+      <w:pPr>
+        <w:ind w:left="5040" w:hanging="360"/>
+      </w:pPr>
+      <w:rPr>
+        <w:rFonts w:ascii="Symbol" w:hAnsi="Symbol" w:hint="default"/>
+      </w:rPr>
+    </w:lvl>
+    <w:lvl w:ilvl="7" w:tplc="04050003" w:tentative="1">
+      <w:start w:val="1"/>
+      <w:numFmt w:val="bullet"/>
+      <w:lvlText w:val="o"/>
+      <w:lvlJc w:val="left"/>
+      <w:pPr>
+        <w:ind w:left="5760" w:hanging="360"/>
+      </w:pPr>
+      <w:rPr>
+        <w:rFonts w:ascii="Courier New" w:hAnsi="Courier New" w:cs="Courier New" w:hint="default"/>
+      </w:rPr>
+    </w:lvl>
+    <w:lvl w:ilvl="8" w:tplc="04050005" w:tentative="1">
+      <w:start w:val="1"/>
+      <w:numFmt w:val="bullet"/>
+      <w:lvlText w:val=""/>
+      <w:lvlJc w:val="left"/>
+      <w:pPr>
+        <w:ind w:left="6480" w:hanging="360"/>
+      </w:pPr>
+      <w:rPr>
+        <w:rFonts w:ascii="Wingdings" w:hAnsi="Wingdings" w:hint="default"/>
+      </w:rPr>
+    </w:lvl>
+  </w:abstractNum>
+  <w:abstractNum w:abstractNumId="12" w15:restartNumberingAfterBreak="0">
     <w:nsid w:val="379E634F"/>
     <w:multiLevelType w:val="multilevel"/>
     <w:tmpl w:val="090672B6"/>
@@ -6048,7 +4666,7 @@
       </w:pPr>
     </w:lvl>
   </w:abstractNum>
-  <w:abstractNum w:abstractNumId="12" w15:restartNumberingAfterBreak="0">
+  <w:abstractNum w:abstractNumId="13" w15:restartNumberingAfterBreak="0">
     <w:nsid w:val="387228FC"/>
     <w:multiLevelType w:val="hybridMultilevel"/>
     <w:tmpl w:val="9BB891CC"/>
@@ -6161,7 +4779,7 @@
       </w:rPr>
     </w:lvl>
   </w:abstractNum>
-  <w:abstractNum w:abstractNumId="13" w15:restartNumberingAfterBreak="0">
+  <w:abstractNum w:abstractNumId="14" w15:restartNumberingAfterBreak="0">
     <w:nsid w:val="3B5F5F7D"/>
     <w:multiLevelType w:val="multilevel"/>
     <w:tmpl w:val="F9142A4E"/>
@@ -6250,7 +4868,7 @@
       </w:pPr>
     </w:lvl>
   </w:abstractNum>
-  <w:abstractNum w:abstractNumId="14" w15:restartNumberingAfterBreak="0">
+  <w:abstractNum w:abstractNumId="15" w15:restartNumberingAfterBreak="0">
     <w:nsid w:val="46E509FF"/>
     <w:multiLevelType w:val="hybridMultilevel"/>
     <w:tmpl w:val="16E6C92C"/>
@@ -6375,7 +4993,7 @@
       </w:rPr>
     </w:lvl>
   </w:abstractNum>
-  <w:abstractNum w:abstractNumId="15" w15:restartNumberingAfterBreak="0">
+  <w:abstractNum w:abstractNumId="16" w15:restartNumberingAfterBreak="0">
     <w:nsid w:val="4C0F14F5"/>
     <w:multiLevelType w:val="hybridMultilevel"/>
     <w:tmpl w:val="5A12B6E6"/>
@@ -6464,7 +5082,120 @@
       </w:pPr>
     </w:lvl>
   </w:abstractNum>
-  <w:abstractNum w:abstractNumId="16" w15:restartNumberingAfterBreak="0">
+  <w:abstractNum w:abstractNumId="17" w15:restartNumberingAfterBreak="0">
+    <w:nsid w:val="4C907C96"/>
+    <w:multiLevelType w:val="hybridMultilevel"/>
+    <w:tmpl w:val="D242A736"/>
+    <w:lvl w:ilvl="0" w:tplc="04050001">
+      <w:start w:val="1"/>
+      <w:numFmt w:val="bullet"/>
+      <w:lvlText w:val=""/>
+      <w:lvlJc w:val="left"/>
+      <w:pPr>
+        <w:ind w:left="720" w:hanging="360"/>
+      </w:pPr>
+      <w:rPr>
+        <w:rFonts w:ascii="Symbol" w:hAnsi="Symbol" w:hint="default"/>
+      </w:rPr>
+    </w:lvl>
+    <w:lvl w:ilvl="1" w:tplc="04050003" w:tentative="1">
+      <w:start w:val="1"/>
+      <w:numFmt w:val="bullet"/>
+      <w:lvlText w:val="o"/>
+      <w:lvlJc w:val="left"/>
+      <w:pPr>
+        <w:ind w:left="1440" w:hanging="360"/>
+      </w:pPr>
+      <w:rPr>
+        <w:rFonts w:ascii="Courier New" w:hAnsi="Courier New" w:cs="Courier New" w:hint="default"/>
+      </w:rPr>
+    </w:lvl>
+    <w:lvl w:ilvl="2" w:tplc="04050005" w:tentative="1">
+      <w:start w:val="1"/>
+      <w:numFmt w:val="bullet"/>
+      <w:lvlText w:val=""/>
+      <w:lvlJc w:val="left"/>
+      <w:pPr>
+        <w:ind w:left="2160" w:hanging="360"/>
+      </w:pPr>
+      <w:rPr>
+        <w:rFonts w:ascii="Wingdings" w:hAnsi="Wingdings" w:hint="default"/>
+      </w:rPr>
+    </w:lvl>
+    <w:lvl w:ilvl="3" w:tplc="04050001" w:tentative="1">
+      <w:start w:val="1"/>
+      <w:numFmt w:val="bullet"/>
+      <w:lvlText w:val=""/>
+      <w:lvlJc w:val="left"/>
+      <w:pPr>
+        <w:ind w:left="2880" w:hanging="360"/>
+      </w:pPr>
+      <w:rPr>
+        <w:rFonts w:ascii="Symbol" w:hAnsi="Symbol" w:hint="default"/>
+      </w:rPr>
+    </w:lvl>
+    <w:lvl w:ilvl="4" w:tplc="04050003" w:tentative="1">
+      <w:start w:val="1"/>
+      <w:numFmt w:val="bullet"/>
+      <w:lvlText w:val="o"/>
+      <w:lvlJc w:val="left"/>
+      <w:pPr>
+        <w:ind w:left="3600" w:hanging="360"/>
+      </w:pPr>
+      <w:rPr>
+        <w:rFonts w:ascii="Courier New" w:hAnsi="Courier New" w:cs="Courier New" w:hint="default"/>
+      </w:rPr>
+    </w:lvl>
+    <w:lvl w:ilvl="5" w:tplc="04050005" w:tentative="1">
+      <w:start w:val="1"/>
+      <w:numFmt w:val="bullet"/>
+      <w:lvlText w:val=""/>
+      <w:lvlJc w:val="left"/>
+      <w:pPr>
+        <w:ind w:left="4320" w:hanging="360"/>
+      </w:pPr>
+      <w:rPr>
+        <w:rFonts w:ascii="Wingdings" w:hAnsi="Wingdings" w:hint="default"/>
+      </w:rPr>
+    </w:lvl>
+    <w:lvl w:ilvl="6" w:tplc="04050001" w:tentative="1">
+      <w:start w:val="1"/>
+      <w:numFmt w:val="bullet"/>
+      <w:lvlText w:val=""/>
+      <w:lvlJc w:val="left"/>
+      <w:pPr>
+        <w:ind w:left="5040" w:hanging="360"/>
+      </w:pPr>
+      <w:rPr>
+        <w:rFonts w:ascii="Symbol" w:hAnsi="Symbol" w:hint="default"/>
+      </w:rPr>
+    </w:lvl>
+    <w:lvl w:ilvl="7" w:tplc="04050003" w:tentative="1">
+      <w:start w:val="1"/>
+      <w:numFmt w:val="bullet"/>
+      <w:lvlText w:val="o"/>
+      <w:lvlJc w:val="left"/>
+      <w:pPr>
+        <w:ind w:left="5760" w:hanging="360"/>
+      </w:pPr>
+      <w:rPr>
+        <w:rFonts w:ascii="Courier New" w:hAnsi="Courier New" w:cs="Courier New" w:hint="default"/>
+      </w:rPr>
+    </w:lvl>
+    <w:lvl w:ilvl="8" w:tplc="04050005" w:tentative="1">
+      <w:start w:val="1"/>
+      <w:numFmt w:val="bullet"/>
+      <w:lvlText w:val=""/>
+      <w:lvlJc w:val="left"/>
+      <w:pPr>
+        <w:ind w:left="6480" w:hanging="360"/>
+      </w:pPr>
+      <w:rPr>
+        <w:rFonts w:ascii="Wingdings" w:hAnsi="Wingdings" w:hint="default"/>
+      </w:rPr>
+    </w:lvl>
+  </w:abstractNum>
+  <w:abstractNum w:abstractNumId="18" w15:restartNumberingAfterBreak="0">
     <w:nsid w:val="51167291"/>
     <w:multiLevelType w:val="multilevel"/>
     <w:tmpl w:val="8CFC3FCC"/>
@@ -6553,10 +5284,10 @@
       </w:pPr>
     </w:lvl>
   </w:abstractNum>
-  <w:abstractNum w:abstractNumId="17" w15:restartNumberingAfterBreak="0">
+  <w:abstractNum w:abstractNumId="19" w15:restartNumberingAfterBreak="0">
     <w:nsid w:val="557649DC"/>
     <w:multiLevelType w:val="multilevel"/>
-    <w:tmpl w:val="04050025"/>
+    <w:tmpl w:val="ACA257DE"/>
     <w:lvl w:ilvl="0">
       <w:start w:val="1"/>
       <w:numFmt w:val="decimal"/>
@@ -6648,7 +5379,7 @@
       </w:pPr>
     </w:lvl>
   </w:abstractNum>
-  <w:abstractNum w:abstractNumId="18" w15:restartNumberingAfterBreak="0">
+  <w:abstractNum w:abstractNumId="20" w15:restartNumberingAfterBreak="0">
     <w:nsid w:val="5E2B5BFA"/>
     <w:multiLevelType w:val="hybridMultilevel"/>
     <w:tmpl w:val="8EEEDC5A"/>
@@ -6761,7 +5492,7 @@
       </w:rPr>
     </w:lvl>
   </w:abstractNum>
-  <w:abstractNum w:abstractNumId="19" w15:restartNumberingAfterBreak="0">
+  <w:abstractNum w:abstractNumId="21" w15:restartNumberingAfterBreak="0">
     <w:nsid w:val="5F9F248F"/>
     <w:multiLevelType w:val="hybridMultilevel"/>
     <w:tmpl w:val="04050021"/>
@@ -6874,7 +5605,7 @@
       </w:rPr>
     </w:lvl>
   </w:abstractNum>
-  <w:abstractNum w:abstractNumId="20" w15:restartNumberingAfterBreak="0">
+  <w:abstractNum w:abstractNumId="22" w15:restartNumberingAfterBreak="0">
     <w:nsid w:val="610C5558"/>
     <w:multiLevelType w:val="hybridMultilevel"/>
     <w:tmpl w:val="BD84002E"/>
@@ -6987,7 +5718,7 @@
       </w:rPr>
     </w:lvl>
   </w:abstractNum>
-  <w:abstractNum w:abstractNumId="21" w15:restartNumberingAfterBreak="0">
+  <w:abstractNum w:abstractNumId="23" w15:restartNumberingAfterBreak="0">
     <w:nsid w:val="6AD42460"/>
     <w:multiLevelType w:val="hybridMultilevel"/>
     <w:tmpl w:val="8CFC3FCC"/>
@@ -7076,7 +5807,7 @@
       </w:pPr>
     </w:lvl>
   </w:abstractNum>
-  <w:abstractNum w:abstractNumId="22" w15:restartNumberingAfterBreak="0">
+  <w:abstractNum w:abstractNumId="24" w15:restartNumberingAfterBreak="0">
     <w:nsid w:val="6C497107"/>
     <w:multiLevelType w:val="hybridMultilevel"/>
     <w:tmpl w:val="EB7A42A0"/>
@@ -7189,7 +5920,7 @@
       </w:rPr>
     </w:lvl>
   </w:abstractNum>
-  <w:abstractNum w:abstractNumId="23" w15:restartNumberingAfterBreak="0">
+  <w:abstractNum w:abstractNumId="25" w15:restartNumberingAfterBreak="0">
     <w:nsid w:val="6EAE5475"/>
     <w:multiLevelType w:val="hybridMultilevel"/>
     <w:tmpl w:val="C0806FF2"/>
@@ -7302,7 +6033,7 @@
       </w:rPr>
     </w:lvl>
   </w:abstractNum>
-  <w:abstractNum w:abstractNumId="24" w15:restartNumberingAfterBreak="0">
+  <w:abstractNum w:abstractNumId="26" w15:restartNumberingAfterBreak="0">
     <w:nsid w:val="782750EB"/>
     <w:multiLevelType w:val="hybridMultilevel"/>
     <w:tmpl w:val="0D6AF1E4"/>
@@ -7415,7 +6146,7 @@
       </w:rPr>
     </w:lvl>
   </w:abstractNum>
-  <w:abstractNum w:abstractNumId="25" w15:restartNumberingAfterBreak="0">
+  <w:abstractNum w:abstractNumId="27" w15:restartNumberingAfterBreak="0">
     <w:nsid w:val="7A4B5D5C"/>
     <w:multiLevelType w:val="hybridMultilevel"/>
     <w:tmpl w:val="1B747722"/>
@@ -7504,7 +6235,7 @@
       </w:pPr>
     </w:lvl>
   </w:abstractNum>
-  <w:abstractNum w:abstractNumId="26" w15:restartNumberingAfterBreak="0">
+  <w:abstractNum w:abstractNumId="28" w15:restartNumberingAfterBreak="0">
     <w:nsid w:val="7AF7268C"/>
     <w:multiLevelType w:val="hybridMultilevel"/>
     <w:tmpl w:val="09D0B6A0"/>
@@ -7616,7 +6347,7 @@
       </w:rPr>
     </w:lvl>
   </w:abstractNum>
-  <w:abstractNum w:abstractNumId="27" w15:restartNumberingAfterBreak="0">
+  <w:abstractNum w:abstractNumId="29" w15:restartNumberingAfterBreak="0">
     <w:nsid w:val="7D6D0E59"/>
     <w:multiLevelType w:val="hybridMultilevel"/>
     <w:tmpl w:val="5720D306"/>
@@ -7736,19 +6467,19 @@
     <w:abstractNumId w:val="6"/>
   </w:num>
   <w:num w:numId="3" w16cid:durableId="1753314261">
-    <w:abstractNumId w:val="17"/>
+    <w:abstractNumId w:val="19"/>
   </w:num>
   <w:num w:numId="4" w16cid:durableId="34623209">
-    <w:abstractNumId w:val="24"/>
+    <w:abstractNumId w:val="26"/>
   </w:num>
   <w:num w:numId="5" w16cid:durableId="1663124979">
-    <w:abstractNumId w:val="23"/>
+    <w:abstractNumId w:val="25"/>
   </w:num>
   <w:num w:numId="6" w16cid:durableId="1231964106">
-    <w:abstractNumId w:val="20"/>
+    <w:abstractNumId w:val="22"/>
   </w:num>
   <w:num w:numId="7" w16cid:durableId="1208686934">
-    <w:abstractNumId w:val="14"/>
+    <w:abstractNumId w:val="15"/>
   </w:num>
   <w:num w:numId="8" w16cid:durableId="1886090894">
     <w:abstractNumId w:val="3"/>
@@ -7757,31 +6488,31 @@
     <w:abstractNumId w:val="0"/>
   </w:num>
   <w:num w:numId="10" w16cid:durableId="1451436774">
-    <w:abstractNumId w:val="25"/>
+    <w:abstractNumId w:val="27"/>
   </w:num>
   <w:num w:numId="11" w16cid:durableId="522786960">
-    <w:abstractNumId w:val="13"/>
+    <w:abstractNumId w:val="14"/>
   </w:num>
   <w:num w:numId="12" w16cid:durableId="5138347">
     <w:abstractNumId w:val="8"/>
   </w:num>
   <w:num w:numId="13" w16cid:durableId="1038238891">
-    <w:abstractNumId w:val="19"/>
+    <w:abstractNumId w:val="21"/>
   </w:num>
   <w:num w:numId="14" w16cid:durableId="862524045">
-    <w:abstractNumId w:val="12"/>
+    <w:abstractNumId w:val="13"/>
   </w:num>
   <w:num w:numId="15" w16cid:durableId="1266306225">
-    <w:abstractNumId w:val="21"/>
+    <w:abstractNumId w:val="23"/>
   </w:num>
   <w:num w:numId="16" w16cid:durableId="1593660403">
-    <w:abstractNumId w:val="16"/>
+    <w:abstractNumId w:val="18"/>
   </w:num>
   <w:num w:numId="17" w16cid:durableId="937327264">
-    <w:abstractNumId w:val="22"/>
+    <w:abstractNumId w:val="24"/>
   </w:num>
   <w:num w:numId="18" w16cid:durableId="489757268">
-    <w:abstractNumId w:val="27"/>
+    <w:abstractNumId w:val="29"/>
   </w:num>
   <w:num w:numId="19" w16cid:durableId="98261702">
     <w:abstractNumId w:val="4"/>
@@ -7793,10 +6524,10 @@
     <w:abstractNumId w:val="9"/>
   </w:num>
   <w:num w:numId="22" w16cid:durableId="542406725">
-    <w:abstractNumId w:val="26"/>
+    <w:abstractNumId w:val="28"/>
   </w:num>
   <w:num w:numId="23" w16cid:durableId="555580504">
-    <w:abstractNumId w:val="11"/>
+    <w:abstractNumId w:val="12"/>
   </w:num>
   <w:num w:numId="24" w16cid:durableId="845487389">
     <w:abstractNumId w:val="7"/>
@@ -7808,10 +6539,16 @@
     <w:abstractNumId w:val="2"/>
   </w:num>
   <w:num w:numId="27" w16cid:durableId="919405325">
-    <w:abstractNumId w:val="15"/>
+    <w:abstractNumId w:val="16"/>
   </w:num>
   <w:num w:numId="28" w16cid:durableId="499392611">
-    <w:abstractNumId w:val="18"/>
+    <w:abstractNumId w:val="20"/>
+  </w:num>
+  <w:num w:numId="29" w16cid:durableId="119537944">
+    <w:abstractNumId w:val="11"/>
+  </w:num>
+  <w:num w:numId="30" w16cid:durableId="707490715">
+    <w:abstractNumId w:val="17"/>
   </w:num>
 </w:numbering>
 </file>
@@ -9377,6 +8114,45 @@
 </file>
 
 <file path=customXml/item1.xml><?xml version="1.0" encoding="utf-8"?>
+<p:properties xmlns:p="http://schemas.microsoft.com/office/2006/metadata/properties" xmlns:xsi="http://www.w3.org/2001/XMLSchema-instance" xmlns:pc="http://schemas.microsoft.com/office/infopath/2007/PartnerControls">
+  <documentManagement/>
+</p:properties>
+</file>
+
+<file path=customXml/item2.xml><?xml version="1.0" encoding="utf-8"?>
+<b:Sources xmlns:b="http://schemas.openxmlformats.org/officeDocument/2006/bibliography" xmlns="http://schemas.openxmlformats.org/officeDocument/2006/bibliography" SelectedStyle="\HarvardAnglia2008OfficeOnline.xsl" StyleName="Harvard – Anglia" Version="2008">
+  <b:Source>
+    <b:Tag>Dvo21</b:Tag>
+    <b:SourceType>Book</b:SourceType>
+    <b:Guid>{73CD8EAF-2EA4-4B23-9366-750DFB0CCB79}</b:Guid>
+    <b:Author>
+      <b:Author>
+        <b:NameList>
+          <b:Person>
+            <b:Last>Dvořáková</b:Last>
+          </b:Person>
+        </b:NameList>
+      </b:Author>
+    </b:Author>
+    <b:Title>Typografická pravidla</b:Title>
+    <b:Year>2021</b:Year>
+    <b:City>Jihlava</b:City>
+    <b:Publisher>VŠPJ JIhlava</b:Publisher>
+    <b:RefOrder>1</b:RefOrder>
+  </b:Source>
+</b:Sources>
+</file>
+
+<file path=customXml/item3.xml><?xml version="1.0" encoding="utf-8"?>
+<?mso-contentType ?>
+<FormTemplates xmlns="http://schemas.microsoft.com/sharepoint/v3/contenttype/forms">
+  <Display>DocumentLibraryForm</Display>
+  <Edit>DocumentLibraryForm</Edit>
+  <New>DocumentLibraryForm</New>
+</FormTemplates>
+</file>
+
+<file path=customXml/item4.xml><?xml version="1.0" encoding="utf-8"?>
 <ct:contentTypeSchema xmlns:ct="http://schemas.microsoft.com/office/2006/metadata/contentType" xmlns:ma="http://schemas.microsoft.com/office/2006/metadata/properties/metaAttributes" ct:_="" ma:_="" ma:contentTypeName="Dokument" ma:contentTypeID="0x010100AB4421CFC579A4449DC25ACBD6176571" ma:contentTypeVersion="2" ma:contentTypeDescription="Vytvoří nový dokument" ma:contentTypeScope="" ma:versionID="571ac08f18df58b33840592d245cde2d">
   <xsd:schema xmlns:xsd="http://www.w3.org/2001/XMLSchema" xmlns:xs="http://www.w3.org/2001/XMLSchema" xmlns:p="http://schemas.microsoft.com/office/2006/metadata/properties" xmlns:ns2="921a4a19-005d-42bf-a6ee-1c0f1cd55622" targetNamespace="http://schemas.microsoft.com/office/2006/metadata/properties" ma:root="true" ma:fieldsID="4559ad2502f86f60dcde6a0f6b3f7266" ns2:_="">
     <xsd:import namespace="921a4a19-005d-42bf-a6ee-1c0f1cd55622"/>
@@ -9508,46 +8284,32 @@
 </ct:contentTypeSchema>
 </file>
 
-<file path=customXml/item2.xml><?xml version="1.0" encoding="utf-8"?>
-<?mso-contentType ?>
-<FormTemplates xmlns="http://schemas.microsoft.com/sharepoint/v3/contenttype/forms">
-  <Display>DocumentLibraryForm</Display>
-  <Edit>DocumentLibraryForm</Edit>
-  <New>DocumentLibraryForm</New>
-</FormTemplates>
+<file path=customXml/itemProps1.xml><?xml version="1.0" encoding="utf-8"?>
+<ds:datastoreItem xmlns:ds="http://schemas.openxmlformats.org/officeDocument/2006/customXml" ds:itemID="{AE7FFD29-1655-4745-B98A-D2176553F662}">
+  <ds:schemaRefs>
+    <ds:schemaRef ds:uri="http://schemas.microsoft.com/office/2006/metadata/properties"/>
+    <ds:schemaRef ds:uri="http://schemas.microsoft.com/office/infopath/2007/PartnerControls"/>
+  </ds:schemaRefs>
+</ds:datastoreItem>
 </file>
 
-<file path=customXml/item3.xml><?xml version="1.0" encoding="utf-8"?>
-<b:Sources xmlns:b="http://schemas.openxmlformats.org/officeDocument/2006/bibliography" xmlns="http://schemas.openxmlformats.org/officeDocument/2006/bibliography" SelectedStyle="\HarvardAnglia2008OfficeOnline.xsl" StyleName="Harvard – Anglia" Version="2008">
-  <b:Source>
-    <b:Tag>Dvo21</b:Tag>
-    <b:SourceType>Book</b:SourceType>
-    <b:Guid>{73CD8EAF-2EA4-4B23-9366-750DFB0CCB79}</b:Guid>
-    <b:Author>
-      <b:Author>
-        <b:NameList>
-          <b:Person>
-            <b:Last>Dvořáková</b:Last>
-          </b:Person>
-        </b:NameList>
-      </b:Author>
-    </b:Author>
-    <b:Title>Typografická pravidla</b:Title>
-    <b:Year>2021</b:Year>
-    <b:City>Jihlava</b:City>
-    <b:Publisher>VŠPJ JIhlava</b:Publisher>
-    <b:RefOrder>1</b:RefOrder>
-  </b:Source>
-</b:Sources>
+<file path=customXml/itemProps2.xml><?xml version="1.0" encoding="utf-8"?>
+<ds:datastoreItem xmlns:ds="http://schemas.openxmlformats.org/officeDocument/2006/customXml" ds:itemID="{67834088-F454-4440-8B58-8129D5AD9657}">
+  <ds:schemaRefs>
+    <ds:schemaRef ds:uri="http://schemas.openxmlformats.org/officeDocument/2006/bibliography"/>
+  </ds:schemaRefs>
+</ds:datastoreItem>
 </file>
 
-<file path=customXml/item4.xml><?xml version="1.0" encoding="utf-8"?>
-<p:properties xmlns:p="http://schemas.microsoft.com/office/2006/metadata/properties" xmlns:xsi="http://www.w3.org/2001/XMLSchema-instance" xmlns:pc="http://schemas.microsoft.com/office/infopath/2007/PartnerControls">
-  <documentManagement/>
-</p:properties>
+<file path=customXml/itemProps3.xml><?xml version="1.0" encoding="utf-8"?>
+<ds:datastoreItem xmlns:ds="http://schemas.openxmlformats.org/officeDocument/2006/customXml" ds:itemID="{173BE389-7B29-434B-B1CF-B3CD8147155D}">
+  <ds:schemaRefs>
+    <ds:schemaRef ds:uri="http://schemas.microsoft.com/sharepoint/v3/contenttype/forms"/>
+  </ds:schemaRefs>
+</ds:datastoreItem>
 </file>
 
-<file path=customXml/itemProps1.xml><?xml version="1.0" encoding="utf-8"?>
+<file path=customXml/itemProps4.xml><?xml version="1.0" encoding="utf-8"?>
 <ds:datastoreItem xmlns:ds="http://schemas.openxmlformats.org/officeDocument/2006/customXml" ds:itemID="{39479F38-04E1-4F20-8368-93CF97CC1B24}">
   <ds:schemaRefs>
     <ds:schemaRef ds:uri="http://schemas.microsoft.com/office/2006/metadata/contentType"/>
@@ -9563,29 +8325,4 @@
     <ds:schemaRef ds:uri="http://schemas.microsoft.com/internal/obd"/>
   </ds:schemaRefs>
 </ds:datastoreItem>
-</file>
-
-<file path=customXml/itemProps2.xml><?xml version="1.0" encoding="utf-8"?>
-<ds:datastoreItem xmlns:ds="http://schemas.openxmlformats.org/officeDocument/2006/customXml" ds:itemID="{173BE389-7B29-434B-B1CF-B3CD8147155D}">
-  <ds:schemaRefs>
-    <ds:schemaRef ds:uri="http://schemas.microsoft.com/sharepoint/v3/contenttype/forms"/>
-  </ds:schemaRefs>
-</ds:datastoreItem>
-</file>
-
-<file path=customXml/itemProps3.xml><?xml version="1.0" encoding="utf-8"?>
-<ds:datastoreItem xmlns:ds="http://schemas.openxmlformats.org/officeDocument/2006/customXml" ds:itemID="{67834088-F454-4440-8B58-8129D5AD9657}">
-  <ds:schemaRefs>
-    <ds:schemaRef ds:uri="http://schemas.openxmlformats.org/officeDocument/2006/bibliography"/>
-  </ds:schemaRefs>
-</ds:datastoreItem>
-</file>
-
-<file path=customXml/itemProps4.xml><?xml version="1.0" encoding="utf-8"?>
-<ds:datastoreItem xmlns:ds="http://schemas.openxmlformats.org/officeDocument/2006/customXml" ds:itemID="{AE7FFD29-1655-4745-B98A-D2176553F662}">
-  <ds:schemaRefs>
-    <ds:schemaRef ds:uri="http://schemas.microsoft.com/office/2006/metadata/properties"/>
-    <ds:schemaRef ds:uri="http://schemas.microsoft.com/office/infopath/2007/PartnerControls"/>
-  </ds:schemaRefs>
-</ds:datastoreItem>
 </file>
</xml_diff>

<commit_message>
Příkazy GITU, obrázek životního cyklu
</commit_message>
<xml_diff>
--- a/Verzovani_Kitner.docx
+++ b/Verzovani_Kitner.docx
@@ -1,6 +1,6 @@
 
 <file path=word/document.xml><?xml version="1.0" encoding="utf-8"?>
-<w:document xmlns:wpc="http://schemas.microsoft.com/office/word/2010/wordprocessingCanvas" xmlns:cx="http://schemas.microsoft.com/office/drawing/2014/chartex" xmlns:cx1="http://schemas.microsoft.com/office/drawing/2015/9/8/chartex" xmlns:cx2="http://schemas.microsoft.com/office/drawing/2015/10/21/chartex" xmlns:cx3="http://schemas.microsoft.com/office/drawing/2016/5/9/chartex" xmlns:cx4="http://schemas.microsoft.com/office/drawing/2016/5/10/chartex" xmlns:cx5="http://schemas.microsoft.com/office/drawing/2016/5/11/chartex" xmlns:cx6="http://schemas.microsoft.com/office/drawing/2016/5/12/chartex" xmlns:cx7="http://schemas.microsoft.com/office/drawing/2016/5/13/chartex" xmlns:cx8="http://schemas.microsoft.com/office/drawing/2016/5/14/chartex" xmlns:mc="http://schemas.openxmlformats.org/markup-compatibility/2006" xmlns:aink="http://schemas.microsoft.com/office/drawing/2016/ink" xmlns:am3d="http://schemas.microsoft.com/office/drawing/2017/model3d" xmlns:o="urn:schemas-microsoft-com:office:office" xmlns:r="http://schemas.openxmlformats.org/officeDocument/2006/relationships" xmlns:m="http://schemas.openxmlformats.org/officeDocument/2006/math" xmlns:v="urn:schemas-microsoft-com:vml" xmlns:wp14="http://schemas.microsoft.com/office/word/2010/wordprocessingDrawing" xmlns:wp="http://schemas.openxmlformats.org/drawingml/2006/wordprocessingDrawing" xmlns:w10="urn:schemas-microsoft-com:office:word" xmlns:w="http://schemas.openxmlformats.org/wordprocessingml/2006/main" xmlns:w14="http://schemas.microsoft.com/office/word/2010/wordml" xmlns:w15="http://schemas.microsoft.com/office/word/2012/wordml" xmlns:w16cid="http://schemas.microsoft.com/office/word/2016/wordml/cid" xmlns:w16se="http://schemas.microsoft.com/office/word/2015/wordml/symex" xmlns:wpg="http://schemas.microsoft.com/office/word/2010/wordprocessingGroup" xmlns:wpi="http://schemas.microsoft.com/office/word/2010/wordprocessingInk" xmlns:wne="http://schemas.microsoft.com/office/word/2006/wordml" xmlns:wps="http://schemas.microsoft.com/office/word/2010/wordprocessingShape" mc:Ignorable="w14 w15 w16se w16cid wp14">
+<w:document xmlns:wpc="http://schemas.microsoft.com/office/word/2010/wordprocessingCanvas" xmlns:cx="http://schemas.microsoft.com/office/drawing/2014/chartex" xmlns:cx1="http://schemas.microsoft.com/office/drawing/2015/9/8/chartex" xmlns:cx2="http://schemas.microsoft.com/office/drawing/2015/10/21/chartex" xmlns:cx3="http://schemas.microsoft.com/office/drawing/2016/5/9/chartex" xmlns:cx4="http://schemas.microsoft.com/office/drawing/2016/5/10/chartex" xmlns:cx5="http://schemas.microsoft.com/office/drawing/2016/5/11/chartex" xmlns:cx6="http://schemas.microsoft.com/office/drawing/2016/5/12/chartex" xmlns:cx7="http://schemas.microsoft.com/office/drawing/2016/5/13/chartex" xmlns:cx8="http://schemas.microsoft.com/office/drawing/2016/5/14/chartex" xmlns:mc="http://schemas.openxmlformats.org/markup-compatibility/2006" xmlns:aink="http://schemas.microsoft.com/office/drawing/2016/ink" xmlns:am3d="http://schemas.microsoft.com/office/drawing/2017/model3d" xmlns:o="urn:schemas-microsoft-com:office:office" xmlns:oel="http://schemas.microsoft.com/office/2019/extlst" xmlns:r="http://schemas.openxmlformats.org/officeDocument/2006/relationships" xmlns:m="http://schemas.openxmlformats.org/officeDocument/2006/math" xmlns:v="urn:schemas-microsoft-com:vml" xmlns:wp14="http://schemas.microsoft.com/office/word/2010/wordprocessingDrawing" xmlns:wp="http://schemas.openxmlformats.org/drawingml/2006/wordprocessingDrawing" xmlns:w10="urn:schemas-microsoft-com:office:word" xmlns:w="http://schemas.openxmlformats.org/wordprocessingml/2006/main" xmlns:w14="http://schemas.microsoft.com/office/word/2010/wordml" xmlns:w15="http://schemas.microsoft.com/office/word/2012/wordml" xmlns:w16cex="http://schemas.microsoft.com/office/word/2018/wordml/cex" xmlns:w16cid="http://schemas.microsoft.com/office/word/2016/wordml/cid" xmlns:w16="http://schemas.microsoft.com/office/word/2018/wordml" xmlns:w16du="http://schemas.microsoft.com/office/word/2023/wordml/word16du" xmlns:w16sdtdh="http://schemas.microsoft.com/office/word/2020/wordml/sdtdatahash" xmlns:w16sdtfl="http://schemas.microsoft.com/office/word/2024/wordml/sdtformatlock" xmlns:w16se="http://schemas.microsoft.com/office/word/2015/wordml/symex" xmlns:wpg="http://schemas.microsoft.com/office/word/2010/wordprocessingGroup" xmlns:wpi="http://schemas.microsoft.com/office/word/2010/wordprocessingInk" xmlns:wne="http://schemas.microsoft.com/office/word/2006/wordml" xmlns:wps="http://schemas.microsoft.com/office/word/2010/wordprocessingShape" mc:Ignorable="w14 w15 w16se w16cid w16 w16cex w16sdtdh w16sdtfl w16du wp14">
   <w:body>
     <w:p>
       <w:pPr>
@@ -482,7 +482,7 @@
           <w:sz w:val="28"/>
           <w:szCs w:val="28"/>
         </w:rPr>
-        <w:t>19. 11. 2025</w:t>
+        <w:t>20. 11. 2025</w:t>
       </w:r>
       <w:r>
         <w:rPr>
@@ -516,190 +516,6 @@
     </w:p>
     <w:p>
       <w:pPr>
-        <w:spacing w:after="180"/>
-        <w:rPr>
-          <w:color w:val="0070C0"/>
-        </w:rPr>
-      </w:pPr>
-      <w:r>
-        <w:rPr>
-          <w:color w:val="0070C0"/>
-        </w:rPr>
-        <w:t xml:space="preserve">Do Obsahu </w:t>
-      </w:r>
-      <w:r>
-        <w:rPr>
-          <w:color w:val="0070C0"/>
-        </w:rPr>
-        <w:t xml:space="preserve">jsou </w:t>
-      </w:r>
-      <w:r>
-        <w:rPr>
-          <w:color w:val="0070C0"/>
-        </w:rPr>
-        <w:t>z</w:t>
-      </w:r>
-      <w:r>
-        <w:rPr>
-          <w:color w:val="0070C0"/>
-        </w:rPr>
-        <w:t xml:space="preserve">ahrnuty všechny seznamy, kapitoly </w:t>
-      </w:r>
-      <w:r>
-        <w:rPr>
-          <w:color w:val="0070C0"/>
-        </w:rPr>
-        <w:t>a</w:t>
-      </w:r>
-      <w:r>
-        <w:rPr>
-          <w:color w:val="0070C0"/>
-        </w:rPr>
-        <w:t> </w:t>
-      </w:r>
-      <w:r>
-        <w:rPr>
-          <w:color w:val="0070C0"/>
-        </w:rPr>
-        <w:t>podkapitoly,</w:t>
-      </w:r>
-      <w:r>
-        <w:rPr>
-          <w:color w:val="0070C0"/>
-        </w:rPr>
-        <w:t xml:space="preserve"> </w:t>
-      </w:r>
-      <w:r>
-        <w:rPr>
-          <w:color w:val="0070C0"/>
-        </w:rPr>
-        <w:t xml:space="preserve">přílohová část; </w:t>
-      </w:r>
-      <w:r>
-        <w:rPr>
-          <w:color w:val="0070C0"/>
-        </w:rPr>
-        <w:t xml:space="preserve">Obsah </w:t>
-      </w:r>
-      <w:r>
-        <w:rPr>
-          <w:color w:val="0070C0"/>
-        </w:rPr>
-        <w:t xml:space="preserve">neobsahuje „sám sebe“ </w:t>
-      </w:r>
-      <w:r>
-        <w:rPr>
-          <w:color w:val="0070C0"/>
-        </w:rPr>
-        <w:t>a</w:t>
-      </w:r>
-      <w:r>
-        <w:rPr>
-          <w:color w:val="0070C0"/>
-        </w:rPr>
-        <w:t> </w:t>
-      </w:r>
-      <w:r>
-        <w:rPr>
-          <w:color w:val="0070C0"/>
-        </w:rPr>
-        <w:t>první strany práce před</w:t>
-      </w:r>
-      <w:r>
-        <w:rPr>
-          <w:color w:val="0070C0"/>
-        </w:rPr>
-        <w:t xml:space="preserve"> </w:t>
-      </w:r>
-      <w:r>
-        <w:rPr>
-          <w:color w:val="0070C0"/>
-        </w:rPr>
-        <w:t>samotným obsahem.</w:t>
-      </w:r>
-      <w:r>
-        <w:rPr>
-          <w:color w:val="0070C0"/>
-        </w:rPr>
-        <w:t xml:space="preserve"> V obsahu zobrazte pouze nadpisy prvních dvou úrovní.</w:t>
-      </w:r>
-    </w:p>
-    <w:p>
-      <w:r>
-        <w:rPr>
-          <w:color w:val="0070C0"/>
-        </w:rPr>
-        <w:t>Aktualizaci obsahu provedete</w:t>
-      </w:r>
-      <w:r>
-        <w:rPr>
-          <w:color w:val="0070C0"/>
-        </w:rPr>
-        <w:t xml:space="preserve"> </w:t>
-      </w:r>
-      <w:r>
-        <w:rPr>
-          <w:color w:val="0070C0"/>
-        </w:rPr>
-        <w:t>klávesu F9</w:t>
-      </w:r>
-      <w:r>
-        <w:rPr>
-          <w:color w:val="0070C0"/>
-        </w:rPr>
-        <w:t xml:space="preserve"> po umístění kurzoru</w:t>
-      </w:r>
-      <w:r>
-        <w:rPr>
-          <w:color w:val="0070C0"/>
-        </w:rPr>
-        <w:t xml:space="preserve"> </w:t>
-      </w:r>
-      <w:r>
-        <w:rPr>
-          <w:color w:val="0070C0"/>
-        </w:rPr>
-        <w:t>do</w:t>
-      </w:r>
-      <w:r>
-        <w:rPr>
-          <w:color w:val="0070C0"/>
-        </w:rPr>
-        <w:t xml:space="preserve"> text</w:t>
-      </w:r>
-      <w:r>
-        <w:rPr>
-          <w:color w:val="0070C0"/>
-        </w:rPr>
-        <w:t>u</w:t>
-      </w:r>
-      <w:r>
-        <w:rPr>
-          <w:color w:val="0070C0"/>
-        </w:rPr>
-        <w:t xml:space="preserve"> </w:t>
-      </w:r>
-      <w:r>
-        <w:rPr>
-          <w:color w:val="0070C0"/>
-        </w:rPr>
-        <w:t>O</w:t>
-      </w:r>
-      <w:r>
-        <w:rPr>
-          <w:color w:val="0070C0"/>
-        </w:rPr>
-        <w:t>bsahu</w:t>
-      </w:r>
-      <w:r>
-        <w:rPr>
-          <w:color w:val="0070C0"/>
-        </w:rPr>
-        <w:t>.</w:t>
-      </w:r>
-    </w:p>
-    <w:p>
-      <w:pPr>
         <w:pStyle w:val="Obsah1"/>
         <w:tabs>
           <w:tab w:val="right" w:leader="dot" w:pos="9062"/>
@@ -708,7 +524,11 @@
           <w:rFonts w:eastAsiaTheme="minorEastAsia"/>
           <w:b w:val="0"/>
           <w:noProof/>
+          <w:kern w:val="2"/>
+          <w:sz w:val="24"/>
+          <w:szCs w:val="24"/>
           <w:lang w:eastAsia="cs-CZ"/>
+          <w14:ligatures w14:val="standardContextual"/>
         </w:rPr>
       </w:pPr>
       <w:r>
@@ -720,13 +540,13 @@
       <w:r>
         <w:fldChar w:fldCharType="separate"/>
       </w:r>
-      <w:hyperlink w:anchor="_Toc214365857" w:history="1">
+      <w:hyperlink w:anchor="_Toc214576297" w:history="1">
         <w:r>
           <w:rPr>
             <w:rStyle w:val="Hypertextovodkaz"/>
             <w:noProof/>
           </w:rPr>
-          <w:t>Seznam obrázků</w:t>
+          <w:t>Úvod</w:t>
         </w:r>
         <w:r>
           <w:rPr>
@@ -747,7 +567,7 @@
             <w:noProof/>
             <w:webHidden/>
           </w:rPr>
-          <w:instrText xml:space="preserve"> PAGEREF _Toc214365857 \h </w:instrText>
+          <w:instrText xml:space="preserve"> PAGEREF _Toc214576297 \h </w:instrText>
         </w:r>
         <w:r>
           <w:rPr>
@@ -782,22 +602,47 @@
       <w:pPr>
         <w:pStyle w:val="Obsah1"/>
         <w:tabs>
+          <w:tab w:val="left" w:pos="440"/>
           <w:tab w:val="right" w:leader="dot" w:pos="9062"/>
         </w:tabs>
         <w:rPr>
           <w:rFonts w:eastAsiaTheme="minorEastAsia"/>
           <w:b w:val="0"/>
           <w:noProof/>
+          <w:kern w:val="2"/>
+          <w:sz w:val="24"/>
+          <w:szCs w:val="24"/>
           <w:lang w:eastAsia="cs-CZ"/>
+          <w14:ligatures w14:val="standardContextual"/>
         </w:rPr>
       </w:pPr>
-      <w:hyperlink w:anchor="_Toc214365858" w:history="1">
+      <w:hyperlink w:anchor="_Toc214576298" w:history="1">
         <w:r>
           <w:rPr>
             <w:rStyle w:val="Hypertextovodkaz"/>
             <w:noProof/>
           </w:rPr>
-          <w:t>Seznam tabulek</w:t>
+          <w:t>1</w:t>
+        </w:r>
+        <w:r>
+          <w:rPr>
+            <w:rFonts w:eastAsiaTheme="minorEastAsia"/>
+            <w:b w:val="0"/>
+            <w:noProof/>
+            <w:kern w:val="2"/>
+            <w:sz w:val="24"/>
+            <w:szCs w:val="24"/>
+            <w:lang w:eastAsia="cs-CZ"/>
+            <w14:ligatures w14:val="standardContextual"/>
+          </w:rPr>
+          <w:tab/>
+        </w:r>
+        <w:r>
+          <w:rPr>
+            <w:rStyle w:val="Hypertextovodkaz"/>
+            <w:noProof/>
+          </w:rPr>
+          <w:t>Co je verzovací software</w:t>
         </w:r>
         <w:r>
           <w:rPr>
@@ -818,149 +663,7 @@
             <w:noProof/>
             <w:webHidden/>
           </w:rPr>
-          <w:instrText xml:space="preserve"> PAGEREF _Toc214365858 \h </w:instrText>
-        </w:r>
-        <w:r>
-          <w:rPr>
-            <w:noProof/>
-            <w:webHidden/>
-          </w:rPr>
-        </w:r>
-        <w:r>
-          <w:rPr>
-            <w:noProof/>
-            <w:webHidden/>
-          </w:rPr>
-          <w:fldChar w:fldCharType="separate"/>
-        </w:r>
-        <w:r>
-          <w:rPr>
-            <w:noProof/>
-            <w:webHidden/>
-          </w:rPr>
-          <w:t>3</w:t>
-        </w:r>
-        <w:r>
-          <w:rPr>
-            <w:noProof/>
-            <w:webHidden/>
-          </w:rPr>
-          <w:fldChar w:fldCharType="end"/>
-        </w:r>
-      </w:hyperlink>
-    </w:p>
-    <w:p>
-      <w:pPr>
-        <w:pStyle w:val="Obsah1"/>
-        <w:tabs>
-          <w:tab w:val="right" w:leader="dot" w:pos="9062"/>
-        </w:tabs>
-        <w:rPr>
-          <w:rFonts w:eastAsiaTheme="minorEastAsia"/>
-          <w:b w:val="0"/>
-          <w:noProof/>
-          <w:lang w:eastAsia="cs-CZ"/>
-        </w:rPr>
-      </w:pPr>
-      <w:hyperlink w:anchor="_Toc214365859" w:history="1">
-        <w:r>
-          <w:rPr>
-            <w:rStyle w:val="Hypertextovodkaz"/>
-            <w:noProof/>
-          </w:rPr>
-          <w:t>Seznam zkratek</w:t>
-        </w:r>
-        <w:r>
-          <w:rPr>
-            <w:noProof/>
-            <w:webHidden/>
-          </w:rPr>
-          <w:tab/>
-        </w:r>
-        <w:r>
-          <w:rPr>
-            <w:noProof/>
-            <w:webHidden/>
-          </w:rPr>
-          <w:fldChar w:fldCharType="begin"/>
-        </w:r>
-        <w:r>
-          <w:rPr>
-            <w:noProof/>
-            <w:webHidden/>
-          </w:rPr>
-          <w:instrText xml:space="preserve"> PAGEREF _Toc214365859 \h </w:instrText>
-        </w:r>
-        <w:r>
-          <w:rPr>
-            <w:noProof/>
-            <w:webHidden/>
-          </w:rPr>
-        </w:r>
-        <w:r>
-          <w:rPr>
-            <w:noProof/>
-            <w:webHidden/>
-          </w:rPr>
-          <w:fldChar w:fldCharType="separate"/>
-        </w:r>
-        <w:r>
-          <w:rPr>
-            <w:noProof/>
-            <w:webHidden/>
-          </w:rPr>
-          <w:t>3</w:t>
-        </w:r>
-        <w:r>
-          <w:rPr>
-            <w:noProof/>
-            <w:webHidden/>
-          </w:rPr>
-          <w:fldChar w:fldCharType="end"/>
-        </w:r>
-      </w:hyperlink>
-    </w:p>
-    <w:p>
-      <w:pPr>
-        <w:pStyle w:val="Obsah1"/>
-        <w:tabs>
-          <w:tab w:val="right" w:leader="dot" w:pos="9062"/>
-        </w:tabs>
-        <w:rPr>
-          <w:rFonts w:eastAsiaTheme="minorEastAsia"/>
-          <w:b w:val="0"/>
-          <w:noProof/>
-          <w:lang w:eastAsia="cs-CZ"/>
-        </w:rPr>
-      </w:pPr>
-      <w:hyperlink w:anchor="_Toc214365860" w:history="1">
-        <w:r>
-          <w:rPr>
-            <w:rStyle w:val="Hypertextovodkaz"/>
-            <w:noProof/>
-          </w:rPr>
-          <w:t>Úvod</w:t>
-        </w:r>
-        <w:r>
-          <w:rPr>
-            <w:noProof/>
-            <w:webHidden/>
-          </w:rPr>
-          <w:tab/>
-        </w:r>
-        <w:r>
-          <w:rPr>
-            <w:noProof/>
-            <w:webHidden/>
-          </w:rPr>
-          <w:fldChar w:fldCharType="begin"/>
-        </w:r>
-        <w:r>
-          <w:rPr>
-            <w:noProof/>
-            <w:webHidden/>
-          </w:rPr>
-          <w:instrText xml:space="preserve"> PAGEREF _Toc214365860 \h </w:instrText>
+          <w:instrText xml:space="preserve"> PAGEREF _Toc214576298 \h </w:instrText>
         </w:r>
         <w:r>
           <w:rPr>
@@ -993,32 +696,38 @@
     </w:p>
     <w:p>
       <w:pPr>
-        <w:pStyle w:val="Obsah1"/>
+        <w:pStyle w:val="Obsah2"/>
         <w:tabs>
-          <w:tab w:val="left" w:pos="440"/>
+          <w:tab w:val="left" w:pos="960"/>
           <w:tab w:val="right" w:leader="dot" w:pos="9062"/>
         </w:tabs>
         <w:rPr>
           <w:rFonts w:eastAsiaTheme="minorEastAsia"/>
-          <w:b w:val="0"/>
           <w:noProof/>
+          <w:kern w:val="2"/>
+          <w:sz w:val="24"/>
+          <w:szCs w:val="24"/>
           <w:lang w:eastAsia="cs-CZ"/>
+          <w14:ligatures w14:val="standardContextual"/>
         </w:rPr>
       </w:pPr>
-      <w:hyperlink w:anchor="_Toc214365861" w:history="1">
+      <w:hyperlink w:anchor="_Toc214576299" w:history="1">
         <w:r>
           <w:rPr>
             <w:rStyle w:val="Hypertextovodkaz"/>
             <w:noProof/>
           </w:rPr>
-          <w:t>1</w:t>
+          <w:t>1.1</w:t>
         </w:r>
         <w:r>
           <w:rPr>
             <w:rFonts w:eastAsiaTheme="minorEastAsia"/>
-            <w:b w:val="0"/>
             <w:noProof/>
+            <w:kern w:val="2"/>
+            <w:sz w:val="24"/>
+            <w:szCs w:val="24"/>
             <w:lang w:eastAsia="cs-CZ"/>
+            <w14:ligatures w14:val="standardContextual"/>
           </w:rPr>
           <w:tab/>
         </w:r>
@@ -1027,7 +736,7 @@
             <w:rStyle w:val="Hypertextovodkaz"/>
             <w:noProof/>
           </w:rPr>
-          <w:t>Co je verzovací software</w:t>
+          <w:t>GIT</w:t>
         </w:r>
         <w:r>
           <w:rPr>
@@ -1048,7 +757,195 @@
             <w:noProof/>
             <w:webHidden/>
           </w:rPr>
-          <w:instrText xml:space="preserve"> PAGEREF _Toc214365861 \h </w:instrText>
+          <w:instrText xml:space="preserve"> PAGEREF _Toc214576299 \h </w:instrText>
+        </w:r>
+        <w:r>
+          <w:rPr>
+            <w:noProof/>
+            <w:webHidden/>
+          </w:rPr>
+        </w:r>
+        <w:r>
+          <w:rPr>
+            <w:noProof/>
+            <w:webHidden/>
+          </w:rPr>
+          <w:fldChar w:fldCharType="separate"/>
+        </w:r>
+        <w:r>
+          <w:rPr>
+            <w:noProof/>
+            <w:webHidden/>
+          </w:rPr>
+          <w:t>4</w:t>
+        </w:r>
+        <w:r>
+          <w:rPr>
+            <w:noProof/>
+            <w:webHidden/>
+          </w:rPr>
+          <w:fldChar w:fldCharType="end"/>
+        </w:r>
+      </w:hyperlink>
+    </w:p>
+    <w:p>
+      <w:pPr>
+        <w:pStyle w:val="Obsah2"/>
+        <w:tabs>
+          <w:tab w:val="left" w:pos="960"/>
+          <w:tab w:val="right" w:leader="dot" w:pos="9062"/>
+        </w:tabs>
+        <w:rPr>
+          <w:rFonts w:eastAsiaTheme="minorEastAsia"/>
+          <w:noProof/>
+          <w:kern w:val="2"/>
+          <w:sz w:val="24"/>
+          <w:szCs w:val="24"/>
+          <w:lang w:eastAsia="cs-CZ"/>
+          <w14:ligatures w14:val="standardContextual"/>
+        </w:rPr>
+      </w:pPr>
+      <w:hyperlink w:anchor="_Toc214576300" w:history="1">
+        <w:r>
+          <w:rPr>
+            <w:rStyle w:val="Hypertextovodkaz"/>
+            <w:noProof/>
+          </w:rPr>
+          <w:t>1.2</w:t>
+        </w:r>
+        <w:r>
+          <w:rPr>
+            <w:rFonts w:eastAsiaTheme="minorEastAsia"/>
+            <w:noProof/>
+            <w:kern w:val="2"/>
+            <w:sz w:val="24"/>
+            <w:szCs w:val="24"/>
+            <w:lang w:eastAsia="cs-CZ"/>
+            <w14:ligatures w14:val="standardContextual"/>
+          </w:rPr>
+          <w:tab/>
+        </w:r>
+        <w:r>
+          <w:rPr>
+            <w:rStyle w:val="Hypertextovodkaz"/>
+            <w:noProof/>
+          </w:rPr>
+          <w:t>SVN (Subversion)</w:t>
+        </w:r>
+        <w:r>
+          <w:rPr>
+            <w:noProof/>
+            <w:webHidden/>
+          </w:rPr>
+          <w:tab/>
+        </w:r>
+        <w:r>
+          <w:rPr>
+            <w:noProof/>
+            <w:webHidden/>
+          </w:rPr>
+          <w:fldChar w:fldCharType="begin"/>
+        </w:r>
+        <w:r>
+          <w:rPr>
+            <w:noProof/>
+            <w:webHidden/>
+          </w:rPr>
+          <w:instrText xml:space="preserve"> PAGEREF _Toc214576300 \h </w:instrText>
+        </w:r>
+        <w:r>
+          <w:rPr>
+            <w:noProof/>
+            <w:webHidden/>
+          </w:rPr>
+        </w:r>
+        <w:r>
+          <w:rPr>
+            <w:noProof/>
+            <w:webHidden/>
+          </w:rPr>
+          <w:fldChar w:fldCharType="separate"/>
+        </w:r>
+        <w:r>
+          <w:rPr>
+            <w:noProof/>
+            <w:webHidden/>
+          </w:rPr>
+          <w:t>4</w:t>
+        </w:r>
+        <w:r>
+          <w:rPr>
+            <w:noProof/>
+            <w:webHidden/>
+          </w:rPr>
+          <w:fldChar w:fldCharType="end"/>
+        </w:r>
+      </w:hyperlink>
+    </w:p>
+    <w:p>
+      <w:pPr>
+        <w:pStyle w:val="Obsah2"/>
+        <w:tabs>
+          <w:tab w:val="left" w:pos="960"/>
+          <w:tab w:val="right" w:leader="dot" w:pos="9062"/>
+        </w:tabs>
+        <w:rPr>
+          <w:rFonts w:eastAsiaTheme="minorEastAsia"/>
+          <w:noProof/>
+          <w:kern w:val="2"/>
+          <w:sz w:val="24"/>
+          <w:szCs w:val="24"/>
+          <w:lang w:eastAsia="cs-CZ"/>
+          <w14:ligatures w14:val="standardContextual"/>
+        </w:rPr>
+      </w:pPr>
+      <w:hyperlink w:anchor="_Toc214576301" w:history="1">
+        <w:r>
+          <w:rPr>
+            <w:rStyle w:val="Hypertextovodkaz"/>
+            <w:noProof/>
+          </w:rPr>
+          <w:t>1.3</w:t>
+        </w:r>
+        <w:r>
+          <w:rPr>
+            <w:rFonts w:eastAsiaTheme="minorEastAsia"/>
+            <w:noProof/>
+            <w:kern w:val="2"/>
+            <w:sz w:val="24"/>
+            <w:szCs w:val="24"/>
+            <w:lang w:eastAsia="cs-CZ"/>
+            <w14:ligatures w14:val="standardContextual"/>
+          </w:rPr>
+          <w:tab/>
+        </w:r>
+        <w:r>
+          <w:rPr>
+            <w:rStyle w:val="Hypertextovodkaz"/>
+            <w:noProof/>
+          </w:rPr>
+          <w:t>Mercurial</w:t>
+        </w:r>
+        <w:r>
+          <w:rPr>
+            <w:noProof/>
+            <w:webHidden/>
+          </w:rPr>
+          <w:tab/>
+        </w:r>
+        <w:r>
+          <w:rPr>
+            <w:noProof/>
+            <w:webHidden/>
+          </w:rPr>
+          <w:fldChar w:fldCharType="begin"/>
+        </w:r>
+        <w:r>
+          <w:rPr>
+            <w:noProof/>
+            <w:webHidden/>
+          </w:rPr>
+          <w:instrText xml:space="preserve"> PAGEREF _Toc214576301 \h </w:instrText>
         </w:r>
         <w:r>
           <w:rPr>
@@ -1083,28 +980,36 @@
       <w:pPr>
         <w:pStyle w:val="Obsah2"/>
         <w:tabs>
-          <w:tab w:val="left" w:pos="880"/>
+          <w:tab w:val="left" w:pos="960"/>
           <w:tab w:val="right" w:leader="dot" w:pos="9062"/>
         </w:tabs>
         <w:rPr>
           <w:rFonts w:eastAsiaTheme="minorEastAsia"/>
           <w:noProof/>
+          <w:kern w:val="2"/>
+          <w:sz w:val="24"/>
+          <w:szCs w:val="24"/>
           <w:lang w:eastAsia="cs-CZ"/>
+          <w14:ligatures w14:val="standardContextual"/>
         </w:rPr>
       </w:pPr>
-      <w:hyperlink w:anchor="_Toc214365862" w:history="1">
+      <w:hyperlink w:anchor="_Toc214576302" w:history="1">
         <w:r>
           <w:rPr>
             <w:rStyle w:val="Hypertextovodkaz"/>
             <w:noProof/>
           </w:rPr>
-          <w:t>1.1</w:t>
+          <w:t>1.4</w:t>
         </w:r>
         <w:r>
           <w:rPr>
             <w:rFonts w:eastAsiaTheme="minorEastAsia"/>
             <w:noProof/>
+            <w:kern w:val="2"/>
+            <w:sz w:val="24"/>
+            <w:szCs w:val="24"/>
             <w:lang w:eastAsia="cs-CZ"/>
+            <w14:ligatures w14:val="standardContextual"/>
           </w:rPr>
           <w:tab/>
         </w:r>
@@ -1113,7 +1018,7 @@
             <w:rStyle w:val="Hypertextovodkaz"/>
             <w:noProof/>
           </w:rPr>
-          <w:t>GIT</w:t>
+          <w:t>Preforce</w:t>
         </w:r>
         <w:r>
           <w:rPr>
@@ -1134,7 +1039,7 @@
             <w:noProof/>
             <w:webHidden/>
           </w:rPr>
-          <w:instrText xml:space="preserve"> PAGEREF _Toc214365862 \h </w:instrText>
+          <w:instrText xml:space="preserve"> PAGEREF _Toc214576302 \h </w:instrText>
         </w:r>
         <w:r>
           <w:rPr>
@@ -1167,30 +1072,40 @@
     </w:p>
     <w:p>
       <w:pPr>
-        <w:pStyle w:val="Obsah2"/>
+        <w:pStyle w:val="Obsah1"/>
         <w:tabs>
-          <w:tab w:val="left" w:pos="880"/>
+          <w:tab w:val="left" w:pos="440"/>
           <w:tab w:val="right" w:leader="dot" w:pos="9062"/>
         </w:tabs>
         <w:rPr>
           <w:rFonts w:eastAsiaTheme="minorEastAsia"/>
+          <w:b w:val="0"/>
           <w:noProof/>
+          <w:kern w:val="2"/>
+          <w:sz w:val="24"/>
+          <w:szCs w:val="24"/>
           <w:lang w:eastAsia="cs-CZ"/>
+          <w14:ligatures w14:val="standardContextual"/>
         </w:rPr>
       </w:pPr>
-      <w:hyperlink w:anchor="_Toc214365863" w:history="1">
+      <w:hyperlink w:anchor="_Toc214576303" w:history="1">
         <w:r>
           <w:rPr>
             <w:rStyle w:val="Hypertextovodkaz"/>
             <w:noProof/>
           </w:rPr>
-          <w:t>1.2</w:t>
+          <w:t>2</w:t>
         </w:r>
         <w:r>
           <w:rPr>
             <w:rFonts w:eastAsiaTheme="minorEastAsia"/>
+            <w:b w:val="0"/>
             <w:noProof/>
+            <w:kern w:val="2"/>
+            <w:sz w:val="24"/>
+            <w:szCs w:val="24"/>
             <w:lang w:eastAsia="cs-CZ"/>
+            <w14:ligatures w14:val="standardContextual"/>
           </w:rPr>
           <w:tab/>
         </w:r>
@@ -1199,7 +1114,7 @@
             <w:rStyle w:val="Hypertextovodkaz"/>
             <w:noProof/>
           </w:rPr>
-          <w:t>SVN (Subversion)</w:t>
+          <w:t>Práce s nástrojem GIT</w:t>
         </w:r>
         <w:r>
           <w:rPr>
@@ -1220,7 +1135,7 @@
             <w:noProof/>
             <w:webHidden/>
           </w:rPr>
-          <w:instrText xml:space="preserve"> PAGEREF _Toc214365863 \h </w:instrText>
+          <w:instrText xml:space="preserve"> PAGEREF _Toc214576303 \h </w:instrText>
         </w:r>
         <w:r>
           <w:rPr>
@@ -1255,28 +1170,36 @@
       <w:pPr>
         <w:pStyle w:val="Obsah2"/>
         <w:tabs>
-          <w:tab w:val="left" w:pos="880"/>
+          <w:tab w:val="left" w:pos="960"/>
           <w:tab w:val="right" w:leader="dot" w:pos="9062"/>
         </w:tabs>
         <w:rPr>
           <w:rFonts w:eastAsiaTheme="minorEastAsia"/>
           <w:noProof/>
+          <w:kern w:val="2"/>
+          <w:sz w:val="24"/>
+          <w:szCs w:val="24"/>
           <w:lang w:eastAsia="cs-CZ"/>
+          <w14:ligatures w14:val="standardContextual"/>
         </w:rPr>
       </w:pPr>
-      <w:hyperlink w:anchor="_Toc214365864" w:history="1">
+      <w:hyperlink w:anchor="_Toc214576304" w:history="1">
         <w:r>
           <w:rPr>
             <w:rStyle w:val="Hypertextovodkaz"/>
             <w:noProof/>
           </w:rPr>
-          <w:t>1.3</w:t>
+          <w:t>2.1</w:t>
         </w:r>
         <w:r>
           <w:rPr>
             <w:rFonts w:eastAsiaTheme="minorEastAsia"/>
             <w:noProof/>
+            <w:kern w:val="2"/>
+            <w:sz w:val="24"/>
+            <w:szCs w:val="24"/>
             <w:lang w:eastAsia="cs-CZ"/>
+            <w14:ligatures w14:val="standardContextual"/>
           </w:rPr>
           <w:tab/>
         </w:r>
@@ -1285,7 +1208,7 @@
             <w:rStyle w:val="Hypertextovodkaz"/>
             <w:noProof/>
           </w:rPr>
-          <w:t>Mercurial</w:t>
+          <w:t>GitFlow</w:t>
         </w:r>
         <w:r>
           <w:rPr>
@@ -1306,7 +1229,101 @@
             <w:noProof/>
             <w:webHidden/>
           </w:rPr>
-          <w:instrText xml:space="preserve"> PAGEREF _Toc214365864 \h </w:instrText>
+          <w:instrText xml:space="preserve"> PAGEREF _Toc214576304 \h </w:instrText>
+        </w:r>
+        <w:r>
+          <w:rPr>
+            <w:noProof/>
+            <w:webHidden/>
+          </w:rPr>
+        </w:r>
+        <w:r>
+          <w:rPr>
+            <w:noProof/>
+            <w:webHidden/>
+          </w:rPr>
+          <w:fldChar w:fldCharType="separate"/>
+        </w:r>
+        <w:r>
+          <w:rPr>
+            <w:noProof/>
+            <w:webHidden/>
+          </w:rPr>
+          <w:t>5</w:t>
+        </w:r>
+        <w:r>
+          <w:rPr>
+            <w:noProof/>
+            <w:webHidden/>
+          </w:rPr>
+          <w:fldChar w:fldCharType="end"/>
+        </w:r>
+      </w:hyperlink>
+    </w:p>
+    <w:p>
+      <w:pPr>
+        <w:pStyle w:val="Obsah2"/>
+        <w:tabs>
+          <w:tab w:val="left" w:pos="960"/>
+          <w:tab w:val="right" w:leader="dot" w:pos="9062"/>
+        </w:tabs>
+        <w:rPr>
+          <w:rFonts w:eastAsiaTheme="minorEastAsia"/>
+          <w:noProof/>
+          <w:kern w:val="2"/>
+          <w:sz w:val="24"/>
+          <w:szCs w:val="24"/>
+          <w:lang w:eastAsia="cs-CZ"/>
+          <w14:ligatures w14:val="standardContextual"/>
+        </w:rPr>
+      </w:pPr>
+      <w:hyperlink w:anchor="_Toc214576305" w:history="1">
+        <w:r>
+          <w:rPr>
+            <w:rStyle w:val="Hypertextovodkaz"/>
+            <w:noProof/>
+          </w:rPr>
+          <w:t>2.2</w:t>
+        </w:r>
+        <w:r>
+          <w:rPr>
+            <w:rFonts w:eastAsiaTheme="minorEastAsia"/>
+            <w:noProof/>
+            <w:kern w:val="2"/>
+            <w:sz w:val="24"/>
+            <w:szCs w:val="24"/>
+            <w:lang w:eastAsia="cs-CZ"/>
+            <w14:ligatures w14:val="standardContextual"/>
+          </w:rPr>
+          <w:tab/>
+        </w:r>
+        <w:r>
+          <w:rPr>
+            <w:rStyle w:val="Hypertextovodkaz"/>
+            <w:noProof/>
+          </w:rPr>
+          <w:t>Příkazy nástroje GIT</w:t>
+        </w:r>
+        <w:r>
+          <w:rPr>
+            <w:noProof/>
+            <w:webHidden/>
+          </w:rPr>
+          <w:tab/>
+        </w:r>
+        <w:r>
+          <w:rPr>
+            <w:noProof/>
+            <w:webHidden/>
+          </w:rPr>
+          <w:fldChar w:fldCharType="begin"/>
+        </w:r>
+        <w:r>
+          <w:rPr>
+            <w:noProof/>
+            <w:webHidden/>
+          </w:rPr>
+          <w:instrText xml:space="preserve"> PAGEREF _Toc214576305 \h </w:instrText>
         </w:r>
         <w:r>
           <w:rPr>
@@ -1341,28 +1358,36 @@
       <w:pPr>
         <w:pStyle w:val="Obsah2"/>
         <w:tabs>
-          <w:tab w:val="left" w:pos="880"/>
+          <w:tab w:val="left" w:pos="960"/>
           <w:tab w:val="right" w:leader="dot" w:pos="9062"/>
         </w:tabs>
         <w:rPr>
           <w:rFonts w:eastAsiaTheme="minorEastAsia"/>
           <w:noProof/>
+          <w:kern w:val="2"/>
+          <w:sz w:val="24"/>
+          <w:szCs w:val="24"/>
           <w:lang w:eastAsia="cs-CZ"/>
+          <w14:ligatures w14:val="standardContextual"/>
         </w:rPr>
       </w:pPr>
-      <w:hyperlink w:anchor="_Toc214365865" w:history="1">
+      <w:hyperlink w:anchor="_Toc214576306" w:history="1">
         <w:r>
           <w:rPr>
             <w:rStyle w:val="Hypertextovodkaz"/>
             <w:noProof/>
           </w:rPr>
-          <w:t>1.4</w:t>
+          <w:t>2.3</w:t>
         </w:r>
         <w:r>
           <w:rPr>
             <w:rFonts w:eastAsiaTheme="minorEastAsia"/>
             <w:noProof/>
+            <w:kern w:val="2"/>
+            <w:sz w:val="24"/>
+            <w:szCs w:val="24"/>
             <w:lang w:eastAsia="cs-CZ"/>
+            <w14:ligatures w14:val="standardContextual"/>
           </w:rPr>
           <w:tab/>
         </w:r>
@@ -1371,7 +1396,7 @@
             <w:rStyle w:val="Hypertextovodkaz"/>
             <w:noProof/>
           </w:rPr>
-          <w:t>Preforce</w:t>
+          <w:t>Praktická ukázka</w:t>
         </w:r>
         <w:r>
           <w:rPr>
@@ -1392,252 +1417,7 @@
             <w:noProof/>
             <w:webHidden/>
           </w:rPr>
-          <w:instrText xml:space="preserve"> PAGEREF _Toc214365865 \h </w:instrText>
-        </w:r>
-        <w:r>
-          <w:rPr>
-            <w:noProof/>
-            <w:webHidden/>
-          </w:rPr>
-        </w:r>
-        <w:r>
-          <w:rPr>
-            <w:noProof/>
-            <w:webHidden/>
-          </w:rPr>
-          <w:fldChar w:fldCharType="separate"/>
-        </w:r>
-        <w:r>
-          <w:rPr>
-            <w:noProof/>
-            <w:webHidden/>
-          </w:rPr>
-          <w:t>6</w:t>
-        </w:r>
-        <w:r>
-          <w:rPr>
-            <w:noProof/>
-            <w:webHidden/>
-          </w:rPr>
-          <w:fldChar w:fldCharType="end"/>
-        </w:r>
-      </w:hyperlink>
-    </w:p>
-    <w:p>
-      <w:pPr>
-        <w:pStyle w:val="Obsah1"/>
-        <w:tabs>
-          <w:tab w:val="left" w:pos="440"/>
-          <w:tab w:val="right" w:leader="dot" w:pos="9062"/>
-        </w:tabs>
-        <w:rPr>
-          <w:rFonts w:eastAsiaTheme="minorEastAsia"/>
-          <w:b w:val="0"/>
-          <w:noProof/>
-          <w:lang w:eastAsia="cs-CZ"/>
-        </w:rPr>
-      </w:pPr>
-      <w:hyperlink w:anchor="_Toc214365866" w:history="1">
-        <w:r>
-          <w:rPr>
-            <w:rStyle w:val="Hypertextovodkaz"/>
-            <w:noProof/>
-          </w:rPr>
-          <w:t>2</w:t>
-        </w:r>
-        <w:r>
-          <w:rPr>
-            <w:rFonts w:eastAsiaTheme="minorEastAsia"/>
-            <w:b w:val="0"/>
-            <w:noProof/>
-            <w:lang w:eastAsia="cs-CZ"/>
-          </w:rPr>
-          <w:tab/>
-        </w:r>
-        <w:r>
-          <w:rPr>
-            <w:rStyle w:val="Hypertextovodkaz"/>
-            <w:noProof/>
-          </w:rPr>
-          <w:t>Práce s nástrojem GIT</w:t>
-        </w:r>
-        <w:r>
-          <w:rPr>
-            <w:noProof/>
-            <w:webHidden/>
-          </w:rPr>
-          <w:tab/>
-        </w:r>
-        <w:r>
-          <w:rPr>
-            <w:noProof/>
-            <w:webHidden/>
-          </w:rPr>
-          <w:fldChar w:fldCharType="begin"/>
-        </w:r>
-        <w:r>
-          <w:rPr>
-            <w:noProof/>
-            <w:webHidden/>
-          </w:rPr>
-          <w:instrText xml:space="preserve"> PAGEREF _Toc214365866 \h </w:instrText>
-        </w:r>
-        <w:r>
-          <w:rPr>
-            <w:noProof/>
-            <w:webHidden/>
-          </w:rPr>
-        </w:r>
-        <w:r>
-          <w:rPr>
-            <w:noProof/>
-            <w:webHidden/>
-          </w:rPr>
-          <w:fldChar w:fldCharType="separate"/>
-        </w:r>
-        <w:r>
-          <w:rPr>
-            <w:noProof/>
-            <w:webHidden/>
-          </w:rPr>
-          <w:t>6</w:t>
-        </w:r>
-        <w:r>
-          <w:rPr>
-            <w:noProof/>
-            <w:webHidden/>
-          </w:rPr>
-          <w:fldChar w:fldCharType="end"/>
-        </w:r>
-      </w:hyperlink>
-    </w:p>
-    <w:p>
-      <w:pPr>
-        <w:pStyle w:val="Obsah2"/>
-        <w:tabs>
-          <w:tab w:val="left" w:pos="880"/>
-          <w:tab w:val="right" w:leader="dot" w:pos="9062"/>
-        </w:tabs>
-        <w:rPr>
-          <w:rFonts w:eastAsiaTheme="minorEastAsia"/>
-          <w:noProof/>
-          <w:lang w:eastAsia="cs-CZ"/>
-        </w:rPr>
-      </w:pPr>
-      <w:hyperlink w:anchor="_Toc214365867" w:history="1">
-        <w:r>
-          <w:rPr>
-            <w:rStyle w:val="Hypertextovodkaz"/>
-            <w:noProof/>
-          </w:rPr>
-          <w:t>2.1</w:t>
-        </w:r>
-        <w:r>
-          <w:rPr>
-            <w:rFonts w:eastAsiaTheme="minorEastAsia"/>
-            <w:noProof/>
-            <w:lang w:eastAsia="cs-CZ"/>
-          </w:rPr>
-          <w:tab/>
-        </w:r>
-        <w:r>
-          <w:rPr>
-            <w:rStyle w:val="Hypertextovodkaz"/>
-            <w:noProof/>
-          </w:rPr>
-          <w:t>Citace</w:t>
-        </w:r>
-        <w:r>
-          <w:rPr>
-            <w:noProof/>
-            <w:webHidden/>
-          </w:rPr>
-          <w:tab/>
-        </w:r>
-        <w:r>
-          <w:rPr>
-            <w:noProof/>
-            <w:webHidden/>
-          </w:rPr>
-          <w:fldChar w:fldCharType="begin"/>
-        </w:r>
-        <w:r>
-          <w:rPr>
-            <w:noProof/>
-            <w:webHidden/>
-          </w:rPr>
-          <w:instrText xml:space="preserve"> PAGEREF _Toc214365867 \h </w:instrText>
-        </w:r>
-        <w:r>
-          <w:rPr>
-            <w:noProof/>
-            <w:webHidden/>
-          </w:rPr>
-        </w:r>
-        <w:r>
-          <w:rPr>
-            <w:noProof/>
-            <w:webHidden/>
-          </w:rPr>
-          <w:fldChar w:fldCharType="separate"/>
-        </w:r>
-        <w:r>
-          <w:rPr>
-            <w:noProof/>
-            <w:webHidden/>
-          </w:rPr>
-          <w:t>6</w:t>
-        </w:r>
-        <w:r>
-          <w:rPr>
-            <w:noProof/>
-            <w:webHidden/>
-          </w:rPr>
-          <w:fldChar w:fldCharType="end"/>
-        </w:r>
-      </w:hyperlink>
-    </w:p>
-    <w:p>
-      <w:pPr>
-        <w:pStyle w:val="Obsah1"/>
-        <w:tabs>
-          <w:tab w:val="right" w:leader="dot" w:pos="9062"/>
-        </w:tabs>
-        <w:rPr>
-          <w:rFonts w:eastAsiaTheme="minorEastAsia"/>
-          <w:b w:val="0"/>
-          <w:noProof/>
-          <w:lang w:eastAsia="cs-CZ"/>
-        </w:rPr>
-      </w:pPr>
-      <w:hyperlink w:anchor="_Toc214365868" w:history="1">
-        <w:r>
-          <w:rPr>
-            <w:rStyle w:val="Hypertextovodkaz"/>
-            <w:noProof/>
-          </w:rPr>
-          <w:t>Závěr</w:t>
-        </w:r>
-        <w:r>
-          <w:rPr>
-            <w:noProof/>
-            <w:webHidden/>
-          </w:rPr>
-          <w:tab/>
-        </w:r>
-        <w:r>
-          <w:rPr>
-            <w:noProof/>
-            <w:webHidden/>
-          </w:rPr>
-          <w:fldChar w:fldCharType="begin"/>
-        </w:r>
-        <w:r>
-          <w:rPr>
-            <w:noProof/>
-            <w:webHidden/>
-          </w:rPr>
-          <w:instrText xml:space="preserve"> PAGEREF _Toc214365868 \h </w:instrText>
+          <w:instrText xml:space="preserve"> PAGEREF _Toc214576306 \h </w:instrText>
         </w:r>
         <w:r>
           <w:rPr>
@@ -1670,164 +1450,28 @@
     </w:p>
     <w:p>
       <w:pPr>
-        <w:spacing w:after="160"/>
-      </w:pPr>
-      <w:r>
-        <w:fldChar w:fldCharType="end"/>
-      </w:r>
-    </w:p>
-    <w:p>
-      <w:pPr>
-        <w:pStyle w:val="Nadpis1"/>
-        <w:numPr>
-          <w:ilvl w:val="0"/>
-          <w:numId w:val="0"/>
-        </w:numPr>
-        <w:sectPr>
-          <w:headerReference w:type="default" r:id="rId12"/>
-          <w:footerReference w:type="default" r:id="rId13"/>
-          <w:pgSz w:w="11906" w:h="16838"/>
-          <w:pgMar w:top="1417" w:right="1417" w:bottom="1417" w:left="1417" w:header="708" w:footer="708" w:gutter="0"/>
-          <w:cols w:space="708"/>
-          <w:docGrid w:linePitch="360"/>
-        </w:sectPr>
-      </w:pPr>
-    </w:p>
-    <w:p>
-      <w:pPr>
-        <w:pStyle w:val="Nadpis1"/>
-        <w:numPr>
-          <w:ilvl w:val="0"/>
-          <w:numId w:val="0"/>
-        </w:numPr>
-      </w:pPr>
-      <w:bookmarkStart w:id="0" w:name="_Toc214365857"/>
-      <w:r>
-        <w:lastRenderedPageBreak/>
-        <w:t>Seznam obrázků</w:t>
-      </w:r>
-      <w:bookmarkEnd w:id="0"/>
-    </w:p>
-    <w:p>
-      <w:pPr>
-        <w:spacing w:after="160"/>
-        <w:rPr>
-          <w:color w:val="0070C0"/>
-        </w:rPr>
-      </w:pPr>
-      <w:r>
-        <w:rPr>
-          <w:color w:val="0070C0"/>
-        </w:rPr>
-        <w:t xml:space="preserve">Seznam obrázků se </w:t>
-      </w:r>
-      <w:r>
-        <w:rPr>
-          <w:color w:val="0070C0"/>
-        </w:rPr>
-        <w:t>v </w:t>
-      </w:r>
-      <w:r>
-        <w:rPr>
-          <w:color w:val="0070C0"/>
-        </w:rPr>
-        <w:t xml:space="preserve">práci objeví za obsahem, když </w:t>
-      </w:r>
-      <w:r>
-        <w:rPr>
-          <w:color w:val="0070C0"/>
-        </w:rPr>
-        <w:t>v </w:t>
-      </w:r>
-      <w:r>
-        <w:rPr>
-          <w:color w:val="0070C0"/>
-        </w:rPr>
-        <w:t xml:space="preserve">práci bude pět </w:t>
-      </w:r>
-      <w:r>
-        <w:rPr>
-          <w:color w:val="0070C0"/>
-        </w:rPr>
-        <w:t>a </w:t>
-      </w:r>
-      <w:r>
-        <w:rPr>
-          <w:color w:val="0070C0"/>
-        </w:rPr>
-        <w:t>více obrázků.</w:t>
-      </w:r>
-      <w:r>
-        <w:rPr>
-          <w:color w:val="0070C0"/>
-        </w:rPr>
-        <w:t xml:space="preserve"> </w:t>
-      </w:r>
-      <w:r>
-        <w:rPr>
-          <w:color w:val="0070C0"/>
-        </w:rPr>
-        <w:t>Aktualizaci seznamu provedete klávesu F9 po umístění kurzoru do textu Obsahu</w:t>
-      </w:r>
-      <w:r>
-        <w:rPr>
-          <w:color w:val="0070C0"/>
-        </w:rPr>
-        <w:t>.</w:t>
-      </w:r>
-    </w:p>
-    <w:p>
-      <w:pPr>
-        <w:pStyle w:val="Seznamobrzk"/>
+        <w:pStyle w:val="Obsah1"/>
         <w:tabs>
           <w:tab w:val="right" w:leader="dot" w:pos="9062"/>
         </w:tabs>
         <w:rPr>
           <w:rFonts w:eastAsiaTheme="minorEastAsia"/>
+          <w:b w:val="0"/>
           <w:noProof/>
+          <w:kern w:val="2"/>
+          <w:sz w:val="24"/>
+          <w:szCs w:val="24"/>
           <w:lang w:eastAsia="cs-CZ"/>
+          <w14:ligatures w14:val="standardContextual"/>
         </w:rPr>
       </w:pPr>
-      <w:r>
-        <w:rPr>
-          <w:color w:val="A6A6A6" w:themeColor="background1" w:themeShade="A6"/>
-        </w:rPr>
-        <w:fldChar w:fldCharType="begin"/>
-      </w:r>
-      <w:r>
-        <w:rPr>
-          <w:color w:val="A6A6A6" w:themeColor="background1" w:themeShade="A6"/>
-        </w:rPr>
-        <w:instrText xml:space="preserve"> TOC \h \z \c "Obr." </w:instrText>
-      </w:r>
-      <w:r>
-        <w:rPr>
-          <w:color w:val="A6A6A6" w:themeColor="background1" w:themeShade="A6"/>
-        </w:rPr>
-        <w:fldChar w:fldCharType="separate"/>
-      </w:r>
-      <w:hyperlink w:anchor="_Toc105128913" w:history="1">
+      <w:hyperlink w:anchor="_Toc214576307" w:history="1">
         <w:r>
           <w:rPr>
             <w:rStyle w:val="Hypertextovodkaz"/>
             <w:noProof/>
           </w:rPr>
-          <w:t>Obr. 1</w:t>
-        </w:r>
-        <w:r>
-          <w:rPr>
-            <w:rStyle w:val="Hypertextovodkaz"/>
-            <w:bCs/>
-            <w:noProof/>
-          </w:rPr>
-          <w:t>:</w:t>
-        </w:r>
-        <w:r>
-          <w:rPr>
-            <w:rStyle w:val="Hypertextovodkaz"/>
-            <w:noProof/>
-          </w:rPr>
-          <w:t xml:space="preserve"> Název (popis) obrázku, příp. grafu</w:t>
+          <w:t>Citace</w:t>
         </w:r>
         <w:r>
           <w:rPr>
@@ -1848,7 +1492,7 @@
             <w:noProof/>
             <w:webHidden/>
           </w:rPr>
-          <w:instrText xml:space="preserve"> PAGEREF _Toc105128913 \h </w:instrText>
+          <w:instrText xml:space="preserve"> PAGEREF _Toc214576307 \h </w:instrText>
         </w:r>
         <w:r>
           <w:rPr>
@@ -1868,7 +1512,7 @@
             <w:noProof/>
             <w:webHidden/>
           </w:rPr>
-          <w:t>6</w:t>
+          <w:t>8</w:t>
         </w:r>
         <w:r>
           <w:rPr>
@@ -1882,14 +1526,16 @@
     <w:p>
       <w:pPr>
         <w:spacing w:after="160"/>
-        <w:rPr>
-          <w:color w:val="A6A6A6" w:themeColor="background1" w:themeShade="A6"/>
-        </w:rPr>
-      </w:pPr>
-      <w:r>
-        <w:rPr>
-          <w:color w:val="A6A6A6" w:themeColor="background1" w:themeShade="A6"/>
-        </w:rPr>
+        <w:sectPr>
+          <w:headerReference w:type="default" r:id="rId12"/>
+          <w:footerReference w:type="default" r:id="rId13"/>
+          <w:pgSz w:w="11906" w:h="16838"/>
+          <w:pgMar w:top="1417" w:right="1417" w:bottom="1417" w:left="1417" w:header="708" w:footer="708" w:gutter="0"/>
+          <w:cols w:space="708"/>
+          <w:docGrid w:linePitch="360"/>
+        </w:sectPr>
+      </w:pPr>
+      <w:r>
         <w:fldChar w:fldCharType="end"/>
       </w:r>
     </w:p>
@@ -1902,560 +1548,180 @@
         </w:numPr>
         <w:ind w:left="431" w:hanging="431"/>
       </w:pPr>
-      <w:bookmarkStart w:id="1" w:name="_Toc214365858"/>
-      <w:r>
-        <w:t>Seznam tabulek</w:t>
+      <w:bookmarkStart w:id="0" w:name="_Toc214576297"/>
+      <w:r>
+        <w:lastRenderedPageBreak/>
+        <w:t>Úvod</w:t>
+      </w:r>
+      <w:bookmarkEnd w:id="0"/>
+    </w:p>
+    <w:p>
+      <w:r>
+        <w:t xml:space="preserve">Vývoj softwaru je dynamický proces, při kterém dochází k neustálým změnám ve zdrojových kódech, dokumentaci i dalších částech projektu. Aby bylo možné tyto změny efektivně sledovat, uchovávat jejich historii a zároveň umožnit spolupráci více vývojářů na jednom projektu, využívají se </w:t>
+      </w:r>
+      <w:proofErr w:type="spellStart"/>
+      <w:r>
+        <w:t>verzovací</w:t>
+      </w:r>
+      <w:proofErr w:type="spellEnd"/>
+      <w:r>
+        <w:t xml:space="preserve"> nástroje. Tyto systémy poskytují přehled o vývoji projektu v čase, umožňují návrat k předchozím verzím a minimalizují riziko ztráty nebo přepsání dat.</w:t>
+      </w:r>
+    </w:p>
+    <w:p>
+      <w:r>
+        <w:t xml:space="preserve">V současnosti existuje řada </w:t>
+      </w:r>
+      <w:proofErr w:type="spellStart"/>
+      <w:r>
+        <w:t>verzovacích</w:t>
+      </w:r>
+      <w:proofErr w:type="spellEnd"/>
+      <w:r>
+        <w:t xml:space="preserve"> systémů, které se liší svým přístupem, architekturou i způsobem práce s verzemi. Mezi nejpoužívanější patří Git, </w:t>
+      </w:r>
+      <w:proofErr w:type="spellStart"/>
+      <w:r>
+        <w:t>Subversion</w:t>
+      </w:r>
+      <w:proofErr w:type="spellEnd"/>
+      <w:r>
+        <w:t xml:space="preserve"> (SVN), </w:t>
+      </w:r>
+      <w:proofErr w:type="spellStart"/>
+      <w:r>
+        <w:t>Mercurial</w:t>
+      </w:r>
+      <w:proofErr w:type="spellEnd"/>
+      <w:r>
+        <w:t xml:space="preserve"> a </w:t>
+      </w:r>
+      <w:proofErr w:type="spellStart"/>
+      <w:r>
+        <w:t>Perforce</w:t>
+      </w:r>
+      <w:proofErr w:type="spellEnd"/>
+      <w:r>
+        <w:t>. Každý z nich má své výhody i nevýhody a je vhodný pro jiný typ projektů či týmové spolupráce.</w:t>
+      </w:r>
+    </w:p>
+    <w:p>
+      <w:r>
+        <w:t xml:space="preserve">Cílem této seminární práce je představit principy </w:t>
+      </w:r>
+      <w:proofErr w:type="spellStart"/>
+      <w:r>
+        <w:t>verzovacích</w:t>
+      </w:r>
+      <w:proofErr w:type="spellEnd"/>
+      <w:r>
+        <w:t xml:space="preserve"> systémů, přiblížit nejpoužívanější nástroje a jejich fungování. Zvláštní pozornost bude věnována systému Git, který se v posledních letech stal standardem v oblasti správy verzí díky své flexibilitě, rychlosti a široké podpoře v open-source i komerčních projektech.</w:t>
+      </w:r>
+    </w:p>
+    <w:p/>
+    <w:p>
+      <w:r>
+        <w:br w:type="page"/>
+      </w:r>
+    </w:p>
+    <w:p>
+      <w:pPr>
+        <w:pStyle w:val="Nadpis1"/>
+      </w:pPr>
+      <w:bookmarkStart w:id="1" w:name="_Toc214576298"/>
+      <w:r>
+        <w:lastRenderedPageBreak/>
+        <w:t xml:space="preserve">Co je </w:t>
+      </w:r>
+      <w:proofErr w:type="spellStart"/>
+      <w:r>
+        <w:t>verzovací</w:t>
+      </w:r>
+      <w:proofErr w:type="spellEnd"/>
+      <w:r>
+        <w:t xml:space="preserve"> software</w:t>
       </w:r>
       <w:bookmarkEnd w:id="1"/>
     </w:p>
     <w:p>
-      <w:pPr>
-        <w:spacing w:after="160"/>
-        <w:rPr>
-          <w:color w:val="0070C0"/>
-        </w:rPr>
-      </w:pPr>
-      <w:r>
-        <w:rPr>
-          <w:color w:val="0070C0"/>
-        </w:rPr>
-        <w:t>Seznam t</w:t>
-      </w:r>
-      <w:r>
-        <w:rPr>
-          <w:color w:val="0070C0"/>
-        </w:rPr>
-        <w:t xml:space="preserve">abulek se </w:t>
-      </w:r>
-      <w:r>
-        <w:rPr>
-          <w:color w:val="0070C0"/>
-        </w:rPr>
-        <w:t>v </w:t>
-      </w:r>
-      <w:r>
-        <w:rPr>
-          <w:color w:val="0070C0"/>
-        </w:rPr>
-        <w:t xml:space="preserve">práci objeví zde, když </w:t>
-      </w:r>
-      <w:r>
-        <w:rPr>
-          <w:color w:val="0070C0"/>
-        </w:rPr>
-        <w:t>v </w:t>
-      </w:r>
-      <w:r>
-        <w:rPr>
-          <w:color w:val="0070C0"/>
-        </w:rPr>
-        <w:t xml:space="preserve">práci bude pět </w:t>
-      </w:r>
-      <w:r>
-        <w:rPr>
-          <w:color w:val="0070C0"/>
-        </w:rPr>
-        <w:t>a </w:t>
-      </w:r>
-      <w:r>
-        <w:rPr>
-          <w:color w:val="0070C0"/>
-        </w:rPr>
-        <w:t>více tabulek.</w:t>
-      </w:r>
-      <w:r>
-        <w:rPr>
-          <w:color w:val="0070C0"/>
-        </w:rPr>
+      <w:proofErr w:type="spellStart"/>
+      <w:r>
+        <w:t>Verzovací</w:t>
+      </w:r>
+      <w:proofErr w:type="spellEnd"/>
+      <w:r>
+        <w:t xml:space="preserve"> nástroje</w:t>
+      </w:r>
+      <w:r>
         <w:t xml:space="preserve"> </w:t>
       </w:r>
       <w:r>
-        <w:rPr>
-          <w:color w:val="0070C0"/>
-        </w:rPr>
-        <w:t>Aktualizaci seznamu provedete klávesu F9 po umístění kurzoru do textu Obsahu</w:t>
-      </w:r>
-      <w:r>
-        <w:rPr>
-          <w:color w:val="0070C0"/>
-        </w:rPr>
-        <w:t>.</w:t>
+        <w:t>slouží k evidenci a řízení změn v digitálních souborech. Nejčastěji se využívají při vývoji softwaru, kde umožňují sledovat úpravy zdrojového kódu, ale své uplatnění nacházejí i v dalších oblastech – například při správě dokumentace, návrhů, datových souborů nebo jiných projektů, které se v čase vyvíjejí.</w:t>
       </w:r>
     </w:p>
     <w:p>
-      <w:pPr>
-        <w:pStyle w:val="Seznamobrzk"/>
-        <w:tabs>
-          <w:tab w:val="right" w:leader="dot" w:pos="9062"/>
-        </w:tabs>
-        <w:rPr>
-          <w:rFonts w:eastAsiaTheme="minorEastAsia"/>
-          <w:noProof/>
-          <w:lang w:eastAsia="cs-CZ"/>
-        </w:rPr>
-      </w:pPr>
-      <w:r>
-        <w:rPr>
-          <w:color w:val="A6A6A6" w:themeColor="background1" w:themeShade="A6"/>
-        </w:rPr>
-        <w:fldChar w:fldCharType="begin"/>
-      </w:r>
-      <w:r>
-        <w:rPr>
-          <w:color w:val="A6A6A6" w:themeColor="background1" w:themeShade="A6"/>
-        </w:rPr>
-        <w:instrText xml:space="preserve"> TOC \h \z \c "Tab." </w:instrText>
-      </w:r>
-      <w:r>
-        <w:rPr>
-          <w:color w:val="A6A6A6" w:themeColor="background1" w:themeShade="A6"/>
-        </w:rPr>
-        <w:fldChar w:fldCharType="separate"/>
-      </w:r>
-      <w:hyperlink w:anchor="_Toc105128914" w:history="1">
-        <w:r>
-          <w:rPr>
-            <w:rStyle w:val="Hypertextovodkaz"/>
-            <w:noProof/>
-          </w:rPr>
-          <w:t>Tab. 1: Název (popis) tabulky</w:t>
-        </w:r>
-        <w:r>
-          <w:rPr>
-            <w:noProof/>
-            <w:webHidden/>
-          </w:rPr>
-          <w:tab/>
-        </w:r>
-        <w:r>
-          <w:rPr>
-            <w:noProof/>
-            <w:webHidden/>
-          </w:rPr>
-          <w:fldChar w:fldCharType="begin"/>
-        </w:r>
-        <w:r>
-          <w:rPr>
-            <w:noProof/>
-            <w:webHidden/>
-          </w:rPr>
-          <w:instrText xml:space="preserve"> PAGEREF _Toc105128914 \h </w:instrText>
-        </w:r>
-        <w:r>
-          <w:rPr>
-            <w:noProof/>
-            <w:webHidden/>
-          </w:rPr>
-        </w:r>
-        <w:r>
-          <w:rPr>
-            <w:noProof/>
-            <w:webHidden/>
-          </w:rPr>
-          <w:fldChar w:fldCharType="separate"/>
-        </w:r>
-        <w:r>
-          <w:rPr>
-            <w:noProof/>
-            <w:webHidden/>
-          </w:rPr>
-          <w:t>6</w:t>
-        </w:r>
-        <w:r>
-          <w:rPr>
-            <w:noProof/>
-            <w:webHidden/>
-          </w:rPr>
-          <w:fldChar w:fldCharType="end"/>
-        </w:r>
-      </w:hyperlink>
+      <w:r>
+        <w:t xml:space="preserve">Základním principem </w:t>
+      </w:r>
+      <w:proofErr w:type="spellStart"/>
+      <w:r>
+        <w:t>verzovacích</w:t>
+      </w:r>
+      <w:proofErr w:type="spellEnd"/>
+      <w:r>
+        <w:t xml:space="preserve"> systémů je uchovávat historii všech změn, které byly v souboru či projektu provedeny. Díky tomu je možné kdykoli zjistit, kdo a kdy změnu provedl, porovnat jednotlivé verze nebo se vrátit k dřívějšímu stavu. To pomáhá minimalizovat riziko ztráty práce a umožňuje snadno opravit chyby vzniklé během úprav.</w:t>
+      </w:r>
     </w:p>
     <w:p>
-      <w:pPr>
-        <w:spacing w:after="160"/>
-        <w:rPr>
-          <w:color w:val="A6A6A6" w:themeColor="background1" w:themeShade="A6"/>
-        </w:rPr>
-      </w:pPr>
-      <w:r>
-        <w:rPr>
-          <w:color w:val="A6A6A6" w:themeColor="background1" w:themeShade="A6"/>
-        </w:rPr>
-        <w:fldChar w:fldCharType="end"/>
+      <w:proofErr w:type="spellStart"/>
+      <w:r>
+        <w:t>Verzovací</w:t>
+      </w:r>
+      <w:proofErr w:type="spellEnd"/>
+      <w:r>
+        <w:t xml:space="preserve"> systémy jsou obzvlášť přínosné při týmové spolupráci. Více uživatelů může pracovat na stejném projektu současně, přičemž systém zajišťuje, že se jejich změny zaznamenávají přehledně a lze mezi nimi řešit případné konflikty. Moderní nástroje, jako jsou Git, </w:t>
+      </w:r>
+      <w:proofErr w:type="spellStart"/>
+      <w:r>
+        <w:t>Subversion</w:t>
+      </w:r>
+      <w:proofErr w:type="spellEnd"/>
+      <w:r>
+        <w:t xml:space="preserve"> (SVN) nebo </w:t>
+      </w:r>
+      <w:proofErr w:type="spellStart"/>
+      <w:r>
+        <w:t>Mercurial</w:t>
+      </w:r>
+      <w:proofErr w:type="spellEnd"/>
+      <w:r>
+        <w:t>, podporují efektivní tok změn, zjednodušují spolupráci a umožňují rychlé nasazování nových verzí.</w:t>
       </w:r>
     </w:p>
-    <w:p/>
     <w:p>
-      <w:pPr>
-        <w:pStyle w:val="Nadpis1"/>
-        <w:numPr>
-          <w:ilvl w:val="0"/>
-          <w:numId w:val="0"/>
-        </w:numPr>
-        <w:ind w:left="431" w:hanging="431"/>
-      </w:pPr>
-      <w:bookmarkStart w:id="2" w:name="_Toc214365859"/>
-      <w:r>
-        <w:t>Seznam zkratek</w:t>
+      <w:r>
+        <w:t xml:space="preserve">Dnes se </w:t>
+      </w:r>
+      <w:proofErr w:type="spellStart"/>
+      <w:r>
+        <w:t>verzovací</w:t>
+      </w:r>
+      <w:proofErr w:type="spellEnd"/>
+      <w:r>
+        <w:t xml:space="preserve"> nástroje považují za standard nejen v oblasti vývoje softwaru, ale i v dalších oblastech, kde je důležité mít přehled o vývoji dokumentů nebo dat. Umožňují lepší organizaci práce, vyšší bezpečnost a transparentnost celého procesu tvorby.</w:t>
+      </w:r>
+    </w:p>
+    <w:p>
+      <w:pPr>
+        <w:pStyle w:val="Nadpis2"/>
+      </w:pPr>
+      <w:bookmarkStart w:id="2" w:name="_Toc214576299"/>
+      <w:r>
+        <w:t>GIT</w:t>
       </w:r>
       <w:bookmarkEnd w:id="2"/>
     </w:p>
     <w:p>
-      <w:pPr>
-        <w:spacing w:after="160"/>
-        <w:rPr>
-          <w:color w:val="5B9BD5" w:themeColor="accent1"/>
-        </w:rPr>
-      </w:pPr>
-      <w:r>
-        <w:rPr>
-          <w:color w:val="0070C0"/>
-        </w:rPr>
-        <w:t>Se</w:t>
-      </w:r>
-      <w:r>
-        <w:rPr>
-          <w:color w:val="0070C0"/>
-        </w:rPr>
-        <w:t>znam zkratek, které nejsou běžné</w:t>
-      </w:r>
-      <w:r>
-        <w:rPr>
-          <w:color w:val="0070C0"/>
-        </w:rPr>
-        <w:t>, se zpravidla uvádí na samostatnou stránku</w:t>
-      </w:r>
-      <w:r>
-        <w:rPr>
-          <w:color w:val="0070C0"/>
-        </w:rPr>
-        <w:t>.</w:t>
-      </w:r>
-    </w:p>
-    <w:p>
-      <w:pPr>
-        <w:spacing w:after="160"/>
-        <w:ind w:left="1418" w:hanging="1418"/>
-      </w:pPr>
-      <w:r>
-        <w:t>ČR</w:t>
-      </w:r>
-      <w:r>
-        <w:tab/>
-        <w:t>Česká republika</w:t>
-      </w:r>
-    </w:p>
-    <w:p>
-      <w:pPr>
-        <w:spacing w:after="160"/>
-        <w:ind w:left="1418" w:hanging="1418"/>
-      </w:pPr>
-      <w:r>
-        <w:t>ČSN</w:t>
-      </w:r>
-      <w:r>
-        <w:tab/>
-        <w:t>Česká státní norma</w:t>
-      </w:r>
-    </w:p>
-    <w:p>
-      <w:pPr>
-        <w:spacing w:after="160"/>
-        <w:ind w:left="1418" w:hanging="1418"/>
-      </w:pPr>
-      <w:r>
-        <w:t>ČSU</w:t>
-      </w:r>
-      <w:r>
-        <w:tab/>
-        <w:t>Český statistický úřad</w:t>
-      </w:r>
-    </w:p>
-    <w:p>
-      <w:pPr>
-        <w:spacing w:after="160"/>
-        <w:ind w:left="1418" w:hanging="1418"/>
-      </w:pPr>
-      <w:r>
-        <w:t>IS</w:t>
-      </w:r>
-      <w:r>
-        <w:tab/>
-        <w:t>Informační systém</w:t>
-      </w:r>
-    </w:p>
-    <w:p>
-      <w:pPr>
-        <w:spacing w:after="160"/>
-        <w:ind w:left="1418" w:hanging="1418"/>
-      </w:pPr>
-      <w:r>
-        <w:t>NATO</w:t>
-      </w:r>
-      <w:r>
-        <w:tab/>
-      </w:r>
-      <w:proofErr w:type="spellStart"/>
-      <w:r>
-        <w:t>North</w:t>
-      </w:r>
-      <w:proofErr w:type="spellEnd"/>
-      <w:r>
-        <w:t xml:space="preserve"> </w:t>
-      </w:r>
-      <w:proofErr w:type="spellStart"/>
-      <w:r>
-        <w:t>Atlantic</w:t>
-      </w:r>
-      <w:proofErr w:type="spellEnd"/>
-      <w:r>
-        <w:t xml:space="preserve"> </w:t>
-      </w:r>
-      <w:proofErr w:type="spellStart"/>
-      <w:r>
-        <w:t>Treaty</w:t>
-      </w:r>
-      <w:proofErr w:type="spellEnd"/>
-      <w:r>
-        <w:t xml:space="preserve"> </w:t>
-      </w:r>
-      <w:proofErr w:type="spellStart"/>
-      <w:r>
-        <w:t>Organization</w:t>
-      </w:r>
-      <w:proofErr w:type="spellEnd"/>
-      <w:r>
-        <w:t xml:space="preserve"> (Severoatlantická aliance)</w:t>
-      </w:r>
-    </w:p>
-    <w:p>
-      <w:pPr>
-        <w:spacing w:after="160"/>
-        <w:ind w:left="1418" w:hanging="1418"/>
-      </w:pPr>
-      <w:r>
-        <w:t>OSN</w:t>
-      </w:r>
-      <w:r>
-        <w:tab/>
-        <w:t>Organizace spojených národů</w:t>
-      </w:r>
-    </w:p>
-    <w:p>
-      <w:pPr>
-        <w:spacing w:after="160"/>
-        <w:ind w:left="1418" w:hanging="1418"/>
-      </w:pPr>
-      <w:r>
-        <w:t>VŠPJ</w:t>
-      </w:r>
-      <w:r>
-        <w:tab/>
-        <w:t>Vysoká škola polytechnická Jihlava</w:t>
-      </w:r>
-    </w:p>
-    <w:p>
-      <w:pPr>
-        <w:spacing w:after="160"/>
-        <w:ind w:left="1418" w:hanging="1418"/>
-      </w:pPr>
-    </w:p>
-    <w:p>
-      <w:pPr>
-        <w:spacing w:after="160"/>
-        <w:ind w:left="1418" w:hanging="1418"/>
-        <w:sectPr>
-          <w:footerReference w:type="default" r:id="rId14"/>
-          <w:pgSz w:w="11906" w:h="16838"/>
-          <w:pgMar w:top="1417" w:right="1417" w:bottom="1417" w:left="1417" w:header="708" w:footer="708" w:gutter="0"/>
-          <w:cols w:space="708"/>
-          <w:docGrid w:linePitch="360"/>
-        </w:sectPr>
-      </w:pPr>
-    </w:p>
-    <w:p>
-      <w:pPr>
-        <w:pStyle w:val="Nadpis1"/>
-        <w:numPr>
-          <w:ilvl w:val="0"/>
-          <w:numId w:val="0"/>
-        </w:numPr>
-        <w:ind w:left="431" w:hanging="431"/>
-      </w:pPr>
-      <w:bookmarkStart w:id="3" w:name="_Toc214365860"/>
-      <w:r>
-        <w:lastRenderedPageBreak/>
-        <w:t>Úvod</w:t>
-      </w:r>
-      <w:bookmarkEnd w:id="3"/>
-    </w:p>
-    <w:p>
-      <w:r>
-        <w:t xml:space="preserve">Vývoj softwaru je dynamický proces, při kterém dochází k neustálým změnám ve zdrojových kódech, dokumentaci i dalších částech projektu. Aby bylo možné tyto změny efektivně sledovat, uchovávat jejich historii a zároveň umožnit spolupráci více vývojářů na jednom projektu, využívají se </w:t>
-      </w:r>
-      <w:proofErr w:type="spellStart"/>
-      <w:r>
-        <w:t>verzovací</w:t>
-      </w:r>
-      <w:proofErr w:type="spellEnd"/>
-      <w:r>
-        <w:t xml:space="preserve"> nástroje. Tyto systémy poskytují přehled o vývoji projektu v čase, umožňují návrat k předchozím verzím a minimalizují riziko ztráty nebo přepsání dat.</w:t>
-      </w:r>
-    </w:p>
-    <w:p>
-      <w:r>
-        <w:t xml:space="preserve">V současnosti existuje řada </w:t>
-      </w:r>
-      <w:proofErr w:type="spellStart"/>
-      <w:r>
-        <w:t>verzovacích</w:t>
-      </w:r>
-      <w:proofErr w:type="spellEnd"/>
-      <w:r>
-        <w:t xml:space="preserve"> systémů, které se liší svým přístupem, architekturou i způsobem práce s verzemi. Mezi nejpoužívanější patří Git, </w:t>
-      </w:r>
-      <w:proofErr w:type="spellStart"/>
-      <w:r>
-        <w:t>Subversion</w:t>
-      </w:r>
-      <w:proofErr w:type="spellEnd"/>
-      <w:r>
-        <w:t xml:space="preserve"> (SVN), </w:t>
-      </w:r>
-      <w:proofErr w:type="spellStart"/>
-      <w:r>
-        <w:t>Mercurial</w:t>
-      </w:r>
-      <w:proofErr w:type="spellEnd"/>
-      <w:r>
-        <w:t xml:space="preserve"> a </w:t>
-      </w:r>
-      <w:proofErr w:type="spellStart"/>
-      <w:r>
-        <w:t>Perforce</w:t>
-      </w:r>
-      <w:proofErr w:type="spellEnd"/>
-      <w:r>
-        <w:t>. Každý z nich má své výhody i nevýhody a je vhodný pro jiný typ projektů či týmové spolupráce.</w:t>
-      </w:r>
-    </w:p>
-    <w:p>
-      <w:r>
-        <w:t xml:space="preserve">Cílem této seminární práce je představit principy </w:t>
-      </w:r>
-      <w:proofErr w:type="spellStart"/>
-      <w:r>
-        <w:t>verzovacích</w:t>
-      </w:r>
-      <w:proofErr w:type="spellEnd"/>
-      <w:r>
-        <w:t xml:space="preserve"> systémů, přiblížit nejpoužívanější nástroje a jejich fungování. Zvláštní pozornost bude věnována systému Git, který se v posledních letech stal standardem v oblasti správy verzí díky své flexibilitě, rychlosti a široké podpoře v open-source i komerčních projektech.</w:t>
-      </w:r>
-    </w:p>
-    <w:p/>
-    <w:p>
-      <w:r>
-        <w:br w:type="page"/>
-      </w:r>
-    </w:p>
-    <w:p>
-      <w:pPr>
-        <w:pStyle w:val="Nadpis1"/>
-      </w:pPr>
-      <w:bookmarkStart w:id="4" w:name="_Toc214365861"/>
-      <w:r>
-        <w:lastRenderedPageBreak/>
-        <w:t xml:space="preserve">Co je </w:t>
-      </w:r>
-      <w:proofErr w:type="spellStart"/>
-      <w:r>
-        <w:t>verzovací</w:t>
-      </w:r>
-      <w:proofErr w:type="spellEnd"/>
-      <w:r>
-        <w:t xml:space="preserve"> software</w:t>
-      </w:r>
-      <w:bookmarkEnd w:id="4"/>
-    </w:p>
-    <w:p>
-      <w:proofErr w:type="spellStart"/>
-      <w:r>
-        <w:t>Verzovací</w:t>
-      </w:r>
-      <w:proofErr w:type="spellEnd"/>
-      <w:r>
-        <w:t xml:space="preserve"> nástroje</w:t>
-      </w:r>
-      <w:r>
-        <w:t xml:space="preserve"> </w:t>
-      </w:r>
-      <w:r>
-        <w:t>slouží k evidenci a řízení změn v digitálních souborech. Nejčastěji se využívají při vývoji softwaru, kde umožňují sledovat úpravy zdrojového kódu, ale své uplatnění nacházejí i v dalších oblastech – například při správě dokumentace, návrhů, datových souborů nebo jiných projektů, které se v čase vyvíjejí.</w:t>
-      </w:r>
-    </w:p>
-    <w:p>
-      <w:r>
-        <w:t xml:space="preserve">Základním principem </w:t>
-      </w:r>
-      <w:proofErr w:type="spellStart"/>
-      <w:r>
-        <w:t>verzovacích</w:t>
-      </w:r>
-      <w:proofErr w:type="spellEnd"/>
-      <w:r>
-        <w:t xml:space="preserve"> systémů je uchovávat historii všech změn, které byly v souboru či projektu provedeny. Díky tomu je možné kdykoli zjistit, kdo a kdy změnu provedl, porovnat jednotlivé verze nebo se vrátit k dřívějšímu stavu. To pomáhá minimalizovat riziko ztráty práce a umožňuje snadno opravit chyby vzniklé během úprav.</w:t>
-      </w:r>
-    </w:p>
-    <w:p>
-      <w:proofErr w:type="spellStart"/>
-      <w:r>
-        <w:t>Verzovací</w:t>
-      </w:r>
-      <w:proofErr w:type="spellEnd"/>
-      <w:r>
-        <w:t xml:space="preserve"> systémy jsou obzvlášť přínosné při týmové spolupráci. Více uživatelů může pracovat na stejném projektu současně, přičemž systém zajišťuje, že se jejich změny zaznamenávají přehledně a lze mezi nimi řešit případné konflikty. Moderní nástroje, jako jsou Git, </w:t>
-      </w:r>
-      <w:proofErr w:type="spellStart"/>
-      <w:r>
-        <w:t>Subversion</w:t>
-      </w:r>
-      <w:proofErr w:type="spellEnd"/>
-      <w:r>
-        <w:t xml:space="preserve"> (SVN) nebo </w:t>
-      </w:r>
-      <w:proofErr w:type="spellStart"/>
-      <w:r>
-        <w:t>Mercurial</w:t>
-      </w:r>
-      <w:proofErr w:type="spellEnd"/>
-      <w:r>
-        <w:t>, podporují efektivní tok změn, zjednodušují spolupráci a umožňují rychlé nasazování nových verzí.</w:t>
-      </w:r>
-    </w:p>
-    <w:p>
-      <w:r>
-        <w:t xml:space="preserve">Dnes se </w:t>
-      </w:r>
-      <w:proofErr w:type="spellStart"/>
-      <w:r>
-        <w:t>verzovací</w:t>
-      </w:r>
-      <w:proofErr w:type="spellEnd"/>
-      <w:r>
-        <w:t xml:space="preserve"> nástroje považují za standard nejen v oblasti vývoje softwaru, ale i v dalších oblastech, kde je důležité mít přehled o vývoji dokumentů nebo dat. Umožňují lepší organizaci práce, vyšší bezpečnost a transparentnost celého procesu tvorby.</w:t>
-      </w:r>
-    </w:p>
-    <w:p>
-      <w:pPr>
-        <w:pStyle w:val="Nadpis2"/>
-      </w:pPr>
-      <w:bookmarkStart w:id="5" w:name="_Toc214365862"/>
-      <w:r>
-        <w:t>GIT</w:t>
-      </w:r>
-      <w:bookmarkEnd w:id="5"/>
-    </w:p>
-    <w:p>
       <w:r>
         <w:t xml:space="preserve">Git je v současnosti nejpoužívanějším nástrojem pro správu verzí softwaru. První verze byla vydána v roce 2005 a autorem je Linus </w:t>
       </w:r>
@@ -2465,15 +1731,7 @@
       </w:r>
       <w:proofErr w:type="spellEnd"/>
       <w:r>
-        <w:t xml:space="preserve">, který systém původně navrhl pro </w:t>
-      </w:r>
-      <w:proofErr w:type="spellStart"/>
-      <w:r>
-        <w:t>verzování</w:t>
-      </w:r>
-      <w:proofErr w:type="spellEnd"/>
-      <w:r>
-        <w:t xml:space="preserve"> zdrojového kódu jádra Linuxu. Git je distribuovaný </w:t>
+        <w:t xml:space="preserve">, který systém původně navrhl pro verzování zdrojového kódu jádra Linuxu. Git je distribuovaný </w:t>
       </w:r>
       <w:proofErr w:type="spellStart"/>
       <w:r>
@@ -2534,13 +1792,8 @@
           <w:numId w:val="30"/>
         </w:numPr>
       </w:pPr>
-      <w:proofErr w:type="spellStart"/>
-      <w:r>
-        <w:t>GitHub</w:t>
-      </w:r>
-      <w:proofErr w:type="spellEnd"/>
-      <w:r>
-        <w:t xml:space="preserve"> – nejrozšířenější platforma pro hostování Git </w:t>
+      <w:r>
+        <w:t xml:space="preserve">GitHub – nejrozšířenější platforma pro hostování Git </w:t>
       </w:r>
       <w:proofErr w:type="spellStart"/>
       <w:r>
@@ -2574,13 +1827,8 @@
         <w:t xml:space="preserve"> funkce </w:t>
       </w:r>
       <w:r>
-        <w:t xml:space="preserve">jako </w:t>
-      </w:r>
-      <w:proofErr w:type="spellStart"/>
-      <w:r>
-        <w:t>GitHub</w:t>
-      </w:r>
-      <w:proofErr w:type="spellEnd"/>
+        <w:t>jako GitHub</w:t>
+      </w:r>
     </w:p>
     <w:p>
       <w:r>
@@ -2591,7 +1839,7 @@
       <w:pPr>
         <w:pStyle w:val="Nadpis2"/>
       </w:pPr>
-      <w:bookmarkStart w:id="6" w:name="_Toc214365863"/>
+      <w:bookmarkStart w:id="3" w:name="_Toc214576300"/>
       <w:r>
         <w:t>SVN (</w:t>
       </w:r>
@@ -2603,7 +1851,7 @@
       <w:r>
         <w:t>)</w:t>
       </w:r>
-      <w:bookmarkEnd w:id="6"/>
+      <w:bookmarkEnd w:id="3"/>
     </w:p>
     <w:p>
       <w:r>
@@ -2685,7 +1933,7 @@
           <w:color w:val="000000" w:themeColor="text1"/>
         </w:rPr>
       </w:pPr>
-      <w:bookmarkStart w:id="7" w:name="_Toc214365864"/>
+      <w:bookmarkStart w:id="4" w:name="_Toc214576301"/>
       <w:proofErr w:type="spellStart"/>
       <w:r>
         <w:rPr>
@@ -2693,7 +1941,7 @@
         </w:rPr>
         <w:t>Mercurial</w:t>
       </w:r>
-      <w:bookmarkEnd w:id="7"/>
+      <w:bookmarkEnd w:id="4"/>
       <w:proofErr w:type="spellEnd"/>
     </w:p>
     <w:p>
@@ -2726,12 +1974,12 @@
       <w:pPr>
         <w:pStyle w:val="Nadpis2"/>
       </w:pPr>
-      <w:bookmarkStart w:id="8" w:name="_Toc214365865"/>
+      <w:bookmarkStart w:id="5" w:name="_Toc214576302"/>
       <w:proofErr w:type="spellStart"/>
       <w:r>
         <w:t>Preforce</w:t>
       </w:r>
-      <w:bookmarkEnd w:id="8"/>
+      <w:bookmarkEnd w:id="5"/>
       <w:proofErr w:type="spellEnd"/>
     </w:p>
     <w:p>
@@ -2779,15 +2027,7 @@
       </w:r>
       <w:proofErr w:type="spellEnd"/>
       <w:r>
-        <w:t xml:space="preserve"> používá architekturu založenou na centrálním serveru, který uchovává veškerá data a historii, díky čemuž nabízí přesnou kontrolu nad </w:t>
-      </w:r>
-      <w:proofErr w:type="spellStart"/>
-      <w:r>
-        <w:t>verzováním</w:t>
-      </w:r>
-      <w:proofErr w:type="spellEnd"/>
-      <w:r>
-        <w:t>, přístupovými právy i správou úložiště. Systém je ovládán pomocí příkazového řádku, ale k dispozici je také řada grafických klientů, které práci výrazně usnadňují</w:t>
+        <w:t xml:space="preserve"> používá architekturu založenou na centrálním serveru, který uchovává veškerá data a historii, díky čemuž nabízí přesnou kontrolu nad verzováním, přístupovými právy i správou úložiště. Systém je ovládán pomocí příkazového řádku, ale k dispozici je také řada grafických klientů, které práci výrazně usnadňují</w:t>
       </w:r>
       <w:r>
         <w:t>.</w:t>
@@ -2797,11 +2037,11 @@
       <w:pPr>
         <w:pStyle w:val="Nadpis1"/>
       </w:pPr>
-      <w:bookmarkStart w:id="9" w:name="_Toc214365866"/>
+      <w:bookmarkStart w:id="6" w:name="_Toc214576303"/>
       <w:r>
         <w:t>Práce s nástrojem GIT</w:t>
       </w:r>
-      <w:bookmarkEnd w:id="9"/>
+      <w:bookmarkEnd w:id="6"/>
     </w:p>
     <w:p>
       <w:r>
@@ -2835,25 +2075,19 @@
       </w:r>
       <w:proofErr w:type="spellEnd"/>
       <w:r>
-        <w:t xml:space="preserve"> a osvědčené postupy, které zajišťují bezpečné a přehledné </w:t>
-      </w:r>
-      <w:proofErr w:type="spellStart"/>
-      <w:r>
-        <w:t>verzování</w:t>
-      </w:r>
-      <w:proofErr w:type="spellEnd"/>
-      <w:r>
-        <w:t xml:space="preserve"> kódu.</w:t>
+        <w:t xml:space="preserve"> a osvědčené postupy, které zajišťují bezpečné a přehledné verzování kódu.</w:t>
       </w:r>
     </w:p>
     <w:p>
       <w:pPr>
         <w:pStyle w:val="Nadpis2"/>
       </w:pPr>
+      <w:bookmarkStart w:id="7" w:name="_Toc214576304"/>
       <w:proofErr w:type="spellStart"/>
       <w:r>
         <w:t>GitFlow</w:t>
       </w:r>
+      <w:bookmarkEnd w:id="7"/>
       <w:proofErr w:type="spellEnd"/>
     </w:p>
     <w:p>
@@ -2976,6 +2210,7 @@
       </w:pPr>
       <w:proofErr w:type="spellStart"/>
       <w:r>
+        <w:lastRenderedPageBreak/>
         <w:t>Release</w:t>
       </w:r>
       <w:proofErr w:type="spellEnd"/>
@@ -3475,7 +2710,7 @@
           </mc:Choice>
           <mc:Fallback>
             <w:pict>
-              <v:group w14:anchorId="1E8953D1" id="Skupina 192" o:spid="_x0000_s1026" style="position:absolute;left:0;text-align:left;margin-left:0;margin-top:40.9pt;width:63pt;height:150.75pt;z-index:251667456;mso-position-horizontal:left;mso-position-horizontal-relative:margin;mso-width-relative:margin;mso-height-relative:margin" coordsize="6750,15175" o:gfxdata="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">
+              <v:group w14:anchorId="1E8953D1" id="Skupina 192" o:spid="_x0000_s1026" style="position:absolute;left:0;text-align:left;margin-left:0;margin-top:40.9pt;width:63pt;height:150.75pt;z-index:251667456;mso-position-horizontal:left;mso-position-horizontal-relative:margin;mso-width-relative:margin;mso-height-relative:margin" coordsize="6750,15175" o:gfxdata="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">
                 <v:shapetype id="_x0000_t202" coordsize="21600,21600" o:spt="202" path="m,l,21600r21600,l21600,xe">
                   <v:stroke joinstyle="miter"/>
                   <v:path gradientshapeok="t" o:connecttype="rect"/>
@@ -5060,7 +4295,7 @@
           </mc:Choice>
           <mc:Fallback>
             <w:pict>
-              <v:group w14:anchorId="7606654B" id="Skupina 54" o:spid="_x0000_s1032" style="width:420pt;height:178.5pt;mso-position-horizontal-relative:char;mso-position-vertical-relative:line" coordorigin=",79" coordsize="39530,18379" o:gfxdata="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">
+              <v:group w14:anchorId="7606654B" id="Skupina 54" o:spid="_x0000_s1032" style="width:420pt;height:178.5pt;mso-position-horizontal-relative:char;mso-position-vertical-relative:line" coordorigin=",79" coordsize="39530,18379" o:gfxdata="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">
                 <v:oval id="Ovál 10" o:spid="_x0000_s1033" style="position:absolute;left:7235;top:159;width:2160;height:2160;visibility:visible;mso-wrap-style:square;v-text-anchor:middle" o:gfxdata="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" fillcolor="#92d050" strokecolor="#5b9bd5 [3204]" strokeweight="1pt">
                   <v:stroke joinstyle="miter"/>
                   <v:textbox>
@@ -5301,11 +4536,1243 @@
       <w:pPr>
         <w:pStyle w:val="Nadpis2"/>
       </w:pPr>
+      <w:bookmarkStart w:id="8" w:name="_Toc214576305"/>
       <w:r>
         <w:t>Příkazy nástroje GIT</w:t>
       </w:r>
-      <w:bookmarkStart w:id="10" w:name="_GoBack"/>
-      <w:bookmarkEnd w:id="10"/>
+      <w:bookmarkEnd w:id="8"/>
+    </w:p>
+    <w:p>
+      <w:pPr>
+        <w:pStyle w:val="Titulek"/>
+        <w:keepNext/>
+      </w:pPr>
+      <w:r>
+        <w:t xml:space="preserve">Tab. </w:t>
+      </w:r>
+      <w:r>
+        <w:fldChar w:fldCharType="begin"/>
+      </w:r>
+      <w:r>
+        <w:instrText xml:space="preserve"> SEQ Tab. \* ARABIC </w:instrText>
+      </w:r>
+      <w:r>
+        <w:fldChar w:fldCharType="separate"/>
+      </w:r>
+      <w:r>
+        <w:rPr>
+          <w:noProof/>
+        </w:rPr>
+        <w:t>1</w:t>
+      </w:r>
+      <w:r>
+        <w:fldChar w:fldCharType="end"/>
+      </w:r>
+      <w:r>
+        <w:t xml:space="preserve"> Základní GIT příkazy</w:t>
+      </w:r>
+    </w:p>
+    <w:tbl>
+      <w:tblPr>
+        <w:tblStyle w:val="Mkatabulky"/>
+        <w:tblW w:w="0" w:type="auto"/>
+        <w:tblLook w:val="04A0" w:firstRow="1" w:lastRow="0" w:firstColumn="1" w:lastColumn="0" w:noHBand="0" w:noVBand="1"/>
+      </w:tblPr>
+      <w:tblGrid>
+        <w:gridCol w:w="2547"/>
+        <w:gridCol w:w="6515"/>
+      </w:tblGrid>
+      <w:tr>
+        <w:tc>
+          <w:tcPr>
+            <w:tcW w:w="2547" w:type="dxa"/>
+          </w:tcPr>
+          <w:p>
+            <w:proofErr w:type="spellStart"/>
+            <w:r>
+              <w:t>g</w:t>
+            </w:r>
+            <w:r>
+              <w:t>it</w:t>
+            </w:r>
+            <w:proofErr w:type="spellEnd"/>
+            <w:r>
+              <w:t xml:space="preserve"> </w:t>
+            </w:r>
+            <w:proofErr w:type="spellStart"/>
+            <w:r>
+              <w:t>init</w:t>
+            </w:r>
+            <w:proofErr w:type="spellEnd"/>
+          </w:p>
+        </w:tc>
+        <w:tc>
+          <w:tcPr>
+            <w:tcW w:w="6515" w:type="dxa"/>
+          </w:tcPr>
+          <w:p>
+            <w:r>
+              <w:t xml:space="preserve">Inicializace nového </w:t>
+            </w:r>
+            <w:proofErr w:type="spellStart"/>
+            <w:r>
+              <w:t>repozitáře</w:t>
+            </w:r>
+            <w:proofErr w:type="spellEnd"/>
+          </w:p>
+        </w:tc>
+      </w:tr>
+      <w:tr>
+        <w:tc>
+          <w:tcPr>
+            <w:tcW w:w="2547" w:type="dxa"/>
+          </w:tcPr>
+          <w:p>
+            <w:proofErr w:type="spellStart"/>
+            <w:r>
+              <w:t>g</w:t>
+            </w:r>
+            <w:r>
+              <w:t>it</w:t>
+            </w:r>
+            <w:proofErr w:type="spellEnd"/>
+            <w:r>
+              <w:t xml:space="preserve"> </w:t>
+            </w:r>
+            <w:proofErr w:type="spellStart"/>
+            <w:r>
+              <w:t>add</w:t>
+            </w:r>
+            <w:proofErr w:type="spellEnd"/>
+          </w:p>
+        </w:tc>
+        <w:tc>
+          <w:tcPr>
+            <w:tcW w:w="6515" w:type="dxa"/>
+          </w:tcPr>
+          <w:p>
+            <w:r>
+              <w:t xml:space="preserve">Přidá soubor do </w:t>
+            </w:r>
+            <w:proofErr w:type="spellStart"/>
+            <w:r>
+              <w:t>stage</w:t>
+            </w:r>
+            <w:proofErr w:type="spellEnd"/>
+            <w:r>
+              <w:t xml:space="preserve"> a </w:t>
+            </w:r>
+            <w:proofErr w:type="spellStart"/>
+            <w:r>
+              <w:t>git</w:t>
+            </w:r>
+            <w:proofErr w:type="spellEnd"/>
+            <w:r>
+              <w:t xml:space="preserve"> ho začne </w:t>
+            </w:r>
+            <w:proofErr w:type="spellStart"/>
+            <w:r>
+              <w:t>trackovat</w:t>
+            </w:r>
+            <w:proofErr w:type="spellEnd"/>
+            <w:r>
+              <w:t xml:space="preserve"> (sledovat)</w:t>
+            </w:r>
+          </w:p>
+          <w:p>
+            <w:proofErr w:type="gramStart"/>
+            <w:r>
+              <w:t>Parametr -a</w:t>
+            </w:r>
+            <w:proofErr w:type="gramEnd"/>
+            <w:r>
+              <w:t xml:space="preserve"> přidá všechny soubory</w:t>
+            </w:r>
+          </w:p>
+        </w:tc>
+      </w:tr>
+      <w:tr>
+        <w:tc>
+          <w:tcPr>
+            <w:tcW w:w="2547" w:type="dxa"/>
+          </w:tcPr>
+          <w:p>
+            <w:proofErr w:type="spellStart"/>
+            <w:r>
+              <w:t>git</w:t>
+            </w:r>
+            <w:proofErr w:type="spellEnd"/>
+            <w:r>
+              <w:t xml:space="preserve"> </w:t>
+            </w:r>
+            <w:proofErr w:type="spellStart"/>
+            <w:r>
+              <w:t>clone</w:t>
+            </w:r>
+            <w:proofErr w:type="spellEnd"/>
+          </w:p>
+        </w:tc>
+        <w:tc>
+          <w:tcPr>
+            <w:tcW w:w="6515" w:type="dxa"/>
+          </w:tcPr>
+          <w:p>
+            <w:r>
+              <w:t xml:space="preserve">Stažení </w:t>
+            </w:r>
+            <w:r>
+              <w:t>existujícího</w:t>
+            </w:r>
+            <w:r>
+              <w:t xml:space="preserve"> </w:t>
+            </w:r>
+            <w:proofErr w:type="spellStart"/>
+            <w:r>
+              <w:t>repozitáře</w:t>
+            </w:r>
+            <w:proofErr w:type="spellEnd"/>
+          </w:p>
+        </w:tc>
+      </w:tr>
+      <w:tr>
+        <w:tc>
+          <w:tcPr>
+            <w:tcW w:w="2547" w:type="dxa"/>
+          </w:tcPr>
+          <w:p>
+            <w:proofErr w:type="spellStart"/>
+            <w:r>
+              <w:t>g</w:t>
+            </w:r>
+            <w:r>
+              <w:t>it</w:t>
+            </w:r>
+            <w:proofErr w:type="spellEnd"/>
+            <w:r>
+              <w:t xml:space="preserve"> status</w:t>
+            </w:r>
+          </w:p>
+        </w:tc>
+        <w:tc>
+          <w:tcPr>
+            <w:tcW w:w="6515" w:type="dxa"/>
+          </w:tcPr>
+          <w:p>
+            <w:r>
+              <w:t xml:space="preserve">Ukáže </w:t>
+            </w:r>
+            <w:r>
+              <w:t xml:space="preserve">stav </w:t>
+            </w:r>
+            <w:r>
+              <w:t xml:space="preserve">– </w:t>
+            </w:r>
+            <w:r>
+              <w:t>změny</w:t>
+            </w:r>
+          </w:p>
+        </w:tc>
+      </w:tr>
+      <w:tr>
+        <w:tc>
+          <w:tcPr>
+            <w:tcW w:w="2547" w:type="dxa"/>
+          </w:tcPr>
+          <w:p>
+            <w:proofErr w:type="spellStart"/>
+            <w:r>
+              <w:t>g</w:t>
+            </w:r>
+            <w:r>
+              <w:t>it</w:t>
+            </w:r>
+            <w:proofErr w:type="spellEnd"/>
+            <w:r>
+              <w:t xml:space="preserve"> </w:t>
+            </w:r>
+            <w:proofErr w:type="spellStart"/>
+            <w:r>
+              <w:t>commit</w:t>
+            </w:r>
+            <w:proofErr w:type="spellEnd"/>
+          </w:p>
+        </w:tc>
+        <w:tc>
+          <w:tcPr>
+            <w:tcW w:w="6515" w:type="dxa"/>
+          </w:tcPr>
+          <w:p>
+            <w:r>
+              <w:t xml:space="preserve">Uloží změny </w:t>
+            </w:r>
+            <w:r>
+              <w:t xml:space="preserve">ze </w:t>
+            </w:r>
+            <w:proofErr w:type="spellStart"/>
+            <w:r>
+              <w:t>stage</w:t>
+            </w:r>
+            <w:proofErr w:type="spellEnd"/>
+            <w:r>
+              <w:t xml:space="preserve"> do lokálního </w:t>
+            </w:r>
+            <w:proofErr w:type="spellStart"/>
+            <w:r>
+              <w:t>repozitáře</w:t>
+            </w:r>
+            <w:proofErr w:type="spellEnd"/>
+          </w:p>
+          <w:p>
+            <w:proofErr w:type="gramStart"/>
+            <w:r>
+              <w:t>Parametr -m</w:t>
+            </w:r>
+            <w:proofErr w:type="gramEnd"/>
+            <w:r>
+              <w:t xml:space="preserve"> slouží k přidání </w:t>
+            </w:r>
+            <w:proofErr w:type="spellStart"/>
+            <w:r>
+              <w:t>commit</w:t>
+            </w:r>
+            <w:proofErr w:type="spellEnd"/>
+            <w:r>
+              <w:t xml:space="preserve"> </w:t>
+            </w:r>
+            <w:proofErr w:type="spellStart"/>
+            <w:r>
+              <w:t>message</w:t>
+            </w:r>
+            <w:proofErr w:type="spellEnd"/>
+          </w:p>
+        </w:tc>
+      </w:tr>
+      <w:tr>
+        <w:tc>
+          <w:tcPr>
+            <w:tcW w:w="2547" w:type="dxa"/>
+          </w:tcPr>
+          <w:p>
+            <w:proofErr w:type="spellStart"/>
+            <w:r>
+              <w:t>g</w:t>
+            </w:r>
+            <w:r>
+              <w:t>it</w:t>
+            </w:r>
+            <w:proofErr w:type="spellEnd"/>
+            <w:r>
+              <w:t xml:space="preserve"> </w:t>
+            </w:r>
+            <w:proofErr w:type="spellStart"/>
+            <w:r>
+              <w:t>push</w:t>
+            </w:r>
+            <w:proofErr w:type="spellEnd"/>
+          </w:p>
+        </w:tc>
+        <w:tc>
+          <w:tcPr>
+            <w:tcW w:w="6515" w:type="dxa"/>
+          </w:tcPr>
+          <w:p>
+            <w:r>
+              <w:t>Nahraje změny do vzdáleného repositáře</w:t>
+            </w:r>
+          </w:p>
+        </w:tc>
+      </w:tr>
+      <w:tr>
+        <w:tc>
+          <w:tcPr>
+            <w:tcW w:w="2547" w:type="dxa"/>
+          </w:tcPr>
+          <w:p>
+            <w:proofErr w:type="spellStart"/>
+            <w:r>
+              <w:t>g</w:t>
+            </w:r>
+            <w:r>
+              <w:t>it</w:t>
+            </w:r>
+            <w:proofErr w:type="spellEnd"/>
+            <w:r>
+              <w:t xml:space="preserve"> </w:t>
+            </w:r>
+            <w:proofErr w:type="spellStart"/>
+            <w:r>
+              <w:t>branch</w:t>
+            </w:r>
+            <w:proofErr w:type="spellEnd"/>
+            <w:r>
+              <w:t xml:space="preserve"> </w:t>
+            </w:r>
+            <w:proofErr w:type="spellStart"/>
+            <w:r>
+              <w:t>název</w:t>
+            </w:r>
+            <w:r>
+              <w:t>_větve</w:t>
+            </w:r>
+            <w:proofErr w:type="spellEnd"/>
+          </w:p>
+        </w:tc>
+        <w:tc>
+          <w:tcPr>
+            <w:tcW w:w="6515" w:type="dxa"/>
+          </w:tcPr>
+          <w:p>
+            <w:r>
+              <w:t xml:space="preserve">Vytvoření </w:t>
+            </w:r>
+            <w:r>
+              <w:t>nové větve</w:t>
+            </w:r>
+          </w:p>
+        </w:tc>
+      </w:tr>
+      <w:tr>
+        <w:tc>
+          <w:tcPr>
+            <w:tcW w:w="2547" w:type="dxa"/>
+          </w:tcPr>
+          <w:p>
+            <w:proofErr w:type="spellStart"/>
+            <w:r>
+              <w:t>g</w:t>
+            </w:r>
+            <w:r>
+              <w:t>it</w:t>
+            </w:r>
+            <w:proofErr w:type="spellEnd"/>
+            <w:r>
+              <w:t xml:space="preserve"> </w:t>
+            </w:r>
+            <w:proofErr w:type="spellStart"/>
+            <w:r>
+              <w:t>checkout</w:t>
+            </w:r>
+            <w:proofErr w:type="spellEnd"/>
+            <w:r>
+              <w:t xml:space="preserve"> </w:t>
+            </w:r>
+            <w:proofErr w:type="spellStart"/>
+            <w:r>
+              <w:t>název_větve</w:t>
+            </w:r>
+            <w:proofErr w:type="spellEnd"/>
+          </w:p>
+        </w:tc>
+        <w:tc>
+          <w:tcPr>
+            <w:tcW w:w="6515" w:type="dxa"/>
+          </w:tcPr>
+          <w:p>
+            <w:pPr>
+              <w:tabs>
+                <w:tab w:val="right" w:pos="6299"/>
+              </w:tabs>
+            </w:pPr>
+            <w:r>
+              <w:t>Přepnutí na větev</w:t>
+            </w:r>
+          </w:p>
+        </w:tc>
+      </w:tr>
+      <w:tr>
+        <w:tc>
+          <w:tcPr>
+            <w:tcW w:w="2547" w:type="dxa"/>
+          </w:tcPr>
+          <w:p>
+            <w:proofErr w:type="spellStart"/>
+            <w:r>
+              <w:t>g</w:t>
+            </w:r>
+            <w:r>
+              <w:t>it</w:t>
+            </w:r>
+            <w:proofErr w:type="spellEnd"/>
+            <w:r>
+              <w:t xml:space="preserve"> </w:t>
+            </w:r>
+            <w:proofErr w:type="spellStart"/>
+            <w:r>
+              <w:t>merge</w:t>
+            </w:r>
+            <w:proofErr w:type="spellEnd"/>
+            <w:r>
+              <w:t xml:space="preserve"> </w:t>
+            </w:r>
+            <w:proofErr w:type="spellStart"/>
+            <w:r>
+              <w:t>název_větve</w:t>
+            </w:r>
+            <w:proofErr w:type="spellEnd"/>
+          </w:p>
+        </w:tc>
+        <w:tc>
+          <w:tcPr>
+            <w:tcW w:w="6515" w:type="dxa"/>
+          </w:tcPr>
+          <w:p>
+            <w:r>
+              <w:t>Spojení zadané větve do aktuální větve</w:t>
+            </w:r>
+          </w:p>
+        </w:tc>
+      </w:tr>
+      <w:tr>
+        <w:tc>
+          <w:tcPr>
+            <w:tcW w:w="2547" w:type="dxa"/>
+          </w:tcPr>
+          <w:p>
+            <w:proofErr w:type="spellStart"/>
+            <w:r>
+              <w:t>g</w:t>
+            </w:r>
+            <w:r>
+              <w:t>it</w:t>
+            </w:r>
+            <w:proofErr w:type="spellEnd"/>
+            <w:r>
+              <w:t xml:space="preserve"> </w:t>
+            </w:r>
+            <w:proofErr w:type="spellStart"/>
+            <w:proofErr w:type="gramStart"/>
+            <w:r>
+              <w:t>branch</w:t>
+            </w:r>
+            <w:proofErr w:type="spellEnd"/>
+            <w:r>
+              <w:t xml:space="preserve"> -d</w:t>
+            </w:r>
+            <w:proofErr w:type="gramEnd"/>
+            <w:r>
+              <w:t xml:space="preserve"> </w:t>
+            </w:r>
+            <w:proofErr w:type="spellStart"/>
+            <w:r>
+              <w:t>název_větve</w:t>
+            </w:r>
+            <w:proofErr w:type="spellEnd"/>
+          </w:p>
+        </w:tc>
+        <w:tc>
+          <w:tcPr>
+            <w:tcW w:w="6515" w:type="dxa"/>
+          </w:tcPr>
+          <w:p>
+            <w:r>
+              <w:t>Vymazání větve</w:t>
+            </w:r>
+          </w:p>
+        </w:tc>
+      </w:tr>
+      <w:tr>
+        <w:tc>
+          <w:tcPr>
+            <w:tcW w:w="2547" w:type="dxa"/>
+          </w:tcPr>
+          <w:p>
+            <w:proofErr w:type="spellStart"/>
+            <w:r>
+              <w:t>git</w:t>
+            </w:r>
+            <w:proofErr w:type="spellEnd"/>
+            <w:r>
+              <w:t xml:space="preserve"> </w:t>
+            </w:r>
+            <w:proofErr w:type="spellStart"/>
+            <w:r>
+              <w:t>stash</w:t>
+            </w:r>
+            <w:proofErr w:type="spellEnd"/>
+          </w:p>
+        </w:tc>
+        <w:tc>
+          <w:tcPr>
+            <w:tcW w:w="6515" w:type="dxa"/>
+          </w:tcPr>
+          <w:p>
+            <w:r>
+              <w:t xml:space="preserve">Uloží změny do </w:t>
+            </w:r>
+            <w:proofErr w:type="spellStart"/>
+            <w:r>
+              <w:t>stash</w:t>
+            </w:r>
+            <w:proofErr w:type="spellEnd"/>
+            <w:r>
+              <w:t xml:space="preserve"> úložiště</w:t>
+            </w:r>
+          </w:p>
+        </w:tc>
+      </w:tr>
+      <w:tr>
+        <w:tc>
+          <w:tcPr>
+            <w:tcW w:w="2547" w:type="dxa"/>
+          </w:tcPr>
+          <w:p>
+            <w:proofErr w:type="spellStart"/>
+            <w:r>
+              <w:t>git</w:t>
+            </w:r>
+            <w:proofErr w:type="spellEnd"/>
+            <w:r>
+              <w:t xml:space="preserve"> </w:t>
+            </w:r>
+            <w:proofErr w:type="spellStart"/>
+            <w:r>
+              <w:t>stash</w:t>
+            </w:r>
+            <w:proofErr w:type="spellEnd"/>
+            <w:r>
+              <w:t xml:space="preserve"> pop</w:t>
+            </w:r>
+          </w:p>
+        </w:tc>
+        <w:tc>
+          <w:tcPr>
+            <w:tcW w:w="6515" w:type="dxa"/>
+          </w:tcPr>
+          <w:p>
+            <w:r>
+              <w:t xml:space="preserve">Obnoví změny ze </w:t>
+            </w:r>
+            <w:proofErr w:type="spellStart"/>
+            <w:r>
+              <w:t>stash</w:t>
+            </w:r>
+            <w:proofErr w:type="spellEnd"/>
+            <w:r>
+              <w:t xml:space="preserve"> úložiště</w:t>
+            </w:r>
+          </w:p>
+        </w:tc>
+      </w:tr>
+      <w:tr>
+        <w:tc>
+          <w:tcPr>
+            <w:tcW w:w="2547" w:type="dxa"/>
+          </w:tcPr>
+          <w:p>
+            <w:proofErr w:type="spellStart"/>
+            <w:r>
+              <w:lastRenderedPageBreak/>
+              <w:t>g</w:t>
+            </w:r>
+            <w:r>
+              <w:t>it</w:t>
+            </w:r>
+            <w:proofErr w:type="spellEnd"/>
+            <w:r>
+              <w:t xml:space="preserve"> </w:t>
+            </w:r>
+            <w:proofErr w:type="spellStart"/>
+            <w:r>
+              <w:t>cherry-pick</w:t>
+            </w:r>
+            <w:proofErr w:type="spellEnd"/>
+          </w:p>
+        </w:tc>
+        <w:tc>
+          <w:tcPr>
+            <w:tcW w:w="6515" w:type="dxa"/>
+          </w:tcPr>
+          <w:p>
+            <w:r>
+              <w:t>V</w:t>
+            </w:r>
+            <w:r>
+              <w:t xml:space="preserve">ezme konkrétní </w:t>
+            </w:r>
+            <w:proofErr w:type="spellStart"/>
+            <w:r>
+              <w:t>commit</w:t>
+            </w:r>
+            <w:proofErr w:type="spellEnd"/>
+            <w:r>
+              <w:t xml:space="preserve"> z jedné větve a aplikuje ho do jiné větve</w:t>
+            </w:r>
+          </w:p>
+        </w:tc>
+      </w:tr>
+      <w:tr>
+        <w:tc>
+          <w:tcPr>
+            <w:tcW w:w="2547" w:type="dxa"/>
+          </w:tcPr>
+          <w:p>
+            <w:proofErr w:type="spellStart"/>
+            <w:r>
+              <w:t>git</w:t>
+            </w:r>
+            <w:proofErr w:type="spellEnd"/>
+            <w:r>
+              <w:t xml:space="preserve"> </w:t>
+            </w:r>
+            <w:proofErr w:type="spellStart"/>
+            <w:r>
+              <w:t>fetch</w:t>
+            </w:r>
+            <w:proofErr w:type="spellEnd"/>
+          </w:p>
+        </w:tc>
+        <w:tc>
+          <w:tcPr>
+            <w:tcW w:w="6515" w:type="dxa"/>
+          </w:tcPr>
+          <w:p>
+            <w:r>
+              <w:t xml:space="preserve">Stáhne všechny nové </w:t>
+            </w:r>
+            <w:proofErr w:type="spellStart"/>
+            <w:r>
+              <w:t>commity</w:t>
+            </w:r>
+            <w:proofErr w:type="spellEnd"/>
+            <w:r>
+              <w:t xml:space="preserve"> a větve</w:t>
+            </w:r>
+            <w:r>
+              <w:t xml:space="preserve">. </w:t>
+            </w:r>
+            <w:r>
+              <w:t>Nezmění</w:t>
+            </w:r>
+            <w:r>
+              <w:t xml:space="preserve"> </w:t>
+            </w:r>
+            <w:r>
+              <w:t>aktuální větev ani soubory</w:t>
+            </w:r>
+          </w:p>
+        </w:tc>
+      </w:tr>
+      <w:tr>
+        <w:tc>
+          <w:tcPr>
+            <w:tcW w:w="2547" w:type="dxa"/>
+          </w:tcPr>
+          <w:p>
+            <w:proofErr w:type="spellStart"/>
+            <w:r>
+              <w:t>git</w:t>
+            </w:r>
+            <w:proofErr w:type="spellEnd"/>
+            <w:r>
+              <w:t xml:space="preserve"> </w:t>
+            </w:r>
+            <w:proofErr w:type="spellStart"/>
+            <w:r>
+              <w:t>pull</w:t>
+            </w:r>
+            <w:proofErr w:type="spellEnd"/>
+          </w:p>
+        </w:tc>
+        <w:tc>
+          <w:tcPr>
+            <w:tcW w:w="6515" w:type="dxa"/>
+          </w:tcPr>
+          <w:p>
+            <w:r>
+              <w:t xml:space="preserve">Stáhne změny z výchozího vzdáleného </w:t>
+            </w:r>
+            <w:proofErr w:type="spellStart"/>
+            <w:r>
+              <w:t>repozitáře</w:t>
+            </w:r>
+            <w:proofErr w:type="spellEnd"/>
+            <w:r>
+              <w:t xml:space="preserve"> (</w:t>
+            </w:r>
+            <w:proofErr w:type="spellStart"/>
+            <w:r>
+              <w:t>fetch</w:t>
+            </w:r>
+            <w:proofErr w:type="spellEnd"/>
+            <w:r>
+              <w:t xml:space="preserve"> + </w:t>
+            </w:r>
+            <w:proofErr w:type="spellStart"/>
+            <w:r>
+              <w:t>merge</w:t>
+            </w:r>
+            <w:proofErr w:type="spellEnd"/>
+            <w:r>
+              <w:t>)</w:t>
+            </w:r>
+          </w:p>
+        </w:tc>
+      </w:tr>
+      <w:tr>
+        <w:tc>
+          <w:tcPr>
+            <w:tcW w:w="2547" w:type="dxa"/>
+          </w:tcPr>
+          <w:p>
+            <w:proofErr w:type="spellStart"/>
+            <w:r>
+              <w:t>git</w:t>
+            </w:r>
+            <w:proofErr w:type="spellEnd"/>
+            <w:r>
+              <w:t xml:space="preserve"> </w:t>
+            </w:r>
+            <w:proofErr w:type="spellStart"/>
+            <w:r>
+              <w:t>merge</w:t>
+            </w:r>
+            <w:proofErr w:type="spellEnd"/>
+          </w:p>
+        </w:tc>
+        <w:tc>
+          <w:tcPr>
+            <w:tcW w:w="6515" w:type="dxa"/>
+          </w:tcPr>
+          <w:p>
+            <w:r>
+              <w:t>S</w:t>
+            </w:r>
+            <w:r>
+              <w:t>louží k sloučení jedné větve do druhé</w:t>
+            </w:r>
+          </w:p>
+        </w:tc>
+      </w:tr>
+      <w:tr>
+        <w:tc>
+          <w:tcPr>
+            <w:tcW w:w="2547" w:type="dxa"/>
+          </w:tcPr>
+          <w:p>
+            <w:proofErr w:type="spellStart"/>
+            <w:r>
+              <w:t>git</w:t>
+            </w:r>
+            <w:proofErr w:type="spellEnd"/>
+            <w:r>
+              <w:t xml:space="preserve"> </w:t>
+            </w:r>
+            <w:proofErr w:type="spellStart"/>
+            <w:r>
+              <w:t>rebase</w:t>
+            </w:r>
+            <w:proofErr w:type="spellEnd"/>
+          </w:p>
+        </w:tc>
+        <w:tc>
+          <w:tcPr>
+            <w:tcW w:w="6515" w:type="dxa"/>
+          </w:tcPr>
+          <w:p>
+            <w:r>
+              <w:t>„</w:t>
+            </w:r>
+            <w:r>
+              <w:t>P</w:t>
+            </w:r>
+            <w:r>
+              <w:t xml:space="preserve">řehrání“ </w:t>
+            </w:r>
+            <w:proofErr w:type="spellStart"/>
+            <w:r>
+              <w:t>commitů</w:t>
+            </w:r>
+            <w:proofErr w:type="spellEnd"/>
+            <w:r>
+              <w:t xml:space="preserve"> z jedné větve na konec jiné větve</w:t>
+            </w:r>
+          </w:p>
+        </w:tc>
+      </w:tr>
+    </w:tbl>
+    <w:p>
+      <w:pPr>
+        <w:pStyle w:val="Zdroj"/>
+      </w:pPr>
+      <w:r>
+        <w:t>Zdroj: Vlastní zkušenost</w:t>
+      </w:r>
+    </w:p>
+    <w:p>
+      <w:pPr>
+        <w:pStyle w:val="Nadpis2"/>
+      </w:pPr>
+      <w:bookmarkStart w:id="9" w:name="_Toc214576306"/>
+      <w:r>
+        <w:t>Praktická ukázka</w:t>
+      </w:r>
+      <w:bookmarkEnd w:id="9"/>
+    </w:p>
+    <w:p>
+      <w:bookmarkStart w:id="10" w:name="_Toc60053869"/>
+      <w:r>
+        <w:t xml:space="preserve">Nejprve vytvoříme nový </w:t>
+      </w:r>
+      <w:proofErr w:type="spellStart"/>
+      <w:r>
+        <w:t>repozitář</w:t>
+      </w:r>
+      <w:proofErr w:type="spellEnd"/>
+      <w:r>
+        <w:t xml:space="preserve"> v aktuální složce pomocí příkazu </w:t>
+      </w:r>
+      <w:proofErr w:type="spellStart"/>
+      <w:r>
+        <w:t>git</w:t>
+      </w:r>
+      <w:proofErr w:type="spellEnd"/>
+      <w:r>
+        <w:t xml:space="preserve"> </w:t>
+      </w:r>
+      <w:proofErr w:type="spellStart"/>
+      <w:r>
+        <w:t>init</w:t>
+      </w:r>
+      <w:proofErr w:type="spellEnd"/>
+      <w:r>
+        <w:t xml:space="preserve">. Následně založíme novou větev příkazem </w:t>
+      </w:r>
+      <w:proofErr w:type="spellStart"/>
+      <w:r>
+        <w:t>git</w:t>
+      </w:r>
+      <w:proofErr w:type="spellEnd"/>
+      <w:r>
+        <w:t xml:space="preserve"> </w:t>
+      </w:r>
+      <w:proofErr w:type="spellStart"/>
+      <w:r>
+        <w:t>branch</w:t>
+      </w:r>
+      <w:proofErr w:type="spellEnd"/>
+      <w:r>
+        <w:t xml:space="preserve"> </w:t>
+      </w:r>
+      <w:proofErr w:type="spellStart"/>
+      <w:r>
+        <w:t>seminarni_prace</w:t>
+      </w:r>
+      <w:proofErr w:type="spellEnd"/>
+      <w:r>
+        <w:t xml:space="preserve"> a přepneme se do ní pomocí </w:t>
+      </w:r>
+      <w:proofErr w:type="spellStart"/>
+      <w:r>
+        <w:t>git</w:t>
+      </w:r>
+      <w:proofErr w:type="spellEnd"/>
+      <w:r>
+        <w:t xml:space="preserve"> </w:t>
+      </w:r>
+      <w:proofErr w:type="spellStart"/>
+      <w:r>
+        <w:t>checkout</w:t>
+      </w:r>
+      <w:proofErr w:type="spellEnd"/>
+      <w:r>
+        <w:t xml:space="preserve"> </w:t>
+      </w:r>
+      <w:proofErr w:type="spellStart"/>
+      <w:r>
+        <w:t>seminarni_prace</w:t>
+      </w:r>
+      <w:proofErr w:type="spellEnd"/>
+      <w:r>
+        <w:t xml:space="preserve">. Do složky </w:t>
+      </w:r>
+      <w:proofErr w:type="spellStart"/>
+      <w:r>
+        <w:t>repozitáře</w:t>
+      </w:r>
+      <w:proofErr w:type="spellEnd"/>
+      <w:r>
+        <w:t xml:space="preserve"> vložíme náš soubor ve formátu DOCX, který poté přidáme do </w:t>
+      </w:r>
+      <w:proofErr w:type="spellStart"/>
+      <w:r>
+        <w:t>staging</w:t>
+      </w:r>
+      <w:proofErr w:type="spellEnd"/>
+      <w:r>
+        <w:t xml:space="preserve"> area příkazem </w:t>
+      </w:r>
+      <w:proofErr w:type="spellStart"/>
+      <w:r>
+        <w:t>git</w:t>
+      </w:r>
+      <w:proofErr w:type="spellEnd"/>
+      <w:r>
+        <w:t xml:space="preserve"> </w:t>
+      </w:r>
+      <w:proofErr w:type="spellStart"/>
+      <w:r>
+        <w:t>add</w:t>
+      </w:r>
+      <w:proofErr w:type="spellEnd"/>
+      <w:r>
+        <w:t xml:space="preserve"> seminarka.docx. Aby byly změny uloženy v lokálním </w:t>
+      </w:r>
+      <w:proofErr w:type="spellStart"/>
+      <w:r>
+        <w:t>repozitáři</w:t>
+      </w:r>
+      <w:proofErr w:type="spellEnd"/>
+      <w:r>
+        <w:t xml:space="preserve">, provedeme </w:t>
+      </w:r>
+      <w:proofErr w:type="spellStart"/>
+      <w:r>
+        <w:t>commit</w:t>
+      </w:r>
+      <w:proofErr w:type="spellEnd"/>
+      <w:r>
+        <w:t xml:space="preserve"> pomocí </w:t>
+      </w:r>
+      <w:proofErr w:type="spellStart"/>
+      <w:r>
+        <w:t>git</w:t>
+      </w:r>
+      <w:proofErr w:type="spellEnd"/>
+      <w:r>
+        <w:t xml:space="preserve"> </w:t>
+      </w:r>
+      <w:proofErr w:type="spellStart"/>
+      <w:proofErr w:type="gramStart"/>
+      <w:r>
+        <w:t>commit</w:t>
+      </w:r>
+      <w:proofErr w:type="spellEnd"/>
+      <w:r>
+        <w:t xml:space="preserve"> -m</w:t>
+      </w:r>
+      <w:proofErr w:type="gramEnd"/>
+      <w:r>
+        <w:t xml:space="preserve"> "Popis provedených změn". Nakonec nahrajeme změny do vzdáleného </w:t>
+      </w:r>
+      <w:proofErr w:type="spellStart"/>
+      <w:r>
+        <w:t>repozitáře</w:t>
+      </w:r>
+      <w:proofErr w:type="spellEnd"/>
+      <w:r>
+        <w:t xml:space="preserve"> pomocí </w:t>
+      </w:r>
+      <w:proofErr w:type="spellStart"/>
+      <w:r>
+        <w:t>git</w:t>
+      </w:r>
+      <w:proofErr w:type="spellEnd"/>
+      <w:r>
+        <w:t xml:space="preserve"> </w:t>
+      </w:r>
+      <w:proofErr w:type="spellStart"/>
+      <w:r>
+        <w:t>push</w:t>
+      </w:r>
+      <w:proofErr w:type="spellEnd"/>
+      <w:r>
+        <w:t xml:space="preserve">. Před prvním použitím je nutné nastavit adresu vzdáleného </w:t>
+      </w:r>
+      <w:proofErr w:type="spellStart"/>
+      <w:r>
+        <w:t>repozitáře</w:t>
+      </w:r>
+      <w:proofErr w:type="spellEnd"/>
+      <w:r>
+        <w:t xml:space="preserve">, například pomocí </w:t>
+      </w:r>
+      <w:proofErr w:type="spellStart"/>
+      <w:r>
+        <w:t>git</w:t>
+      </w:r>
+      <w:proofErr w:type="spellEnd"/>
+      <w:r>
+        <w:t xml:space="preserve"> </w:t>
+      </w:r>
+      <w:proofErr w:type="spellStart"/>
+      <w:r>
+        <w:t>remote</w:t>
+      </w:r>
+      <w:proofErr w:type="spellEnd"/>
+      <w:r>
+        <w:t xml:space="preserve"> </w:t>
+      </w:r>
+      <w:proofErr w:type="spellStart"/>
+      <w:r>
+        <w:t>add</w:t>
+      </w:r>
+      <w:proofErr w:type="spellEnd"/>
+      <w:r>
+        <w:t xml:space="preserve"> </w:t>
+      </w:r>
+      <w:proofErr w:type="spellStart"/>
+      <w:r>
+        <w:t>origin</w:t>
+      </w:r>
+      <w:proofErr w:type="spellEnd"/>
+      <w:r>
+        <w:t xml:space="preserve"> </w:t>
+      </w:r>
+      <w:hyperlink r:id="rId14" w:history="1">
+        <w:r>
+          <w:rPr>
+            <w:rStyle w:val="Hypertextovodkaz"/>
+          </w:rPr>
+          <w:t>https://adresa.tvého.repo.git</w:t>
+        </w:r>
+      </w:hyperlink>
+    </w:p>
+    <w:p>
+      <w:pPr>
+        <w:keepNext/>
+      </w:pPr>
+      <w:r>
+        <w:rPr>
+          <w:noProof/>
+        </w:rPr>
+        <w:drawing>
+          <wp:inline distT="0" distB="0" distL="0" distR="0" wp14:anchorId="06AA39DB" wp14:editId="55106F22">
+            <wp:extent cx="5715000" cy="3438525"/>
+            <wp:effectExtent l="0" t="0" r="0" b="9525"/>
+            <wp:docPr id="2110290249" name="Obrázek 45"/>
+            <wp:cNvGraphicFramePr>
+              <a:graphicFrameLocks xmlns:a="http://schemas.openxmlformats.org/drawingml/2006/main" noChangeAspect="1"/>
+            </wp:cNvGraphicFramePr>
+            <a:graphic xmlns:a="http://schemas.openxmlformats.org/drawingml/2006/main">
+              <a:graphicData uri="http://schemas.openxmlformats.org/drawingml/2006/picture">
+                <pic:pic xmlns:pic="http://schemas.openxmlformats.org/drawingml/2006/picture">
+                  <pic:nvPicPr>
+                    <pic:cNvPr id="2110290249" name="Obrázek 2110290249"/>
+                    <pic:cNvPicPr/>
+                  </pic:nvPicPr>
+                  <pic:blipFill>
+                    <a:blip r:embed="rId15">
+                      <a:extLst>
+                        <a:ext uri="{28A0092B-C50C-407E-A947-70E740481C1C}">
+                          <a14:useLocalDpi xmlns:a14="http://schemas.microsoft.com/office/drawing/2010/main" val="0"/>
+                        </a:ext>
+                      </a:extLst>
+                    </a:blip>
+                    <a:stretch>
+                      <a:fillRect/>
+                    </a:stretch>
+                  </pic:blipFill>
+                  <pic:spPr>
+                    <a:xfrm>
+                      <a:off x="0" y="0"/>
+                      <a:ext cx="5715000" cy="3438525"/>
+                    </a:xfrm>
+                    <a:prstGeom prst="rect">
+                      <a:avLst/>
+                    </a:prstGeom>
+                  </pic:spPr>
+                </pic:pic>
+              </a:graphicData>
+            </a:graphic>
+          </wp:inline>
+        </w:drawing>
+      </w:r>
+    </w:p>
+    <w:p>
+      <w:pPr>
+        <w:pStyle w:val="Titulek"/>
+      </w:pPr>
+      <w:r>
+        <w:t xml:space="preserve">Obr. </w:t>
+      </w:r>
+      <w:r>
+        <w:fldChar w:fldCharType="begin"/>
+      </w:r>
+      <w:r>
+        <w:instrText xml:space="preserve"> SEQ Obr. \* ARABIC </w:instrText>
+      </w:r>
+      <w:r>
+        <w:fldChar w:fldCharType="separate"/>
+      </w:r>
+      <w:r>
+        <w:rPr>
+          <w:noProof/>
+        </w:rPr>
+        <w:t>2</w:t>
+      </w:r>
+      <w:r>
+        <w:fldChar w:fldCharType="end"/>
+      </w:r>
+      <w:r>
+        <w:t xml:space="preserve"> Životní cyklus</w:t>
+      </w:r>
+    </w:p>
+    <w:p>
+      <w:pPr>
+        <w:pStyle w:val="Zdroj"/>
+      </w:pPr>
+      <w:r>
+        <w:t xml:space="preserve">Zdroj: </w:t>
+      </w:r>
+      <w:r>
+        <w:t xml:space="preserve">7 </w:t>
+      </w:r>
+      <w:proofErr w:type="spellStart"/>
+      <w:r>
+        <w:t>Version</w:t>
+      </w:r>
+      <w:proofErr w:type="spellEnd"/>
+      <w:r>
+        <w:t xml:space="preserve"> </w:t>
+      </w:r>
+      <w:proofErr w:type="spellStart"/>
+      <w:r>
+        <w:t>Control</w:t>
+      </w:r>
+      <w:proofErr w:type="spellEnd"/>
+      <w:r>
+        <w:t xml:space="preserve"> </w:t>
+      </w:r>
+      <w:proofErr w:type="spellStart"/>
+      <w:r>
+        <w:t>With</w:t>
+      </w:r>
+      <w:proofErr w:type="spellEnd"/>
+      <w:r>
+        <w:t xml:space="preserve"> </w:t>
+      </w:r>
+      <w:proofErr w:type="spellStart"/>
+      <w:r>
+        <w:t>git</w:t>
+      </w:r>
+      <w:proofErr w:type="spellEnd"/>
+      <w:r>
+        <w:t xml:space="preserve"> and GitHub. Online. NCEAS </w:t>
+      </w:r>
+      <w:proofErr w:type="spellStart"/>
+      <w:r>
+        <w:t>Training</w:t>
+      </w:r>
+      <w:proofErr w:type="spellEnd"/>
+      <w:r>
+        <w:t xml:space="preserve"> </w:t>
+      </w:r>
+      <w:proofErr w:type="spellStart"/>
+      <w:r>
+        <w:t>Materials</w:t>
+      </w:r>
+      <w:proofErr w:type="spellEnd"/>
+      <w:r>
+        <w:t xml:space="preserve"> </w:t>
+      </w:r>
+      <w:proofErr w:type="spellStart"/>
+      <w:r>
+        <w:t>Catalog</w:t>
+      </w:r>
+      <w:proofErr w:type="spellEnd"/>
+      <w:r>
+        <w:t>. B. r. Dostupné z: https://learning.nceas.ucsb.edu/2020-02-RRCourse/version-control-with-git-and-github.html.</w:t>
+      </w:r>
     </w:p>
     <w:p>
       <w:pPr>
@@ -5316,9 +5783,9 @@
         </w:numPr>
         <w:ind w:left="431" w:hanging="431"/>
       </w:pPr>
-      <w:bookmarkStart w:id="11" w:name="_Toc214365867"/>
-      <w:bookmarkStart w:id="12" w:name="_Toc60053869"/>
-      <w:r>
+      <w:bookmarkStart w:id="11" w:name="_Toc214576307"/>
+      <w:r>
+        <w:lastRenderedPageBreak/>
         <w:t>Citace</w:t>
       </w:r>
       <w:bookmarkEnd w:id="11"/>
@@ -5470,21 +5937,7 @@
         <w:rPr>
           <w:rFonts w:cstheme="minorHAnsi"/>
         </w:rPr>
-        <w:t xml:space="preserve">Git a </w:t>
-      </w:r>
-      <w:proofErr w:type="spellStart"/>
-      <w:r>
-        <w:rPr>
-          <w:rFonts w:cstheme="minorHAnsi"/>
-        </w:rPr>
-        <w:t>GitHub</w:t>
-      </w:r>
-      <w:proofErr w:type="spellEnd"/>
-      <w:r>
-        <w:rPr>
-          <w:rFonts w:cstheme="minorHAnsi"/>
-        </w:rPr>
-        <w:t>: Nezbytné nástroje pro vývojáře. Online. C2025. Dostupné z: https://prahacoding.cz/co-je-to-git-github/. [cit. 2025-11-1</w:t>
+        <w:t>Git a GitHub: Nezbytné nástroje pro vývojáře. Online. C2025. Dostupné z: https://prahacoding.cz/co-je-to-git-github/. [cit. 2025-11-1</w:t>
       </w:r>
       <w:r>
         <w:rPr>
@@ -5569,21 +6022,7 @@
         <w:rPr>
           <w:rFonts w:cstheme="minorHAnsi"/>
         </w:rPr>
-        <w:t xml:space="preserve">Git, </w:t>
-      </w:r>
-      <w:proofErr w:type="spellStart"/>
-      <w:r>
-        <w:rPr>
-          <w:rFonts w:cstheme="minorHAnsi"/>
-        </w:rPr>
-        <w:t>GitHub</w:t>
-      </w:r>
-      <w:proofErr w:type="spellEnd"/>
-      <w:r>
-        <w:rPr>
-          <w:rFonts w:cstheme="minorHAnsi"/>
-        </w:rPr>
-        <w:t xml:space="preserve">, </w:t>
+        <w:t xml:space="preserve">Git, GitHub, </w:t>
       </w:r>
       <w:proofErr w:type="spellStart"/>
       <w:r>
@@ -5612,21 +6051,7 @@
         <w:rPr>
           <w:rFonts w:cstheme="minorHAnsi"/>
         </w:rPr>
-        <w:t xml:space="preserve">GIT </w:t>
-      </w:r>
-      <w:proofErr w:type="spellStart"/>
-      <w:r>
-        <w:rPr>
-          <w:rFonts w:cstheme="minorHAnsi"/>
-        </w:rPr>
-        <w:t>Vs</w:t>
-      </w:r>
-      <w:proofErr w:type="spellEnd"/>
-      <w:r>
-        <w:rPr>
-          <w:rFonts w:cstheme="minorHAnsi"/>
-        </w:rPr>
-        <w:t xml:space="preserve"> SVN. Online. </w:t>
+        <w:t xml:space="preserve">GIT Vs SVN. Online. </w:t>
       </w:r>
       <w:proofErr w:type="spellStart"/>
       <w:r>
@@ -5654,21 +6079,7 @@
         <w:rPr>
           <w:rFonts w:cstheme="minorHAnsi"/>
         </w:rPr>
-        <w:t xml:space="preserve"> </w:t>
-      </w:r>
-      <w:proofErr w:type="spellStart"/>
-      <w:r>
-        <w:rPr>
-          <w:rFonts w:cstheme="minorHAnsi"/>
-        </w:rPr>
-        <w:t>All</w:t>
-      </w:r>
-      <w:proofErr w:type="spellEnd"/>
-      <w:r>
-        <w:rPr>
-          <w:rFonts w:cstheme="minorHAnsi"/>
-        </w:rPr>
-        <w:t>-in-</w:t>
+        <w:t xml:space="preserve"> All-in-</w:t>
       </w:r>
       <w:proofErr w:type="spellStart"/>
       <w:r>
@@ -5682,21 +6093,7 @@
         <w:rPr>
           <w:rFonts w:cstheme="minorHAnsi"/>
         </w:rPr>
-        <w:t xml:space="preserve"> </w:t>
-      </w:r>
-      <w:proofErr w:type="spellStart"/>
-      <w:r>
-        <w:rPr>
-          <w:rFonts w:cstheme="minorHAnsi"/>
-        </w:rPr>
-        <w:t>Learning</w:t>
-      </w:r>
-      <w:proofErr w:type="spellEnd"/>
-      <w:r>
-        <w:rPr>
-          <w:rFonts w:cstheme="minorHAnsi"/>
-        </w:rPr>
-        <w:t xml:space="preserve"> </w:t>
+        <w:t xml:space="preserve"> Learning </w:t>
       </w:r>
       <w:proofErr w:type="spellStart"/>
       <w:r>
@@ -5828,116 +6225,7 @@
         <w:t>. C2025. Dostupné z: https://leanpub.com/git-flow/read. [cit. 2025-11-19].</w:t>
       </w:r>
     </w:p>
-    <w:p>
-      <w:pPr>
-        <w:pStyle w:val="Nadpis1"/>
-        <w:numPr>
-          <w:ilvl w:val="0"/>
-          <w:numId w:val="0"/>
-        </w:numPr>
-        <w:ind w:left="431" w:hanging="431"/>
-      </w:pPr>
-      <w:bookmarkStart w:id="13" w:name="_Toc214365868"/>
-      <w:r>
-        <w:lastRenderedPageBreak/>
-        <w:t>Závěr</w:t>
-      </w:r>
-      <w:bookmarkEnd w:id="12"/>
-      <w:bookmarkEnd w:id="13"/>
-    </w:p>
-    <w:p>
-      <w:pPr>
-        <w:rPr>
-          <w:color w:val="0070C0"/>
-        </w:rPr>
-      </w:pPr>
-      <w:r>
-        <w:rPr>
-          <w:color w:val="0070C0"/>
-        </w:rPr>
-        <w:t xml:space="preserve">Kapitola závěr </w:t>
-      </w:r>
-      <w:r>
-        <w:rPr>
-          <w:color w:val="0070C0"/>
-        </w:rPr>
-        <w:t xml:space="preserve">obsahuje shrnutí zjištěných poznatků – odpověď na položenou hlavní výzkumnou otázku, zhodnocení stanovených hypotéz, přínos autora </w:t>
-      </w:r>
-      <w:r>
-        <w:rPr>
-          <w:color w:val="0070C0"/>
-        </w:rPr>
-        <w:t>k </w:t>
-      </w:r>
-      <w:r>
-        <w:rPr>
-          <w:color w:val="0070C0"/>
-        </w:rPr>
-        <w:t>řešení dané problematiky = co je v práci původního, zhodnocení využitelnosti dosažených výsledků, nastí</w:t>
-      </w:r>
-      <w:r>
-        <w:rPr>
-          <w:color w:val="0070C0"/>
-        </w:rPr>
-        <w:t>nění dalších směrů bádání apod.</w:t>
-      </w:r>
-    </w:p>
-    <w:p>
-      <w:r>
-        <w:t>Vlastní text závěru. Vlastní text závěru. Vlastní text závěru.</w:t>
-      </w:r>
-      <w:r>
-        <w:t xml:space="preserve"> </w:t>
-      </w:r>
-      <w:r>
-        <w:t>Vlastní text závěru.</w:t>
-      </w:r>
-      <w:r>
-        <w:t xml:space="preserve"> </w:t>
-      </w:r>
-      <w:r>
-        <w:t>Vlastní text závěru.</w:t>
-      </w:r>
-      <w:r>
-        <w:t xml:space="preserve"> </w:t>
-      </w:r>
-      <w:r>
-        <w:t>Vlastní text závěru.</w:t>
-      </w:r>
-      <w:r>
-        <w:t xml:space="preserve"> </w:t>
-      </w:r>
-      <w:r>
-        <w:t>Vlastní text závěru.</w:t>
-      </w:r>
-      <w:r>
-        <w:t xml:space="preserve"> </w:t>
-      </w:r>
-      <w:r>
-        <w:t>Vlastní text závěru.</w:t>
-      </w:r>
-      <w:r>
-        <w:t xml:space="preserve"> </w:t>
-      </w:r>
-      <w:r>
-        <w:t>Vlastní text závěru.</w:t>
-      </w:r>
-      <w:r>
-        <w:t xml:space="preserve"> </w:t>
-      </w:r>
-      <w:r>
-        <w:t>Vlastní text závěru.</w:t>
-      </w:r>
-      <w:r>
-        <w:t xml:space="preserve"> </w:t>
-      </w:r>
-      <w:r>
-        <w:t>Vlastní text závěru</w:t>
-      </w:r>
-      <w:r>
-        <w:t>.</w:t>
-      </w:r>
-    </w:p>
+    <w:bookmarkEnd w:id="10"/>
     <w:p>
       <w:pPr>
         <w:spacing w:after="160" w:line="259" w:lineRule="auto"/>
@@ -5957,7 +6245,7 @@
       </w:r>
     </w:p>
     <w:sectPr>
-      <w:footerReference w:type="default" r:id="rId15"/>
+      <w:footerReference w:type="default" r:id="rId16"/>
       <w:pgSz w:w="11906" w:h="16838"/>
       <w:pgMar w:top="1417" w:right="1417" w:bottom="1417" w:left="1417" w:header="708" w:footer="708" w:gutter="0"/>
       <w:cols w:space="708"/>
@@ -5968,7 +6256,7 @@
 </file>
 
 <file path=word/endnotes.xml><?xml version="1.0" encoding="utf-8"?>
-<w:endnotes xmlns:wpc="http://schemas.microsoft.com/office/word/2010/wordprocessingCanvas" xmlns:cx="http://schemas.microsoft.com/office/drawing/2014/chartex" xmlns:cx1="http://schemas.microsoft.com/office/drawing/2015/9/8/chartex" xmlns:cx2="http://schemas.microsoft.com/office/drawing/2015/10/21/chartex" xmlns:cx3="http://schemas.microsoft.com/office/drawing/2016/5/9/chartex" xmlns:cx4="http://schemas.microsoft.com/office/drawing/2016/5/10/chartex" xmlns:cx5="http://schemas.microsoft.com/office/drawing/2016/5/11/chartex" xmlns:cx6="http://schemas.microsoft.com/office/drawing/2016/5/12/chartex" xmlns:cx7="http://schemas.microsoft.com/office/drawing/2016/5/13/chartex" xmlns:cx8="http://schemas.microsoft.com/office/drawing/2016/5/14/chartex" xmlns:mc="http://schemas.openxmlformats.org/markup-compatibility/2006" xmlns:aink="http://schemas.microsoft.com/office/drawing/2016/ink" xmlns:am3d="http://schemas.microsoft.com/office/drawing/2017/model3d" xmlns:o="urn:schemas-microsoft-com:office:office" xmlns:r="http://schemas.openxmlformats.org/officeDocument/2006/relationships" xmlns:m="http://schemas.openxmlformats.org/officeDocument/2006/math" xmlns:v="urn:schemas-microsoft-com:vml" xmlns:wp14="http://schemas.microsoft.com/office/word/2010/wordprocessingDrawing" xmlns:wp="http://schemas.openxmlformats.org/drawingml/2006/wordprocessingDrawing" xmlns:w10="urn:schemas-microsoft-com:office:word" xmlns:w="http://schemas.openxmlformats.org/wordprocessingml/2006/main" xmlns:w14="http://schemas.microsoft.com/office/word/2010/wordml" xmlns:w15="http://schemas.microsoft.com/office/word/2012/wordml" xmlns:w16cid="http://schemas.microsoft.com/office/word/2016/wordml/cid" xmlns:w16se="http://schemas.microsoft.com/office/word/2015/wordml/symex" xmlns:wpg="http://schemas.microsoft.com/office/word/2010/wordprocessingGroup" xmlns:wpi="http://schemas.microsoft.com/office/word/2010/wordprocessingInk" xmlns:wne="http://schemas.microsoft.com/office/word/2006/wordml" xmlns:wps="http://schemas.microsoft.com/office/word/2010/wordprocessingShape" mc:Ignorable="w14 w15 w16se w16cid wp14">
+<w:endnotes xmlns:wpc="http://schemas.microsoft.com/office/word/2010/wordprocessingCanvas" xmlns:cx="http://schemas.microsoft.com/office/drawing/2014/chartex" xmlns:cx1="http://schemas.microsoft.com/office/drawing/2015/9/8/chartex" xmlns:cx2="http://schemas.microsoft.com/office/drawing/2015/10/21/chartex" xmlns:cx3="http://schemas.microsoft.com/office/drawing/2016/5/9/chartex" xmlns:cx4="http://schemas.microsoft.com/office/drawing/2016/5/10/chartex" xmlns:cx5="http://schemas.microsoft.com/office/drawing/2016/5/11/chartex" xmlns:cx6="http://schemas.microsoft.com/office/drawing/2016/5/12/chartex" xmlns:cx7="http://schemas.microsoft.com/office/drawing/2016/5/13/chartex" xmlns:cx8="http://schemas.microsoft.com/office/drawing/2016/5/14/chartex" xmlns:mc="http://schemas.openxmlformats.org/markup-compatibility/2006" xmlns:aink="http://schemas.microsoft.com/office/drawing/2016/ink" xmlns:am3d="http://schemas.microsoft.com/office/drawing/2017/model3d" xmlns:o="urn:schemas-microsoft-com:office:office" xmlns:oel="http://schemas.microsoft.com/office/2019/extlst" xmlns:r="http://schemas.openxmlformats.org/officeDocument/2006/relationships" xmlns:m="http://schemas.openxmlformats.org/officeDocument/2006/math" xmlns:v="urn:schemas-microsoft-com:vml" xmlns:wp14="http://schemas.microsoft.com/office/word/2010/wordprocessingDrawing" xmlns:wp="http://schemas.openxmlformats.org/drawingml/2006/wordprocessingDrawing" xmlns:w10="urn:schemas-microsoft-com:office:word" xmlns:w="http://schemas.openxmlformats.org/wordprocessingml/2006/main" xmlns:w14="http://schemas.microsoft.com/office/word/2010/wordml" xmlns:w15="http://schemas.microsoft.com/office/word/2012/wordml" xmlns:w16cex="http://schemas.microsoft.com/office/word/2018/wordml/cex" xmlns:w16cid="http://schemas.microsoft.com/office/word/2016/wordml/cid" xmlns:w16="http://schemas.microsoft.com/office/word/2018/wordml" xmlns:w16du="http://schemas.microsoft.com/office/word/2023/wordml/word16du" xmlns:w16sdtdh="http://schemas.microsoft.com/office/word/2020/wordml/sdtdatahash" xmlns:w16sdtfl="http://schemas.microsoft.com/office/word/2024/wordml/sdtformatlock" xmlns:w16se="http://schemas.microsoft.com/office/word/2015/wordml/symex" xmlns:wpg="http://schemas.microsoft.com/office/word/2010/wordprocessingGroup" xmlns:wpi="http://schemas.microsoft.com/office/word/2010/wordprocessingInk" xmlns:wne="http://schemas.microsoft.com/office/word/2006/wordml" xmlns:wps="http://schemas.microsoft.com/office/word/2010/wordprocessingShape" mc:Ignorable="w14 w15 w16se w16cid w16 w16cex w16sdtdh w16sdtfl w16du wp14">
   <w:endnote w:type="separator" w:id="-1">
     <w:p>
       <w:pPr>
@@ -6000,7 +6288,7 @@
 </file>
 
 <file path=word/footer1.xml><?xml version="1.0" encoding="utf-8"?>
-<w:ftr xmlns:wpc="http://schemas.microsoft.com/office/word/2010/wordprocessingCanvas" xmlns:cx="http://schemas.microsoft.com/office/drawing/2014/chartex" xmlns:cx1="http://schemas.microsoft.com/office/drawing/2015/9/8/chartex" xmlns:cx2="http://schemas.microsoft.com/office/drawing/2015/10/21/chartex" xmlns:cx3="http://schemas.microsoft.com/office/drawing/2016/5/9/chartex" xmlns:cx4="http://schemas.microsoft.com/office/drawing/2016/5/10/chartex" xmlns:cx5="http://schemas.microsoft.com/office/drawing/2016/5/11/chartex" xmlns:cx6="http://schemas.microsoft.com/office/drawing/2016/5/12/chartex" xmlns:cx7="http://schemas.microsoft.com/office/drawing/2016/5/13/chartex" xmlns:cx8="http://schemas.microsoft.com/office/drawing/2016/5/14/chartex" xmlns:mc="http://schemas.openxmlformats.org/markup-compatibility/2006" xmlns:aink="http://schemas.microsoft.com/office/drawing/2016/ink" xmlns:am3d="http://schemas.microsoft.com/office/drawing/2017/model3d" xmlns:o="urn:schemas-microsoft-com:office:office" xmlns:r="http://schemas.openxmlformats.org/officeDocument/2006/relationships" xmlns:m="http://schemas.openxmlformats.org/officeDocument/2006/math" xmlns:v="urn:schemas-microsoft-com:vml" xmlns:wp14="http://schemas.microsoft.com/office/word/2010/wordprocessingDrawing" xmlns:wp="http://schemas.openxmlformats.org/drawingml/2006/wordprocessingDrawing" xmlns:w10="urn:schemas-microsoft-com:office:word" xmlns:w="http://schemas.openxmlformats.org/wordprocessingml/2006/main" xmlns:w14="http://schemas.microsoft.com/office/word/2010/wordml" xmlns:w15="http://schemas.microsoft.com/office/word/2012/wordml" xmlns:w16cid="http://schemas.microsoft.com/office/word/2016/wordml/cid" xmlns:w16se="http://schemas.microsoft.com/office/word/2015/wordml/symex" xmlns:wpg="http://schemas.microsoft.com/office/word/2010/wordprocessingGroup" xmlns:wpi="http://schemas.microsoft.com/office/word/2010/wordprocessingInk" xmlns:wne="http://schemas.microsoft.com/office/word/2006/wordml" xmlns:wps="http://schemas.microsoft.com/office/word/2010/wordprocessingShape" mc:Ignorable="w14 w15 w16se w16cid wp14">
+<w:ftr xmlns:wpc="http://schemas.microsoft.com/office/word/2010/wordprocessingCanvas" xmlns:cx="http://schemas.microsoft.com/office/drawing/2014/chartex" xmlns:cx1="http://schemas.microsoft.com/office/drawing/2015/9/8/chartex" xmlns:cx2="http://schemas.microsoft.com/office/drawing/2015/10/21/chartex" xmlns:cx3="http://schemas.microsoft.com/office/drawing/2016/5/9/chartex" xmlns:cx4="http://schemas.microsoft.com/office/drawing/2016/5/10/chartex" xmlns:cx5="http://schemas.microsoft.com/office/drawing/2016/5/11/chartex" xmlns:cx6="http://schemas.microsoft.com/office/drawing/2016/5/12/chartex" xmlns:cx7="http://schemas.microsoft.com/office/drawing/2016/5/13/chartex" xmlns:cx8="http://schemas.microsoft.com/office/drawing/2016/5/14/chartex" xmlns:mc="http://schemas.openxmlformats.org/markup-compatibility/2006" xmlns:aink="http://schemas.microsoft.com/office/drawing/2016/ink" xmlns:am3d="http://schemas.microsoft.com/office/drawing/2017/model3d" xmlns:o="urn:schemas-microsoft-com:office:office" xmlns:oel="http://schemas.microsoft.com/office/2019/extlst" xmlns:r="http://schemas.openxmlformats.org/officeDocument/2006/relationships" xmlns:m="http://schemas.openxmlformats.org/officeDocument/2006/math" xmlns:v="urn:schemas-microsoft-com:vml" xmlns:wp14="http://schemas.microsoft.com/office/word/2010/wordprocessingDrawing" xmlns:wp="http://schemas.openxmlformats.org/drawingml/2006/wordprocessingDrawing" xmlns:w10="urn:schemas-microsoft-com:office:word" xmlns:w="http://schemas.openxmlformats.org/wordprocessingml/2006/main" xmlns:w14="http://schemas.microsoft.com/office/word/2010/wordml" xmlns:w15="http://schemas.microsoft.com/office/word/2012/wordml" xmlns:w16cex="http://schemas.microsoft.com/office/word/2018/wordml/cex" xmlns:w16cid="http://schemas.microsoft.com/office/word/2016/wordml/cid" xmlns:w16="http://schemas.microsoft.com/office/word/2018/wordml" xmlns:w16du="http://schemas.microsoft.com/office/word/2023/wordml/word16du" xmlns:w16sdtdh="http://schemas.microsoft.com/office/word/2020/wordml/sdtdatahash" xmlns:w16sdtfl="http://schemas.microsoft.com/office/word/2024/wordml/sdtformatlock" xmlns:w16se="http://schemas.microsoft.com/office/word/2015/wordml/symex" xmlns:wpg="http://schemas.microsoft.com/office/word/2010/wordprocessingGroup" xmlns:wpi="http://schemas.microsoft.com/office/word/2010/wordprocessingInk" xmlns:wne="http://schemas.microsoft.com/office/word/2006/wordml" xmlns:wps="http://schemas.microsoft.com/office/word/2010/wordprocessingShape" mc:Ignorable="w14 w15 w16se w16cid w16 w16cex w16sdtdh w16sdtfl w16du wp14">
   <w:p>
     <w:pPr>
       <w:pStyle w:val="Zpat"/>
@@ -6011,7 +6299,7 @@
 </file>
 
 <file path=word/footer2.xml><?xml version="1.0" encoding="utf-8"?>
-<w:ftr xmlns:wpc="http://schemas.microsoft.com/office/word/2010/wordprocessingCanvas" xmlns:cx="http://schemas.microsoft.com/office/drawing/2014/chartex" xmlns:cx1="http://schemas.microsoft.com/office/drawing/2015/9/8/chartex" xmlns:cx2="http://schemas.microsoft.com/office/drawing/2015/10/21/chartex" xmlns:cx3="http://schemas.microsoft.com/office/drawing/2016/5/9/chartex" xmlns:cx4="http://schemas.microsoft.com/office/drawing/2016/5/10/chartex" xmlns:cx5="http://schemas.microsoft.com/office/drawing/2016/5/11/chartex" xmlns:cx6="http://schemas.microsoft.com/office/drawing/2016/5/12/chartex" xmlns:cx7="http://schemas.microsoft.com/office/drawing/2016/5/13/chartex" xmlns:cx8="http://schemas.microsoft.com/office/drawing/2016/5/14/chartex" xmlns:mc="http://schemas.openxmlformats.org/markup-compatibility/2006" xmlns:aink="http://schemas.microsoft.com/office/drawing/2016/ink" xmlns:am3d="http://schemas.microsoft.com/office/drawing/2017/model3d" xmlns:o="urn:schemas-microsoft-com:office:office" xmlns:r="http://schemas.openxmlformats.org/officeDocument/2006/relationships" xmlns:m="http://schemas.openxmlformats.org/officeDocument/2006/math" xmlns:v="urn:schemas-microsoft-com:vml" xmlns:wp14="http://schemas.microsoft.com/office/word/2010/wordprocessingDrawing" xmlns:wp="http://schemas.openxmlformats.org/drawingml/2006/wordprocessingDrawing" xmlns:w10="urn:schemas-microsoft-com:office:word" xmlns:w="http://schemas.openxmlformats.org/wordprocessingml/2006/main" xmlns:w14="http://schemas.microsoft.com/office/word/2010/wordml" xmlns:w15="http://schemas.microsoft.com/office/word/2012/wordml" xmlns:w16cid="http://schemas.microsoft.com/office/word/2016/wordml/cid" xmlns:w16se="http://schemas.microsoft.com/office/word/2015/wordml/symex" xmlns:wpg="http://schemas.microsoft.com/office/word/2010/wordprocessingGroup" xmlns:wpi="http://schemas.microsoft.com/office/word/2010/wordprocessingInk" xmlns:wne="http://schemas.microsoft.com/office/word/2006/wordml" xmlns:wps="http://schemas.microsoft.com/office/word/2010/wordprocessingShape" mc:Ignorable="w14 w15 w16se w16cid wp14">
+<w:ftr xmlns:wpc="http://schemas.microsoft.com/office/word/2010/wordprocessingCanvas" xmlns:cx="http://schemas.microsoft.com/office/drawing/2014/chartex" xmlns:cx1="http://schemas.microsoft.com/office/drawing/2015/9/8/chartex" xmlns:cx2="http://schemas.microsoft.com/office/drawing/2015/10/21/chartex" xmlns:cx3="http://schemas.microsoft.com/office/drawing/2016/5/9/chartex" xmlns:cx4="http://schemas.microsoft.com/office/drawing/2016/5/10/chartex" xmlns:cx5="http://schemas.microsoft.com/office/drawing/2016/5/11/chartex" xmlns:cx6="http://schemas.microsoft.com/office/drawing/2016/5/12/chartex" xmlns:cx7="http://schemas.microsoft.com/office/drawing/2016/5/13/chartex" xmlns:cx8="http://schemas.microsoft.com/office/drawing/2016/5/14/chartex" xmlns:mc="http://schemas.openxmlformats.org/markup-compatibility/2006" xmlns:aink="http://schemas.microsoft.com/office/drawing/2016/ink" xmlns:am3d="http://schemas.microsoft.com/office/drawing/2017/model3d" xmlns:o="urn:schemas-microsoft-com:office:office" xmlns:oel="http://schemas.microsoft.com/office/2019/extlst" xmlns:r="http://schemas.openxmlformats.org/officeDocument/2006/relationships" xmlns:m="http://schemas.openxmlformats.org/officeDocument/2006/math" xmlns:v="urn:schemas-microsoft-com:vml" xmlns:wp14="http://schemas.microsoft.com/office/word/2010/wordprocessingDrawing" xmlns:wp="http://schemas.openxmlformats.org/drawingml/2006/wordprocessingDrawing" xmlns:w10="urn:schemas-microsoft-com:office:word" xmlns:w="http://schemas.openxmlformats.org/wordprocessingml/2006/main" xmlns:w14="http://schemas.microsoft.com/office/word/2010/wordml" xmlns:w15="http://schemas.microsoft.com/office/word/2012/wordml" xmlns:w16cex="http://schemas.microsoft.com/office/word/2018/wordml/cex" xmlns:w16cid="http://schemas.microsoft.com/office/word/2016/wordml/cid" xmlns:w16="http://schemas.microsoft.com/office/word/2018/wordml" xmlns:w16du="http://schemas.microsoft.com/office/word/2023/wordml/word16du" xmlns:w16sdtdh="http://schemas.microsoft.com/office/word/2020/wordml/sdtdatahash" xmlns:w16sdtfl="http://schemas.microsoft.com/office/word/2024/wordml/sdtformatlock" xmlns:w16se="http://schemas.microsoft.com/office/word/2015/wordml/symex" xmlns:wpg="http://schemas.microsoft.com/office/word/2010/wordprocessingGroup" xmlns:wpi="http://schemas.microsoft.com/office/word/2010/wordprocessingInk" xmlns:wne="http://schemas.microsoft.com/office/word/2006/wordml" xmlns:wps="http://schemas.microsoft.com/office/word/2010/wordprocessingShape" mc:Ignorable="w14 w15 w16se w16cid w16 w16cex w16sdtdh w16sdtfl w16du wp14">
   <w:p>
     <w:pPr>
       <w:pStyle w:val="Zpat"/>
@@ -6022,18 +6310,7 @@
 </file>
 
 <file path=word/footer3.xml><?xml version="1.0" encoding="utf-8"?>
-<w:ftr xmlns:wpc="http://schemas.microsoft.com/office/word/2010/wordprocessingCanvas" xmlns:cx="http://schemas.microsoft.com/office/drawing/2014/chartex" xmlns:cx1="http://schemas.microsoft.com/office/drawing/2015/9/8/chartex" xmlns:cx2="http://schemas.microsoft.com/office/drawing/2015/10/21/chartex" xmlns:cx3="http://schemas.microsoft.com/office/drawing/2016/5/9/chartex" xmlns:cx4="http://schemas.microsoft.com/office/drawing/2016/5/10/chartex" xmlns:cx5="http://schemas.microsoft.com/office/drawing/2016/5/11/chartex" xmlns:cx6="http://schemas.microsoft.com/office/drawing/2016/5/12/chartex" xmlns:cx7="http://schemas.microsoft.com/office/drawing/2016/5/13/chartex" xmlns:cx8="http://schemas.microsoft.com/office/drawing/2016/5/14/chartex" xmlns:mc="http://schemas.openxmlformats.org/markup-compatibility/2006" xmlns:aink="http://schemas.microsoft.com/office/drawing/2016/ink" xmlns:am3d="http://schemas.microsoft.com/office/drawing/2017/model3d" xmlns:o="urn:schemas-microsoft-com:office:office" xmlns:r="http://schemas.openxmlformats.org/officeDocument/2006/relationships" xmlns:m="http://schemas.openxmlformats.org/officeDocument/2006/math" xmlns:v="urn:schemas-microsoft-com:vml" xmlns:wp14="http://schemas.microsoft.com/office/word/2010/wordprocessingDrawing" xmlns:wp="http://schemas.openxmlformats.org/drawingml/2006/wordprocessingDrawing" xmlns:w10="urn:schemas-microsoft-com:office:word" xmlns:w="http://schemas.openxmlformats.org/wordprocessingml/2006/main" xmlns:w14="http://schemas.microsoft.com/office/word/2010/wordml" xmlns:w15="http://schemas.microsoft.com/office/word/2012/wordml" xmlns:w16cid="http://schemas.microsoft.com/office/word/2016/wordml/cid" xmlns:w16se="http://schemas.microsoft.com/office/word/2015/wordml/symex" xmlns:wpg="http://schemas.microsoft.com/office/word/2010/wordprocessingGroup" xmlns:wpi="http://schemas.microsoft.com/office/word/2010/wordprocessingInk" xmlns:wne="http://schemas.microsoft.com/office/word/2006/wordml" xmlns:wps="http://schemas.microsoft.com/office/word/2010/wordprocessingShape" mc:Ignorable="w14 w15 w16se w16cid wp14">
-  <w:p>
-    <w:pPr>
-      <w:pStyle w:val="Zpat"/>
-      <w:jc w:val="center"/>
-    </w:pPr>
-  </w:p>
-</w:ftr>
-</file>
-
-<file path=word/footer4.xml><?xml version="1.0" encoding="utf-8"?>
-<w:ftr xmlns:wpc="http://schemas.microsoft.com/office/word/2010/wordprocessingCanvas" xmlns:cx="http://schemas.microsoft.com/office/drawing/2014/chartex" xmlns:cx1="http://schemas.microsoft.com/office/drawing/2015/9/8/chartex" xmlns:cx2="http://schemas.microsoft.com/office/drawing/2015/10/21/chartex" xmlns:cx3="http://schemas.microsoft.com/office/drawing/2016/5/9/chartex" xmlns:cx4="http://schemas.microsoft.com/office/drawing/2016/5/10/chartex" xmlns:cx5="http://schemas.microsoft.com/office/drawing/2016/5/11/chartex" xmlns:cx6="http://schemas.microsoft.com/office/drawing/2016/5/12/chartex" xmlns:cx7="http://schemas.microsoft.com/office/drawing/2016/5/13/chartex" xmlns:cx8="http://schemas.microsoft.com/office/drawing/2016/5/14/chartex" xmlns:mc="http://schemas.openxmlformats.org/markup-compatibility/2006" xmlns:aink="http://schemas.microsoft.com/office/drawing/2016/ink" xmlns:am3d="http://schemas.microsoft.com/office/drawing/2017/model3d" xmlns:o="urn:schemas-microsoft-com:office:office" xmlns:r="http://schemas.openxmlformats.org/officeDocument/2006/relationships" xmlns:m="http://schemas.openxmlformats.org/officeDocument/2006/math" xmlns:v="urn:schemas-microsoft-com:vml" xmlns:wp14="http://schemas.microsoft.com/office/word/2010/wordprocessingDrawing" xmlns:wp="http://schemas.openxmlformats.org/drawingml/2006/wordprocessingDrawing" xmlns:w10="urn:schemas-microsoft-com:office:word" xmlns:w="http://schemas.openxmlformats.org/wordprocessingml/2006/main" xmlns:w14="http://schemas.microsoft.com/office/word/2010/wordml" xmlns:w15="http://schemas.microsoft.com/office/word/2012/wordml" xmlns:w16cid="http://schemas.microsoft.com/office/word/2016/wordml/cid" xmlns:w16se="http://schemas.microsoft.com/office/word/2015/wordml/symex" xmlns:wpg="http://schemas.microsoft.com/office/word/2010/wordprocessingGroup" xmlns:wpi="http://schemas.microsoft.com/office/word/2010/wordprocessingInk" xmlns:wne="http://schemas.microsoft.com/office/word/2006/wordml" xmlns:wps="http://schemas.microsoft.com/office/word/2010/wordprocessingShape" mc:Ignorable="w14 w15 w16se w16cid wp14">
+<w:ftr xmlns:wpc="http://schemas.microsoft.com/office/word/2010/wordprocessingCanvas" xmlns:cx="http://schemas.microsoft.com/office/drawing/2014/chartex" xmlns:cx1="http://schemas.microsoft.com/office/drawing/2015/9/8/chartex" xmlns:cx2="http://schemas.microsoft.com/office/drawing/2015/10/21/chartex" xmlns:cx3="http://schemas.microsoft.com/office/drawing/2016/5/9/chartex" xmlns:cx4="http://schemas.microsoft.com/office/drawing/2016/5/10/chartex" xmlns:cx5="http://schemas.microsoft.com/office/drawing/2016/5/11/chartex" xmlns:cx6="http://schemas.microsoft.com/office/drawing/2016/5/12/chartex" xmlns:cx7="http://schemas.microsoft.com/office/drawing/2016/5/13/chartex" xmlns:cx8="http://schemas.microsoft.com/office/drawing/2016/5/14/chartex" xmlns:mc="http://schemas.openxmlformats.org/markup-compatibility/2006" xmlns:aink="http://schemas.microsoft.com/office/drawing/2016/ink" xmlns:am3d="http://schemas.microsoft.com/office/drawing/2017/model3d" xmlns:o="urn:schemas-microsoft-com:office:office" xmlns:oel="http://schemas.microsoft.com/office/2019/extlst" xmlns:r="http://schemas.openxmlformats.org/officeDocument/2006/relationships" xmlns:m="http://schemas.openxmlformats.org/officeDocument/2006/math" xmlns:v="urn:schemas-microsoft-com:vml" xmlns:wp14="http://schemas.microsoft.com/office/word/2010/wordprocessingDrawing" xmlns:wp="http://schemas.openxmlformats.org/drawingml/2006/wordprocessingDrawing" xmlns:w10="urn:schemas-microsoft-com:office:word" xmlns:w="http://schemas.openxmlformats.org/wordprocessingml/2006/main" xmlns:w14="http://schemas.microsoft.com/office/word/2010/wordml" xmlns:w15="http://schemas.microsoft.com/office/word/2012/wordml" xmlns:w16cex="http://schemas.microsoft.com/office/word/2018/wordml/cex" xmlns:w16cid="http://schemas.microsoft.com/office/word/2016/wordml/cid" xmlns:w16="http://schemas.microsoft.com/office/word/2018/wordml" xmlns:w16du="http://schemas.microsoft.com/office/word/2023/wordml/word16du" xmlns:w16sdtdh="http://schemas.microsoft.com/office/word/2020/wordml/sdtdatahash" xmlns:w16sdtfl="http://schemas.microsoft.com/office/word/2024/wordml/sdtformatlock" xmlns:w16se="http://schemas.microsoft.com/office/word/2015/wordml/symex" xmlns:wpg="http://schemas.microsoft.com/office/word/2010/wordprocessingGroup" xmlns:wpi="http://schemas.microsoft.com/office/word/2010/wordprocessingInk" xmlns:wne="http://schemas.microsoft.com/office/word/2006/wordml" xmlns:wps="http://schemas.microsoft.com/office/word/2010/wordprocessingShape" mc:Ignorable="w14 w15 w16se w16cid w16 w16cex w16sdtdh w16sdtfl w16du wp14">
   <w:p>
     <w:pPr>
       <w:pStyle w:val="Zpat"/>
@@ -6043,7 +6320,7 @@
 </file>
 
 <file path=word/footnotes.xml><?xml version="1.0" encoding="utf-8"?>
-<w:footnotes xmlns:wpc="http://schemas.microsoft.com/office/word/2010/wordprocessingCanvas" xmlns:cx="http://schemas.microsoft.com/office/drawing/2014/chartex" xmlns:cx1="http://schemas.microsoft.com/office/drawing/2015/9/8/chartex" xmlns:cx2="http://schemas.microsoft.com/office/drawing/2015/10/21/chartex" xmlns:cx3="http://schemas.microsoft.com/office/drawing/2016/5/9/chartex" xmlns:cx4="http://schemas.microsoft.com/office/drawing/2016/5/10/chartex" xmlns:cx5="http://schemas.microsoft.com/office/drawing/2016/5/11/chartex" xmlns:cx6="http://schemas.microsoft.com/office/drawing/2016/5/12/chartex" xmlns:cx7="http://schemas.microsoft.com/office/drawing/2016/5/13/chartex" xmlns:cx8="http://schemas.microsoft.com/office/drawing/2016/5/14/chartex" xmlns:mc="http://schemas.openxmlformats.org/markup-compatibility/2006" xmlns:aink="http://schemas.microsoft.com/office/drawing/2016/ink" xmlns:am3d="http://schemas.microsoft.com/office/drawing/2017/model3d" xmlns:o="urn:schemas-microsoft-com:office:office" xmlns:r="http://schemas.openxmlformats.org/officeDocument/2006/relationships" xmlns:m="http://schemas.openxmlformats.org/officeDocument/2006/math" xmlns:v="urn:schemas-microsoft-com:vml" xmlns:wp14="http://schemas.microsoft.com/office/word/2010/wordprocessingDrawing" xmlns:wp="http://schemas.openxmlformats.org/drawingml/2006/wordprocessingDrawing" xmlns:w10="urn:schemas-microsoft-com:office:word" xmlns:w="http://schemas.openxmlformats.org/wordprocessingml/2006/main" xmlns:w14="http://schemas.microsoft.com/office/word/2010/wordml" xmlns:w15="http://schemas.microsoft.com/office/word/2012/wordml" xmlns:w16cid="http://schemas.microsoft.com/office/word/2016/wordml/cid" xmlns:w16se="http://schemas.microsoft.com/office/word/2015/wordml/symex" xmlns:wpg="http://schemas.microsoft.com/office/word/2010/wordprocessingGroup" xmlns:wpi="http://schemas.microsoft.com/office/word/2010/wordprocessingInk" xmlns:wne="http://schemas.microsoft.com/office/word/2006/wordml" xmlns:wps="http://schemas.microsoft.com/office/word/2010/wordprocessingShape" mc:Ignorable="w14 w15 w16se w16cid wp14">
+<w:footnotes xmlns:wpc="http://schemas.microsoft.com/office/word/2010/wordprocessingCanvas" xmlns:cx="http://schemas.microsoft.com/office/drawing/2014/chartex" xmlns:cx1="http://schemas.microsoft.com/office/drawing/2015/9/8/chartex" xmlns:cx2="http://schemas.microsoft.com/office/drawing/2015/10/21/chartex" xmlns:cx3="http://schemas.microsoft.com/office/drawing/2016/5/9/chartex" xmlns:cx4="http://schemas.microsoft.com/office/drawing/2016/5/10/chartex" xmlns:cx5="http://schemas.microsoft.com/office/drawing/2016/5/11/chartex" xmlns:cx6="http://schemas.microsoft.com/office/drawing/2016/5/12/chartex" xmlns:cx7="http://schemas.microsoft.com/office/drawing/2016/5/13/chartex" xmlns:cx8="http://schemas.microsoft.com/office/drawing/2016/5/14/chartex" xmlns:mc="http://schemas.openxmlformats.org/markup-compatibility/2006" xmlns:aink="http://schemas.microsoft.com/office/drawing/2016/ink" xmlns:am3d="http://schemas.microsoft.com/office/drawing/2017/model3d" xmlns:o="urn:schemas-microsoft-com:office:office" xmlns:oel="http://schemas.microsoft.com/office/2019/extlst" xmlns:r="http://schemas.openxmlformats.org/officeDocument/2006/relationships" xmlns:m="http://schemas.openxmlformats.org/officeDocument/2006/math" xmlns:v="urn:schemas-microsoft-com:vml" xmlns:wp14="http://schemas.microsoft.com/office/word/2010/wordprocessingDrawing" xmlns:wp="http://schemas.openxmlformats.org/drawingml/2006/wordprocessingDrawing" xmlns:w10="urn:schemas-microsoft-com:office:word" xmlns:w="http://schemas.openxmlformats.org/wordprocessingml/2006/main" xmlns:w14="http://schemas.microsoft.com/office/word/2010/wordml" xmlns:w15="http://schemas.microsoft.com/office/word/2012/wordml" xmlns:w16cex="http://schemas.microsoft.com/office/word/2018/wordml/cex" xmlns:w16cid="http://schemas.microsoft.com/office/word/2016/wordml/cid" xmlns:w16="http://schemas.microsoft.com/office/word/2018/wordml" xmlns:w16du="http://schemas.microsoft.com/office/word/2023/wordml/word16du" xmlns:w16sdtdh="http://schemas.microsoft.com/office/word/2020/wordml/sdtdatahash" xmlns:w16sdtfl="http://schemas.microsoft.com/office/word/2024/wordml/sdtformatlock" xmlns:w16se="http://schemas.microsoft.com/office/word/2015/wordml/symex" xmlns:wpg="http://schemas.microsoft.com/office/word/2010/wordprocessingGroup" xmlns:wpi="http://schemas.microsoft.com/office/word/2010/wordprocessingInk" xmlns:wne="http://schemas.microsoft.com/office/word/2006/wordml" xmlns:wps="http://schemas.microsoft.com/office/word/2010/wordprocessingShape" mc:Ignorable="w14 w15 w16se w16cid w16 w16cex w16sdtdh w16sdtfl w16du wp14">
   <w:footnote w:type="separator" w:id="-1">
     <w:p>
       <w:pPr>
@@ -6075,7 +6352,7 @@
 </file>
 
 <file path=word/header1.xml><?xml version="1.0" encoding="utf-8"?>
-<w:hdr xmlns:wpc="http://schemas.microsoft.com/office/word/2010/wordprocessingCanvas" xmlns:cx="http://schemas.microsoft.com/office/drawing/2014/chartex" xmlns:cx1="http://schemas.microsoft.com/office/drawing/2015/9/8/chartex" xmlns:cx2="http://schemas.microsoft.com/office/drawing/2015/10/21/chartex" xmlns:cx3="http://schemas.microsoft.com/office/drawing/2016/5/9/chartex" xmlns:cx4="http://schemas.microsoft.com/office/drawing/2016/5/10/chartex" xmlns:cx5="http://schemas.microsoft.com/office/drawing/2016/5/11/chartex" xmlns:cx6="http://schemas.microsoft.com/office/drawing/2016/5/12/chartex" xmlns:cx7="http://schemas.microsoft.com/office/drawing/2016/5/13/chartex" xmlns:cx8="http://schemas.microsoft.com/office/drawing/2016/5/14/chartex" xmlns:mc="http://schemas.openxmlformats.org/markup-compatibility/2006" xmlns:aink="http://schemas.microsoft.com/office/drawing/2016/ink" xmlns:am3d="http://schemas.microsoft.com/office/drawing/2017/model3d" xmlns:o="urn:schemas-microsoft-com:office:office" xmlns:r="http://schemas.openxmlformats.org/officeDocument/2006/relationships" xmlns:m="http://schemas.openxmlformats.org/officeDocument/2006/math" xmlns:v="urn:schemas-microsoft-com:vml" xmlns:wp14="http://schemas.microsoft.com/office/word/2010/wordprocessingDrawing" xmlns:wp="http://schemas.openxmlformats.org/drawingml/2006/wordprocessingDrawing" xmlns:w10="urn:schemas-microsoft-com:office:word" xmlns:w="http://schemas.openxmlformats.org/wordprocessingml/2006/main" xmlns:w14="http://schemas.microsoft.com/office/word/2010/wordml" xmlns:w15="http://schemas.microsoft.com/office/word/2012/wordml" xmlns:w16cid="http://schemas.microsoft.com/office/word/2016/wordml/cid" xmlns:w16se="http://schemas.microsoft.com/office/word/2015/wordml/symex" xmlns:wpg="http://schemas.microsoft.com/office/word/2010/wordprocessingGroup" xmlns:wpi="http://schemas.microsoft.com/office/word/2010/wordprocessingInk" xmlns:wne="http://schemas.microsoft.com/office/word/2006/wordml" xmlns:wps="http://schemas.microsoft.com/office/word/2010/wordprocessingShape" mc:Ignorable="w14 w15 w16se w16cid wp14">
+<w:hdr xmlns:wpc="http://schemas.microsoft.com/office/word/2010/wordprocessingCanvas" xmlns:cx="http://schemas.microsoft.com/office/drawing/2014/chartex" xmlns:cx1="http://schemas.microsoft.com/office/drawing/2015/9/8/chartex" xmlns:cx2="http://schemas.microsoft.com/office/drawing/2015/10/21/chartex" xmlns:cx3="http://schemas.microsoft.com/office/drawing/2016/5/9/chartex" xmlns:cx4="http://schemas.microsoft.com/office/drawing/2016/5/10/chartex" xmlns:cx5="http://schemas.microsoft.com/office/drawing/2016/5/11/chartex" xmlns:cx6="http://schemas.microsoft.com/office/drawing/2016/5/12/chartex" xmlns:cx7="http://schemas.microsoft.com/office/drawing/2016/5/13/chartex" xmlns:cx8="http://schemas.microsoft.com/office/drawing/2016/5/14/chartex" xmlns:mc="http://schemas.openxmlformats.org/markup-compatibility/2006" xmlns:aink="http://schemas.microsoft.com/office/drawing/2016/ink" xmlns:am3d="http://schemas.microsoft.com/office/drawing/2017/model3d" xmlns:o="urn:schemas-microsoft-com:office:office" xmlns:oel="http://schemas.microsoft.com/office/2019/extlst" xmlns:r="http://schemas.openxmlformats.org/officeDocument/2006/relationships" xmlns:m="http://schemas.openxmlformats.org/officeDocument/2006/math" xmlns:v="urn:schemas-microsoft-com:vml" xmlns:wp14="http://schemas.microsoft.com/office/word/2010/wordprocessingDrawing" xmlns:wp="http://schemas.openxmlformats.org/drawingml/2006/wordprocessingDrawing" xmlns:w10="urn:schemas-microsoft-com:office:word" xmlns:w="http://schemas.openxmlformats.org/wordprocessingml/2006/main" xmlns:w14="http://schemas.microsoft.com/office/word/2010/wordml" xmlns:w15="http://schemas.microsoft.com/office/word/2012/wordml" xmlns:w16cex="http://schemas.microsoft.com/office/word/2018/wordml/cex" xmlns:w16cid="http://schemas.microsoft.com/office/word/2016/wordml/cid" xmlns:w16="http://schemas.microsoft.com/office/word/2018/wordml" xmlns:w16du="http://schemas.microsoft.com/office/word/2023/wordml/word16du" xmlns:w16sdtdh="http://schemas.microsoft.com/office/word/2020/wordml/sdtdatahash" xmlns:w16sdtfl="http://schemas.microsoft.com/office/word/2024/wordml/sdtformatlock" xmlns:w16se="http://schemas.microsoft.com/office/word/2015/wordml/symex" xmlns:wpg="http://schemas.microsoft.com/office/word/2010/wordprocessingGroup" xmlns:wpi="http://schemas.microsoft.com/office/word/2010/wordprocessingInk" xmlns:wne="http://schemas.microsoft.com/office/word/2006/wordml" xmlns:wps="http://schemas.microsoft.com/office/word/2010/wordprocessingShape" mc:Ignorable="w14 w15 w16se w16cid w16 w16cex w16sdtdh w16sdtfl w16du wp14">
   <w:p>
     <w:pPr>
       <w:pStyle w:val="Zhlav"/>
@@ -6101,7 +6378,7 @@
 </file>
 
 <file path=word/numbering.xml><?xml version="1.0" encoding="utf-8"?>
-<w:numbering xmlns:wpc="http://schemas.microsoft.com/office/word/2010/wordprocessingCanvas" xmlns:cx="http://schemas.microsoft.com/office/drawing/2014/chartex" xmlns:cx1="http://schemas.microsoft.com/office/drawing/2015/9/8/chartex" xmlns:cx2="http://schemas.microsoft.com/office/drawing/2015/10/21/chartex" xmlns:cx3="http://schemas.microsoft.com/office/drawing/2016/5/9/chartex" xmlns:cx4="http://schemas.microsoft.com/office/drawing/2016/5/10/chartex" xmlns:cx5="http://schemas.microsoft.com/office/drawing/2016/5/11/chartex" xmlns:cx6="http://schemas.microsoft.com/office/drawing/2016/5/12/chartex" xmlns:cx7="http://schemas.microsoft.com/office/drawing/2016/5/13/chartex" xmlns:cx8="http://schemas.microsoft.com/office/drawing/2016/5/14/chartex" xmlns:mc="http://schemas.openxmlformats.org/markup-compatibility/2006" xmlns:aink="http://schemas.microsoft.com/office/drawing/2016/ink" xmlns:am3d="http://schemas.microsoft.com/office/drawing/2017/model3d" xmlns:o="urn:schemas-microsoft-com:office:office" xmlns:r="http://schemas.openxmlformats.org/officeDocument/2006/relationships" xmlns:m="http://schemas.openxmlformats.org/officeDocument/2006/math" xmlns:v="urn:schemas-microsoft-com:vml" xmlns:wp14="http://schemas.microsoft.com/office/word/2010/wordprocessingDrawing" xmlns:wp="http://schemas.openxmlformats.org/drawingml/2006/wordprocessingDrawing" xmlns:w10="urn:schemas-microsoft-com:office:word" xmlns:w="http://schemas.openxmlformats.org/wordprocessingml/2006/main" xmlns:w14="http://schemas.microsoft.com/office/word/2010/wordml" xmlns:w15="http://schemas.microsoft.com/office/word/2012/wordml" xmlns:w16cid="http://schemas.microsoft.com/office/word/2016/wordml/cid" xmlns:w16se="http://schemas.microsoft.com/office/word/2015/wordml/symex" xmlns:wpg="http://schemas.microsoft.com/office/word/2010/wordprocessingGroup" xmlns:wpi="http://schemas.microsoft.com/office/word/2010/wordprocessingInk" xmlns:wne="http://schemas.microsoft.com/office/word/2006/wordml" xmlns:wps="http://schemas.microsoft.com/office/word/2010/wordprocessingShape" mc:Ignorable="w14 w15 w16se w16cid wp14">
+<w:numbering xmlns:wpc="http://schemas.microsoft.com/office/word/2010/wordprocessingCanvas" xmlns:cx="http://schemas.microsoft.com/office/drawing/2014/chartex" xmlns:cx1="http://schemas.microsoft.com/office/drawing/2015/9/8/chartex" xmlns:cx2="http://schemas.microsoft.com/office/drawing/2015/10/21/chartex" xmlns:cx3="http://schemas.microsoft.com/office/drawing/2016/5/9/chartex" xmlns:cx4="http://schemas.microsoft.com/office/drawing/2016/5/10/chartex" xmlns:cx5="http://schemas.microsoft.com/office/drawing/2016/5/11/chartex" xmlns:cx6="http://schemas.microsoft.com/office/drawing/2016/5/12/chartex" xmlns:cx7="http://schemas.microsoft.com/office/drawing/2016/5/13/chartex" xmlns:cx8="http://schemas.microsoft.com/office/drawing/2016/5/14/chartex" xmlns:mc="http://schemas.openxmlformats.org/markup-compatibility/2006" xmlns:aink="http://schemas.microsoft.com/office/drawing/2016/ink" xmlns:am3d="http://schemas.microsoft.com/office/drawing/2017/model3d" xmlns:o="urn:schemas-microsoft-com:office:office" xmlns:oel="http://schemas.microsoft.com/office/2019/extlst" xmlns:r="http://schemas.openxmlformats.org/officeDocument/2006/relationships" xmlns:m="http://schemas.openxmlformats.org/officeDocument/2006/math" xmlns:v="urn:schemas-microsoft-com:vml" xmlns:wp14="http://schemas.microsoft.com/office/word/2010/wordprocessingDrawing" xmlns:wp="http://schemas.openxmlformats.org/drawingml/2006/wordprocessingDrawing" xmlns:w10="urn:schemas-microsoft-com:office:word" xmlns:w="http://schemas.openxmlformats.org/wordprocessingml/2006/main" xmlns:w14="http://schemas.microsoft.com/office/word/2010/wordml" xmlns:w15="http://schemas.microsoft.com/office/word/2012/wordml" xmlns:w16cex="http://schemas.microsoft.com/office/word/2018/wordml/cex" xmlns:w16cid="http://schemas.microsoft.com/office/word/2016/wordml/cid" xmlns:w16="http://schemas.microsoft.com/office/word/2018/wordml" xmlns:w16du="http://schemas.microsoft.com/office/word/2023/wordml/word16du" xmlns:w16sdtdh="http://schemas.microsoft.com/office/word/2020/wordml/sdtdatahash" xmlns:w16sdtfl="http://schemas.microsoft.com/office/word/2024/wordml/sdtformatlock" xmlns:w16se="http://schemas.microsoft.com/office/word/2015/wordml/symex" xmlns:wpg="http://schemas.microsoft.com/office/word/2010/wordprocessingGroup" xmlns:wpi="http://schemas.microsoft.com/office/word/2010/wordprocessingInk" xmlns:wne="http://schemas.microsoft.com/office/word/2006/wordml" xmlns:wps="http://schemas.microsoft.com/office/word/2010/wordprocessingShape" mc:Ignorable="w14 w15 w16se w16cid w16 w16cex w16sdtdh w16sdtfl w16du wp14">
   <w:abstractNum w:abstractNumId="0" w15:restartNumberingAfterBreak="0">
     <w:nsid w:val="02BB6CA1"/>
     <w:multiLevelType w:val="hybridMultilevel"/>
@@ -9605,110 +9882,110 @@
       </w:rPr>
     </w:lvl>
   </w:abstractNum>
-  <w:num w:numId="1">
+  <w:num w:numId="1" w16cid:durableId="1541867967">
     <w:abstractNumId w:val="11"/>
   </w:num>
-  <w:num w:numId="2">
+  <w:num w:numId="2" w16cid:durableId="2013415706">
     <w:abstractNumId w:val="7"/>
   </w:num>
-  <w:num w:numId="3">
+  <w:num w:numId="3" w16cid:durableId="1093669866">
     <w:abstractNumId w:val="21"/>
   </w:num>
-  <w:num w:numId="4">
+  <w:num w:numId="4" w16cid:durableId="1572160057">
     <w:abstractNumId w:val="29"/>
   </w:num>
-  <w:num w:numId="5">
+  <w:num w:numId="5" w16cid:durableId="700059488">
     <w:abstractNumId w:val="27"/>
   </w:num>
-  <w:num w:numId="6">
+  <w:num w:numId="6" w16cid:durableId="2034918070">
     <w:abstractNumId w:val="24"/>
   </w:num>
-  <w:num w:numId="7">
+  <w:num w:numId="7" w16cid:durableId="1151558063">
     <w:abstractNumId w:val="17"/>
   </w:num>
-  <w:num w:numId="8">
+  <w:num w:numId="8" w16cid:durableId="1063138783">
     <w:abstractNumId w:val="4"/>
   </w:num>
-  <w:num w:numId="9">
+  <w:num w:numId="9" w16cid:durableId="403338639">
     <w:abstractNumId w:val="0"/>
   </w:num>
-  <w:num w:numId="10">
+  <w:num w:numId="10" w16cid:durableId="652684085">
     <w:abstractNumId w:val="30"/>
   </w:num>
-  <w:num w:numId="11">
+  <w:num w:numId="11" w16cid:durableId="715395944">
     <w:abstractNumId w:val="16"/>
   </w:num>
-  <w:num w:numId="12">
+  <w:num w:numId="12" w16cid:durableId="1402097983">
     <w:abstractNumId w:val="9"/>
   </w:num>
-  <w:num w:numId="13">
+  <w:num w:numId="13" w16cid:durableId="2034577677">
     <w:abstractNumId w:val="23"/>
   </w:num>
-  <w:num w:numId="14">
+  <w:num w:numId="14" w16cid:durableId="515266718">
     <w:abstractNumId w:val="14"/>
   </w:num>
-  <w:num w:numId="15">
+  <w:num w:numId="15" w16cid:durableId="1471364610">
     <w:abstractNumId w:val="25"/>
   </w:num>
-  <w:num w:numId="16">
+  <w:num w:numId="16" w16cid:durableId="2049452507">
     <w:abstractNumId w:val="20"/>
   </w:num>
-  <w:num w:numId="17">
+  <w:num w:numId="17" w16cid:durableId="679241544">
     <w:abstractNumId w:val="26"/>
   </w:num>
-  <w:num w:numId="18">
+  <w:num w:numId="18" w16cid:durableId="149252579">
     <w:abstractNumId w:val="32"/>
   </w:num>
-  <w:num w:numId="19">
+  <w:num w:numId="19" w16cid:durableId="561988288">
     <w:abstractNumId w:val="5"/>
   </w:num>
-  <w:num w:numId="20">
+  <w:num w:numId="20" w16cid:durableId="478305434">
     <w:abstractNumId w:val="1"/>
   </w:num>
-  <w:num w:numId="21">
+  <w:num w:numId="21" w16cid:durableId="1131938875">
     <w:abstractNumId w:val="10"/>
   </w:num>
-  <w:num w:numId="22">
+  <w:num w:numId="22" w16cid:durableId="765152803">
     <w:abstractNumId w:val="31"/>
   </w:num>
-  <w:num w:numId="23">
+  <w:num w:numId="23" w16cid:durableId="1905868861">
     <w:abstractNumId w:val="13"/>
   </w:num>
-  <w:num w:numId="24">
+  <w:num w:numId="24" w16cid:durableId="1925605694">
     <w:abstractNumId w:val="8"/>
   </w:num>
-  <w:num w:numId="25">
+  <w:num w:numId="25" w16cid:durableId="1502620642">
     <w:abstractNumId w:val="6"/>
   </w:num>
-  <w:num w:numId="26">
+  <w:num w:numId="26" w16cid:durableId="1734352479">
     <w:abstractNumId w:val="2"/>
   </w:num>
-  <w:num w:numId="27">
+  <w:num w:numId="27" w16cid:durableId="1259363531">
     <w:abstractNumId w:val="18"/>
   </w:num>
-  <w:num w:numId="28">
+  <w:num w:numId="28" w16cid:durableId="1538932613">
     <w:abstractNumId w:val="22"/>
   </w:num>
-  <w:num w:numId="29">
+  <w:num w:numId="29" w16cid:durableId="47072385">
     <w:abstractNumId w:val="12"/>
   </w:num>
-  <w:num w:numId="30">
+  <w:num w:numId="30" w16cid:durableId="1728870713">
     <w:abstractNumId w:val="19"/>
   </w:num>
-  <w:num w:numId="31">
+  <w:num w:numId="31" w16cid:durableId="1330871241">
     <w:abstractNumId w:val="3"/>
   </w:num>
-  <w:num w:numId="32">
+  <w:num w:numId="32" w16cid:durableId="928925072">
     <w:abstractNumId w:val="28"/>
   </w:num>
-  <w:num w:numId="33">
+  <w:num w:numId="33" w16cid:durableId="1419643167">
     <w:abstractNumId w:val="15"/>
   </w:num>
 </w:numbering>
 </file>
 
 <file path=word/styles.xml><?xml version="1.0" encoding="utf-8"?>
-<w:styles xmlns:mc="http://schemas.openxmlformats.org/markup-compatibility/2006" xmlns:r="http://schemas.openxmlformats.org/officeDocument/2006/relationships" xmlns:w="http://schemas.openxmlformats.org/wordprocessingml/2006/main" xmlns:w14="http://schemas.microsoft.com/office/word/2010/wordml" xmlns:w15="http://schemas.microsoft.com/office/word/2012/wordml" xmlns:w16cid="http://schemas.microsoft.com/office/word/2016/wordml/cid" xmlns:w16se="http://schemas.microsoft.com/office/word/2015/wordml/symex" mc:Ignorable="w14 w15 w16se w16cid">
+<w:styles xmlns:mc="http://schemas.openxmlformats.org/markup-compatibility/2006" xmlns:r="http://schemas.openxmlformats.org/officeDocument/2006/relationships" xmlns:w="http://schemas.openxmlformats.org/wordprocessingml/2006/main" xmlns:w14="http://schemas.microsoft.com/office/word/2010/wordml" xmlns:w15="http://schemas.microsoft.com/office/word/2012/wordml" xmlns:w16cex="http://schemas.microsoft.com/office/word/2018/wordml/cex" xmlns:w16cid="http://schemas.microsoft.com/office/word/2016/wordml/cid" xmlns:w16="http://schemas.microsoft.com/office/word/2018/wordml" xmlns:w16du="http://schemas.microsoft.com/office/word/2023/wordml/word16du" xmlns:w16sdtdh="http://schemas.microsoft.com/office/word/2020/wordml/sdtdatahash" xmlns:w16sdtfl="http://schemas.microsoft.com/office/word/2024/wordml/sdtformatlock" xmlns:w16se="http://schemas.microsoft.com/office/word/2015/wordml/symex" mc:Ignorable="w14 w15 w16se w16cid w16 w16cex w16sdtdh w16sdtfl w16du">
   <w:docDefaults>
     <w:rPrDefault>
       <w:rPr>
@@ -9724,7 +10001,7 @@
       </w:pPr>
     </w:pPrDefault>
   </w:docDefaults>
-  <w:latentStyles w:defLockedState="0" w:defUIPriority="99" w:defSemiHidden="0" w:defUnhideWhenUsed="0" w:defQFormat="0" w:count="375">
+  <w:latentStyles w:defLockedState="0" w:defUIPriority="99" w:defSemiHidden="0" w:defUnhideWhenUsed="0" w:defQFormat="0" w:count="376">
     <w:lsdException w:name="Normal" w:uiPriority="0" w:qFormat="1"/>
     <w:lsdException w:name="heading 1" w:uiPriority="9" w:qFormat="1"/>
     <w:lsdException w:name="heading 2" w:semiHidden="1" w:uiPriority="0" w:unhideWhenUsed="1" w:qFormat="1"/>
@@ -10100,6 +10377,7 @@
     <w:lsdException w:name="Smart Hyperlink" w:semiHidden="1" w:unhideWhenUsed="1"/>
     <w:lsdException w:name="Hashtag" w:semiHidden="1" w:unhideWhenUsed="1"/>
     <w:lsdException w:name="Unresolved Mention" w:semiHidden="1" w:unhideWhenUsed="1"/>
+    <w:lsdException w:name="Smart Link" w:semiHidden="1" w:unhideWhenUsed="1"/>
   </w:latentStyles>
   <w:style w:type="paragraph" w:default="1" w:styleId="Normln">
     <w:name w:val="Normal"/>
@@ -10336,7 +10614,6 @@
   <w:style w:type="character" w:default="1" w:styleId="Standardnpsmoodstavce">
     <w:name w:val="Default Paragraph Font"/>
     <w:uiPriority w:val="1"/>
-    <w:semiHidden/>
     <w:unhideWhenUsed/>
   </w:style>
   <w:style w:type="table" w:default="1" w:styleId="Normlntabulka">
@@ -11281,6 +11558,15 @@
 </file>
 
 <file path=customXml/item1.xml><?xml version="1.0" encoding="utf-8"?>
+<?mso-contentType ?>
+<FormTemplates xmlns="http://schemas.microsoft.com/sharepoint/v3/contenttype/forms">
+  <Display>DocumentLibraryForm</Display>
+  <Edit>DocumentLibraryForm</Edit>
+  <New>DocumentLibraryForm</New>
+</FormTemplates>
+</file>
+
+<file path=customXml/item2.xml><?xml version="1.0" encoding="utf-8"?>
 <ct:contentTypeSchema xmlns:ct="http://schemas.microsoft.com/office/2006/metadata/contentType" xmlns:ma="http://schemas.microsoft.com/office/2006/metadata/properties/metaAttributes" ct:_="" ma:_="" ma:contentTypeName="Dokument" ma:contentTypeID="0x010100AB4421CFC579A4449DC25ACBD6176571" ma:contentTypeVersion="2" ma:contentTypeDescription="Vytvoří nový dokument" ma:contentTypeScope="" ma:versionID="571ac08f18df58b33840592d245cde2d">
   <xsd:schema xmlns:xsd="http://www.w3.org/2001/XMLSchema" xmlns:xs="http://www.w3.org/2001/XMLSchema" xmlns:p="http://schemas.microsoft.com/office/2006/metadata/properties" xmlns:ns2="921a4a19-005d-42bf-a6ee-1c0f1cd55622" targetNamespace="http://schemas.microsoft.com/office/2006/metadata/properties" ma:root="true" ma:fieldsID="4559ad2502f86f60dcde6a0f6b3f7266" ns2:_="">
     <xsd:import namespace="921a4a19-005d-42bf-a6ee-1c0f1cd55622"/>
@@ -11412,22 +11698,7 @@
 </ct:contentTypeSchema>
 </file>
 
-<file path=customXml/item2.xml><?xml version="1.0" encoding="utf-8"?>
-<?mso-contentType ?>
-<FormTemplates xmlns="http://schemas.microsoft.com/sharepoint/v3/contenttype/forms">
-  <Display>DocumentLibraryForm</Display>
-  <Edit>DocumentLibraryForm</Edit>
-  <New>DocumentLibraryForm</New>
-</FormTemplates>
-</file>
-
 <file path=customXml/item3.xml><?xml version="1.0" encoding="utf-8"?>
-<p:properties xmlns:p="http://schemas.microsoft.com/office/2006/metadata/properties" xmlns:xsi="http://www.w3.org/2001/XMLSchema-instance" xmlns:pc="http://schemas.microsoft.com/office/infopath/2007/PartnerControls">
-  <documentManagement/>
-</p:properties>
-</file>
-
-<file path=customXml/item4.xml><?xml version="1.0" encoding="utf-8"?>
 <b:Sources xmlns:b="http://schemas.openxmlformats.org/officeDocument/2006/bibliography" xmlns="http://schemas.openxmlformats.org/officeDocument/2006/bibliography" SelectedStyle="\HarvardAnglia2008OfficeOnline.xsl" StyleName="Harvard – Anglia" Version="2008">
   <b:Source>
     <b:Tag>Dvo21</b:Tag>
@@ -11451,7 +11722,21 @@
 </b:Sources>
 </file>
 
+<file path=customXml/item4.xml><?xml version="1.0" encoding="utf-8"?>
+<p:properties xmlns:p="http://schemas.microsoft.com/office/2006/metadata/properties" xmlns:xsi="http://www.w3.org/2001/XMLSchema-instance" xmlns:pc="http://schemas.microsoft.com/office/infopath/2007/PartnerControls">
+  <documentManagement/>
+</p:properties>
+</file>
+
 <file path=customXml/itemProps1.xml><?xml version="1.0" encoding="utf-8"?>
+<ds:datastoreItem xmlns:ds="http://schemas.openxmlformats.org/officeDocument/2006/customXml" ds:itemID="{173BE389-7B29-434B-B1CF-B3CD8147155D}">
+  <ds:schemaRefs>
+    <ds:schemaRef ds:uri="http://schemas.microsoft.com/sharepoint/v3/contenttype/forms"/>
+  </ds:schemaRefs>
+</ds:datastoreItem>
+</file>
+
+<file path=customXml/itemProps2.xml><?xml version="1.0" encoding="utf-8"?>
 <ds:datastoreItem xmlns:ds="http://schemas.openxmlformats.org/officeDocument/2006/customXml" ds:itemID="{39479F38-04E1-4F20-8368-93CF97CC1B24}">
   <ds:schemaRefs>
     <ds:schemaRef ds:uri="http://schemas.microsoft.com/office/2006/metadata/contentType"/>
@@ -11469,27 +11754,19 @@
 </ds:datastoreItem>
 </file>
 
-<file path=customXml/itemProps2.xml><?xml version="1.0" encoding="utf-8"?>
-<ds:datastoreItem xmlns:ds="http://schemas.openxmlformats.org/officeDocument/2006/customXml" ds:itemID="{173BE389-7B29-434B-B1CF-B3CD8147155D}">
+<file path=customXml/itemProps3.xml><?xml version="1.0" encoding="utf-8"?>
+<ds:datastoreItem xmlns:ds="http://schemas.openxmlformats.org/officeDocument/2006/customXml" ds:itemID="{28DD7C0D-DD19-4BD7-88F6-D7B12569BE3C}">
   <ds:schemaRefs>
-    <ds:schemaRef ds:uri="http://schemas.microsoft.com/sharepoint/v3/contenttype/forms"/>
+    <ds:schemaRef ds:uri="http://schemas.openxmlformats.org/officeDocument/2006/bibliography"/>
   </ds:schemaRefs>
 </ds:datastoreItem>
 </file>
 
-<file path=customXml/itemProps3.xml><?xml version="1.0" encoding="utf-8"?>
+<file path=customXml/itemProps4.xml><?xml version="1.0" encoding="utf-8"?>
 <ds:datastoreItem xmlns:ds="http://schemas.openxmlformats.org/officeDocument/2006/customXml" ds:itemID="{AE7FFD29-1655-4745-B98A-D2176553F662}">
   <ds:schemaRefs>
     <ds:schemaRef ds:uri="http://schemas.microsoft.com/office/2006/metadata/properties"/>
     <ds:schemaRef ds:uri="http://schemas.microsoft.com/office/infopath/2007/PartnerControls"/>
   </ds:schemaRefs>
 </ds:datastoreItem>
-</file>
-
-<file path=customXml/itemProps4.xml><?xml version="1.0" encoding="utf-8"?>
-<ds:datastoreItem xmlns:ds="http://schemas.openxmlformats.org/officeDocument/2006/customXml" ds:itemID="{28DD7C0D-DD19-4BD7-88F6-D7B12569BE3C}">
-  <ds:schemaRefs>
-    <ds:schemaRef ds:uri="http://schemas.openxmlformats.org/officeDocument/2006/bibliography"/>
-  </ds:schemaRefs>
-</ds:datastoreItem>
 </file>
</xml_diff>